<commit_message>
Development system config update in word doc
</commit_message>
<xml_diff>
--- a/SnipCart VSCode Integration Document.docx
+++ b/SnipCart VSCode Integration Document.docx
@@ -11,41 +11,13 @@
           <w:u w:val="single"/>
         </w:rPr>
       </w:pPr>
-      <w:proofErr w:type="spellStart"/>
       <w:r>
         <w:rPr>
           <w:b/>
           <w:sz w:val="32"/>
           <w:u w:val="single"/>
         </w:rPr>
-        <w:t>SnipCart</w:t>
-      </w:r>
-      <w:proofErr w:type="spellEnd"/>
-      <w:r>
-        <w:rPr>
-          <w:b/>
-          <w:sz w:val="32"/>
-          <w:u w:val="single"/>
-        </w:rPr>
-        <w:t xml:space="preserve"> </w:t>
-      </w:r>
-      <w:proofErr w:type="spellStart"/>
-      <w:r>
-        <w:rPr>
-          <w:b/>
-          <w:sz w:val="32"/>
-          <w:u w:val="single"/>
-        </w:rPr>
-        <w:t>intergration</w:t>
-      </w:r>
-      <w:proofErr w:type="spellEnd"/>
-      <w:r>
-        <w:rPr>
-          <w:b/>
-          <w:sz w:val="32"/>
-          <w:u w:val="single"/>
-        </w:rPr>
-        <w:t xml:space="preserve"> with .NET Core</w:t>
+        <w:t>SnipCart intergration with .NET Core</w:t>
       </w:r>
       <w:r>
         <w:rPr>
@@ -65,7 +37,6 @@
       </w:r>
     </w:p>
     <w:p>
-      <w:proofErr w:type="gramStart"/>
       <w:r>
         <w:rPr>
           <w:b/>
@@ -74,11 +45,7 @@
         <w:t>Goal</w:t>
       </w:r>
       <w:r>
-        <w:t> :</w:t>
-      </w:r>
-      <w:proofErr w:type="gramEnd"/>
-      <w:r>
-        <w:t xml:space="preserve"> The goal of this </w:t>
+        <w:t xml:space="preserve"> : The goal of this </w:t>
       </w:r>
       <w:r>
         <w:t>document is to</w:t>
@@ -87,23 +54,7 @@
         <w:t xml:space="preserve"> </w:t>
       </w:r>
       <w:r>
-        <w:t xml:space="preserve">list the steps to have a functional simple web application using </w:t>
-      </w:r>
-      <w:proofErr w:type="spellStart"/>
-      <w:r>
-        <w:t>SnipCart</w:t>
-      </w:r>
-      <w:proofErr w:type="spellEnd"/>
-      <w:r>
-        <w:t xml:space="preserve"> and its </w:t>
-      </w:r>
-      <w:proofErr w:type="spellStart"/>
-      <w:r>
-        <w:t>webhooks</w:t>
-      </w:r>
-      <w:proofErr w:type="spellEnd"/>
-      <w:r>
-        <w:t>.</w:t>
+        <w:t>list the steps to have a functional simple web application using SnipCart and its webhooks.</w:t>
       </w:r>
     </w:p>
     <w:p>
@@ -122,21 +73,210 @@
       </w:r>
     </w:p>
     <w:p>
-      <w:r>
-        <w:t xml:space="preserve">The project will be created using </w:t>
-      </w:r>
+      <w:pPr>
+        <w:pStyle w:val="ListParagraph"/>
+        <w:numPr>
+          <w:ilvl w:val="0"/>
+          <w:numId w:val="1"/>
+        </w:numPr>
+      </w:pPr>
       <w:r>
         <w:t>Visual Studio Code</w:t>
       </w:r>
       <w:r>
-        <w:t>, which can be downlo</w:t>
+        <w:t xml:space="preserve">: </w:t>
+      </w:r>
+      <w:hyperlink r:id="rId5" w:history="1">
+        <w:r>
+          <w:rPr>
+            <w:rStyle w:val="Hyperlink"/>
+          </w:rPr>
+          <w:t>https://code.visualstudio.com/</w:t>
+        </w:r>
+      </w:hyperlink>
+    </w:p>
+    <w:p>
+      <w:pPr>
+        <w:pStyle w:val="ListParagraph"/>
+        <w:numPr>
+          <w:ilvl w:val="0"/>
+          <w:numId w:val="1"/>
+        </w:numPr>
+      </w:pPr>
+      <w:r>
+        <w:t>.NET Core SDK 1.0 RC3 build 004530</w:t>
+      </w:r>
+      <w:r>
+        <w:t xml:space="preserve">: </w:t>
       </w:r>
       <w:bookmarkStart w:id="0" w:name="_GoBack"/>
       <w:bookmarkEnd w:id="0"/>
       <w:r>
-        <w:t xml:space="preserve">aded here: </w:t>
-      </w:r>
-    </w:p>
+        <w:fldChar w:fldCharType="begin"/>
+      </w:r>
+      <w:r>
+        <w:instrText xml:space="preserve"> HYPERLINK "</w:instrText>
+      </w:r>
+      <w:r>
+        <w:instrText>https://github.com/dotnet/core/blob/master/release-notes/rc3-download.md</w:instrText>
+      </w:r>
+      <w:r>
+        <w:instrText xml:space="preserve">" </w:instrText>
+      </w:r>
+      <w:r>
+        <w:fldChar w:fldCharType="separate"/>
+      </w:r>
+      <w:r>
+        <w:rPr>
+          <w:rStyle w:val="Hyperlink"/>
+        </w:rPr>
+        <w:t>https://github.com/dotnet/core/blob/master/release-notes/rc3-download.md</w:t>
+      </w:r>
+      <w:r>
+        <w:fldChar w:fldCharType="end"/>
+      </w:r>
+    </w:p>
+    <w:p>
+      <w:pPr>
+        <w:pStyle w:val="ListParagraph"/>
+        <w:numPr>
+          <w:ilvl w:val="0"/>
+          <w:numId w:val="1"/>
+        </w:numPr>
+      </w:pPr>
+      <w:r>
+        <w:rPr>
+          <w:lang w:val="fr-CA"/>
+        </w:rPr>
+        <w:t xml:space="preserve">Node: </w:t>
+      </w:r>
+      <w:hyperlink r:id="rId6" w:history="1">
+        <w:r>
+          <w:rPr>
+            <w:rStyle w:val="Hyperlink"/>
+            <w:lang w:val="fr-CA"/>
+          </w:rPr>
+          <w:t>https://nodejs.org/en/</w:t>
+        </w:r>
+      </w:hyperlink>
+    </w:p>
+    <w:p>
+      <w:pPr>
+        <w:pStyle w:val="ListParagraph"/>
+        <w:numPr>
+          <w:ilvl w:val="0"/>
+          <w:numId w:val="1"/>
+        </w:numPr>
+      </w:pPr>
+      <w:r>
+        <w:t>Working directory: aspnetcoreapp/</w:t>
+      </w:r>
+      <w:r>
+        <w:t>snipcart</w:t>
+      </w:r>
+    </w:p>
+    <w:p>
+      <w:pPr>
+        <w:pStyle w:val="ListParagraph"/>
+        <w:numPr>
+          <w:ilvl w:val="0"/>
+          <w:numId w:val="1"/>
+        </w:numPr>
+      </w:pPr>
+      <w:r>
+        <w:t>Node packages: npm install –g yo bower grunt-cli gulp generator-aspnet</w:t>
+      </w:r>
+    </w:p>
+    <w:p>
+      <w:pPr>
+        <w:pStyle w:val="ListParagraph"/>
+        <w:numPr>
+          <w:ilvl w:val="0"/>
+          <w:numId w:val="1"/>
+        </w:numPr>
+      </w:pPr>
+      <w:r>
+        <w:t>Project creation with yo: yo aspnet &gt; Web Application Basic [without Membership and Authorization] &gt; Bootstrap 3.3.7 &gt; snipcart</w:t>
+      </w:r>
+    </w:p>
+    <w:p>
+      <w:pPr>
+        <w:pStyle w:val="ListParagraph"/>
+        <w:numPr>
+          <w:ilvl w:val="0"/>
+          <w:numId w:val="1"/>
+        </w:numPr>
+      </w:pPr>
+      <w:r>
+        <w:t>Project build with CLI</w:t>
+      </w:r>
+      <w:r>
+        <w:t xml:space="preserve"> (will run at </w:t>
+      </w:r>
+      <w:r>
+        <w:t>http://localhost:500</w:t>
+      </w:r>
+      <w:r>
+        <w:t>0):</w:t>
+      </w:r>
+    </w:p>
+    <w:p>
+      <w:pPr>
+        <w:pStyle w:val="ListParagraph"/>
+        <w:numPr>
+          <w:ilvl w:val="1"/>
+          <w:numId w:val="1"/>
+        </w:numPr>
+      </w:pPr>
+      <w:r>
+        <w:t xml:space="preserve">cd snipcart </w:t>
+      </w:r>
+    </w:p>
+    <w:p>
+      <w:pPr>
+        <w:pStyle w:val="ListParagraph"/>
+        <w:numPr>
+          <w:ilvl w:val="1"/>
+          <w:numId w:val="1"/>
+        </w:numPr>
+      </w:pPr>
+      <w:r>
+        <w:t>dotn</w:t>
+      </w:r>
+      <w:r>
+        <w:t>et restore</w:t>
+      </w:r>
+      <w:r>
+        <w:t xml:space="preserve"> </w:t>
+      </w:r>
+    </w:p>
+    <w:p>
+      <w:pPr>
+        <w:pStyle w:val="ListParagraph"/>
+        <w:numPr>
+          <w:ilvl w:val="1"/>
+          <w:numId w:val="1"/>
+        </w:numPr>
+      </w:pPr>
+      <w:r>
+        <w:t>dotnet build</w:t>
+      </w:r>
+    </w:p>
+    <w:p>
+      <w:pPr>
+        <w:pStyle w:val="ListParagraph"/>
+        <w:numPr>
+          <w:ilvl w:val="1"/>
+          <w:numId w:val="1"/>
+        </w:numPr>
+      </w:pPr>
+      <w:r>
+        <w:t>dotnet run</w:t>
+      </w:r>
+    </w:p>
+    <w:p/>
+    <w:p/>
+    <w:p/>
     <w:sectPr>
       <w:pgSz w:w="12240" w:h="15840"/>
       <w:pgMar w:top="1440" w:right="1440" w:bottom="1440" w:left="1440" w:header="720" w:footer="720" w:gutter="0"/>
@@ -145,6 +285,126 @@
     </w:sectPr>
   </w:body>
 </w:document>
+</file>
+
+<file path=word/numbering.xml><?xml version="1.0" encoding="utf-8"?>
+<w:numbering xmlns:wpc="http://schemas.microsoft.com/office/word/2010/wordprocessingCanvas" xmlns:mc="http://schemas.openxmlformats.org/markup-compatibility/2006" xmlns:o="urn:schemas-microsoft-com:office:office" xmlns:r="http://schemas.openxmlformats.org/officeDocument/2006/relationships" xmlns:m="http://schemas.openxmlformats.org/officeDocument/2006/math" xmlns:v="urn:schemas-microsoft-com:vml" xmlns:wp14="http://schemas.microsoft.com/office/word/2010/wordprocessingDrawing" xmlns:wp="http://schemas.openxmlformats.org/drawingml/2006/wordprocessingDrawing" xmlns:w10="urn:schemas-microsoft-com:office:word" xmlns:w="http://schemas.openxmlformats.org/wordprocessingml/2006/main" xmlns:w14="http://schemas.microsoft.com/office/word/2010/wordml" xmlns:w15="http://schemas.microsoft.com/office/word/2012/wordml" xmlns:wpg="http://schemas.microsoft.com/office/word/2010/wordprocessingGroup" xmlns:wpi="http://schemas.microsoft.com/office/word/2010/wordprocessingInk" xmlns:wne="http://schemas.microsoft.com/office/word/2006/wordml" xmlns:wps="http://schemas.microsoft.com/office/word/2010/wordprocessingShape" mc:Ignorable="w14 w15 wp14">
+  <w:abstractNum w:abstractNumId="0" w15:restartNumberingAfterBreak="0">
+    <w:nsid w:val="55920943"/>
+    <w:multiLevelType w:val="hybridMultilevel"/>
+    <w:tmpl w:val="FC9466A8"/>
+    <w:lvl w:ilvl="0" w:tplc="592081FA">
+      <w:numFmt w:val="bullet"/>
+      <w:lvlText w:val=""/>
+      <w:lvlJc w:val="left"/>
+      <w:pPr>
+        <w:ind w:left="720" w:hanging="360"/>
+      </w:pPr>
+      <w:rPr>
+        <w:rFonts w:ascii="Symbol" w:eastAsiaTheme="minorHAnsi" w:hAnsi="Symbol" w:cstheme="minorBidi" w:hint="default"/>
+      </w:rPr>
+    </w:lvl>
+    <w:lvl w:ilvl="1" w:tplc="04090003">
+      <w:start w:val="1"/>
+      <w:numFmt w:val="bullet"/>
+      <w:lvlText w:val="o"/>
+      <w:lvlJc w:val="left"/>
+      <w:pPr>
+        <w:ind w:left="1440" w:hanging="360"/>
+      </w:pPr>
+      <w:rPr>
+        <w:rFonts w:ascii="Courier New" w:hAnsi="Courier New" w:cs="Courier New" w:hint="default"/>
+      </w:rPr>
+    </w:lvl>
+    <w:lvl w:ilvl="2" w:tplc="04090005" w:tentative="1">
+      <w:start w:val="1"/>
+      <w:numFmt w:val="bullet"/>
+      <w:lvlText w:val=""/>
+      <w:lvlJc w:val="left"/>
+      <w:pPr>
+        <w:ind w:left="2160" w:hanging="360"/>
+      </w:pPr>
+      <w:rPr>
+        <w:rFonts w:ascii="Wingdings" w:hAnsi="Wingdings" w:hint="default"/>
+      </w:rPr>
+    </w:lvl>
+    <w:lvl w:ilvl="3" w:tplc="04090001" w:tentative="1">
+      <w:start w:val="1"/>
+      <w:numFmt w:val="bullet"/>
+      <w:lvlText w:val=""/>
+      <w:lvlJc w:val="left"/>
+      <w:pPr>
+        <w:ind w:left="2880" w:hanging="360"/>
+      </w:pPr>
+      <w:rPr>
+        <w:rFonts w:ascii="Symbol" w:hAnsi="Symbol" w:hint="default"/>
+      </w:rPr>
+    </w:lvl>
+    <w:lvl w:ilvl="4" w:tplc="04090003" w:tentative="1">
+      <w:start w:val="1"/>
+      <w:numFmt w:val="bullet"/>
+      <w:lvlText w:val="o"/>
+      <w:lvlJc w:val="left"/>
+      <w:pPr>
+        <w:ind w:left="3600" w:hanging="360"/>
+      </w:pPr>
+      <w:rPr>
+        <w:rFonts w:ascii="Courier New" w:hAnsi="Courier New" w:cs="Courier New" w:hint="default"/>
+      </w:rPr>
+    </w:lvl>
+    <w:lvl w:ilvl="5" w:tplc="04090005" w:tentative="1">
+      <w:start w:val="1"/>
+      <w:numFmt w:val="bullet"/>
+      <w:lvlText w:val=""/>
+      <w:lvlJc w:val="left"/>
+      <w:pPr>
+        <w:ind w:left="4320" w:hanging="360"/>
+      </w:pPr>
+      <w:rPr>
+        <w:rFonts w:ascii="Wingdings" w:hAnsi="Wingdings" w:hint="default"/>
+      </w:rPr>
+    </w:lvl>
+    <w:lvl w:ilvl="6" w:tplc="04090001" w:tentative="1">
+      <w:start w:val="1"/>
+      <w:numFmt w:val="bullet"/>
+      <w:lvlText w:val=""/>
+      <w:lvlJc w:val="left"/>
+      <w:pPr>
+        <w:ind w:left="5040" w:hanging="360"/>
+      </w:pPr>
+      <w:rPr>
+        <w:rFonts w:ascii="Symbol" w:hAnsi="Symbol" w:hint="default"/>
+      </w:rPr>
+    </w:lvl>
+    <w:lvl w:ilvl="7" w:tplc="04090003" w:tentative="1">
+      <w:start w:val="1"/>
+      <w:numFmt w:val="bullet"/>
+      <w:lvlText w:val="o"/>
+      <w:lvlJc w:val="left"/>
+      <w:pPr>
+        <w:ind w:left="5760" w:hanging="360"/>
+      </w:pPr>
+      <w:rPr>
+        <w:rFonts w:ascii="Courier New" w:hAnsi="Courier New" w:cs="Courier New" w:hint="default"/>
+      </w:rPr>
+    </w:lvl>
+    <w:lvl w:ilvl="8" w:tplc="04090005" w:tentative="1">
+      <w:start w:val="1"/>
+      <w:numFmt w:val="bullet"/>
+      <w:lvlText w:val=""/>
+      <w:lvlJc w:val="left"/>
+      <w:pPr>
+        <w:ind w:left="6480" w:hanging="360"/>
+      </w:pPr>
+      <w:rPr>
+        <w:rFonts w:ascii="Wingdings" w:hAnsi="Wingdings" w:hint="default"/>
+      </w:rPr>
+    </w:lvl>
+  </w:abstractNum>
+  <w:num w:numId="1">
+    <w:abstractNumId w:val="0"/>
+  </w:num>
+</w:numbering>
 </file>
 
 <file path=word/styles.xml><?xml version="1.0" encoding="utf-8"?>
@@ -568,6 +828,28 @@
     <w:semiHidden/>
     <w:unhideWhenUsed/>
   </w:style>
+  <w:style w:type="character" w:styleId="Hyperlink">
+    <w:name w:val="Hyperlink"/>
+    <w:basedOn w:val="DefaultParagraphFont"/>
+    <w:uiPriority w:val="99"/>
+    <w:unhideWhenUsed/>
+    <w:rsid w:val="00C61214"/>
+    <w:rPr>
+      <w:color w:val="0563C1" w:themeColor="hyperlink"/>
+      <w:u w:val="single"/>
+    </w:rPr>
+  </w:style>
+  <w:style w:type="paragraph" w:styleId="ListParagraph">
+    <w:name w:val="List Paragraph"/>
+    <w:basedOn w:val="Normal"/>
+    <w:uiPriority w:val="34"/>
+    <w:qFormat/>
+    <w:rsid w:val="00C61214"/>
+    <w:pPr>
+      <w:ind w:left="720"/>
+      <w:contextualSpacing/>
+    </w:pPr>
+  </w:style>
 </w:styles>
 </file>
 

</xml_diff>

<commit_message>
Homepage static prototype done, cart is popping up
</commit_message>
<xml_diff>
--- a/SnipCart VSCode Integration Document.docx
+++ b/SnipCart VSCode Integration Document.docx
@@ -54,22 +54,47 @@
         <w:t xml:space="preserve"> </w:t>
       </w:r>
       <w:r>
-        <w:t>list the steps to have a functional simple web application using SnipCart and its webhooks.</w:t>
-      </w:r>
-    </w:p>
-    <w:p>
-      <w:pPr>
-        <w:rPr>
-          <w:b/>
-          <w:u w:val="single"/>
-        </w:rPr>
-      </w:pPr>
-      <w:r>
-        <w:rPr>
-          <w:b/>
-          <w:u w:val="single"/>
-        </w:rPr>
-        <w:t>Development system configuration</w:t>
+        <w:t xml:space="preserve">list the steps to </w:t>
+      </w:r>
+      <w:r>
+        <w:t xml:space="preserve">integrate </w:t>
+      </w:r>
+      <w:r>
+        <w:t xml:space="preserve">a functional </w:t>
+      </w:r>
+      <w:r>
+        <w:t xml:space="preserve">cart system </w:t>
+      </w:r>
+      <w:r>
+        <w:t>into</w:t>
+      </w:r>
+      <w:r>
+        <w:t xml:space="preserve"> any website using </w:t>
+      </w:r>
+      <w:r>
+        <w:t>SnipCart.</w:t>
+      </w:r>
+    </w:p>
+    <w:p>
+      <w:pPr>
+        <w:rPr>
+          <w:b/>
+          <w:u w:val="single"/>
+        </w:rPr>
+      </w:pPr>
+      <w:r>
+        <w:rPr>
+          <w:b/>
+          <w:u w:val="single"/>
+        </w:rPr>
+        <w:t xml:space="preserve">First things first: </w:t>
+      </w:r>
+      <w:r>
+        <w:rPr>
+          <w:b/>
+          <w:u w:val="single"/>
+        </w:rPr>
+        <w:t>Setting up our development environment</w:t>
       </w:r>
     </w:p>
     <w:p>
@@ -80,6 +105,9 @@
           <w:numId w:val="1"/>
         </w:numPr>
       </w:pPr>
+      <w:r>
+        <w:t xml:space="preserve">Install </w:t>
+      </w:r>
       <w:r>
         <w:t>Visual Studio Code</w:t>
       </w:r>
@@ -104,57 +132,41 @@
         </w:numPr>
       </w:pPr>
       <w:r>
+        <w:t xml:space="preserve">Install </w:t>
+      </w:r>
+      <w:r>
         <w:t>.NET Core SDK 1.0 RC3 build 004530</w:t>
       </w:r>
       <w:r>
         <w:t xml:space="preserve">: </w:t>
-      </w:r>
-      <w:bookmarkStart w:id="0" w:name="_GoBack"/>
-      <w:bookmarkEnd w:id="0"/>
-      <w:r>
-        <w:fldChar w:fldCharType="begin"/>
-      </w:r>
-      <w:r>
-        <w:instrText xml:space="preserve"> HYPERLINK "</w:instrText>
-      </w:r>
-      <w:r>
-        <w:instrText>https://github.com/dotnet/core/blob/master/release-notes/rc3-download.md</w:instrText>
-      </w:r>
-      <w:r>
-        <w:instrText xml:space="preserve">" </w:instrText>
-      </w:r>
-      <w:r>
-        <w:fldChar w:fldCharType="separate"/>
-      </w:r>
-      <w:r>
-        <w:rPr>
-          <w:rStyle w:val="Hyperlink"/>
-        </w:rPr>
-        <w:t>https://github.com/dotnet/core/blob/master/release-notes/rc3-download.md</w:t>
-      </w:r>
-      <w:r>
-        <w:fldChar w:fldCharType="end"/>
-      </w:r>
-    </w:p>
-    <w:p>
-      <w:pPr>
-        <w:pStyle w:val="ListParagraph"/>
-        <w:numPr>
-          <w:ilvl w:val="0"/>
-          <w:numId w:val="1"/>
-        </w:numPr>
-      </w:pPr>
-      <w:r>
-        <w:rPr>
-          <w:lang w:val="fr-CA"/>
-        </w:rPr>
-        <w:t xml:space="preserve">Node: </w:t>
       </w:r>
       <w:hyperlink r:id="rId6" w:history="1">
         <w:r>
           <w:rPr>
             <w:rStyle w:val="Hyperlink"/>
-            <w:lang w:val="fr-CA"/>
+          </w:rPr>
+          <w:t>https://github.com/dotnet/core/blob/master/release-notes/rc3-download.md</w:t>
+        </w:r>
+      </w:hyperlink>
+    </w:p>
+    <w:p>
+      <w:pPr>
+        <w:pStyle w:val="ListParagraph"/>
+        <w:numPr>
+          <w:ilvl w:val="0"/>
+          <w:numId w:val="1"/>
+        </w:numPr>
+      </w:pPr>
+      <w:r>
+        <w:t xml:space="preserve">Install </w:t>
+      </w:r>
+      <w:r>
+        <w:t xml:space="preserve">Node: </w:t>
+      </w:r>
+      <w:hyperlink r:id="rId7" w:history="1">
+        <w:r>
+          <w:rPr>
+            <w:rStyle w:val="Hyperlink"/>
           </w:rPr>
           <w:t>https://nodejs.org/en/</w:t>
         </w:r>
@@ -184,7 +196,13 @@
         </w:numPr>
       </w:pPr>
       <w:r>
-        <w:t>Node packages: npm install –g yo bower grunt-cli gulp generator-aspnet</w:t>
+        <w:t xml:space="preserve">Get </w:t>
+      </w:r>
+      <w:r>
+        <w:t>n</w:t>
+      </w:r>
+      <w:r>
+        <w:t>ode packages: npm install –g yo bower grunt-cli gulp generator-aspnet</w:t>
       </w:r>
     </w:p>
     <w:p>
@@ -196,7 +214,13 @@
         </w:numPr>
       </w:pPr>
       <w:r>
-        <w:t>Project creation with yo: yo aspnet &gt; Web Application Basic [without Membership and Authorization] &gt; Bootstrap 3.3.7 &gt; snipcart</w:t>
+        <w:t xml:space="preserve">Project creation with </w:t>
+      </w:r>
+      <w:r>
+        <w:t>Yeoman</w:t>
+      </w:r>
+      <w:r>
+        <w:t>: yo aspnet &gt; Web Application Basic [without Membership and Authorization] &gt; Bootstrap 3.3.7 &gt; snipcart</w:t>
       </w:r>
     </w:p>
     <w:p>
@@ -274,7 +298,307 @@
         <w:t>dotnet run</w:t>
       </w:r>
     </w:p>
-    <w:p/>
+    <w:p>
+      <w:pPr>
+        <w:pStyle w:val="ListParagraph"/>
+        <w:numPr>
+          <w:ilvl w:val="0"/>
+          <w:numId w:val="1"/>
+        </w:numPr>
+      </w:pPr>
+      <w:r>
+        <w:t xml:space="preserve">Get </w:t>
+      </w:r>
+      <w:r>
+        <w:t>VS Code extensions: C# and .Net Core Project Manager (Nuget)</w:t>
+      </w:r>
+    </w:p>
+    <w:p>
+      <w:r>
+        <w:t>At this point, everything should be working and our development environment is finally set up.</w:t>
+      </w:r>
+    </w:p>
+    <w:p>
+      <w:r>
+        <w:t>Let the fun begin!</w:t>
+      </w:r>
+    </w:p>
+    <w:p>
+      <w:pPr>
+        <w:rPr>
+          <w:b/>
+          <w:u w:val="single"/>
+        </w:rPr>
+      </w:pPr>
+      <w:r>
+        <w:rPr>
+          <w:b/>
+          <w:u w:val="single"/>
+        </w:rPr>
+        <w:t>Reflecting on life</w:t>
+      </w:r>
+      <w:r>
+        <w:rPr>
+          <w:b/>
+          <w:u w:val="single"/>
+        </w:rPr>
+        <w:t xml:space="preserve"> (not really)</w:t>
+      </w:r>
+      <w:r>
+        <w:rPr>
+          <w:b/>
+          <w:u w:val="single"/>
+        </w:rPr>
+        <w:t>: What data will our website display?</w:t>
+      </w:r>
+    </w:p>
+    <w:p>
+      <w:r>
+        <w:t>While starting a new development project is always very exciting, it’s also crucial to kick things off on the right foot.</w:t>
+      </w:r>
+    </w:p>
+    <w:p>
+      <w:r>
+        <w:t xml:space="preserve">A question that has to be answered early on is: </w:t>
+      </w:r>
+      <w:r>
+        <w:rPr>
+          <w:i/>
+        </w:rPr>
+        <w:t>W</w:t>
+      </w:r>
+      <w:r>
+        <w:rPr>
+          <w:i/>
+        </w:rPr>
+        <w:t xml:space="preserve">hat </w:t>
+      </w:r>
+      <w:r>
+        <w:rPr>
+          <w:i/>
+        </w:rPr>
+        <w:t xml:space="preserve">kind of </w:t>
+      </w:r>
+      <w:r>
+        <w:rPr>
+          <w:i/>
+        </w:rPr>
+        <w:t xml:space="preserve">data </w:t>
+      </w:r>
+      <w:r>
+        <w:rPr>
+          <w:i/>
+        </w:rPr>
+        <w:t>is our website going to serve</w:t>
+      </w:r>
+      <w:r>
+        <w:t xml:space="preserve">? Even though the chances of getting </w:t>
+      </w:r>
+      <w:r>
+        <w:t xml:space="preserve">the </w:t>
+      </w:r>
+      <w:r>
+        <w:t xml:space="preserve">answer exactly right on </w:t>
+      </w:r>
+      <w:r>
+        <w:t>our first shot is</w:t>
+      </w:r>
+      <w:r>
+        <w:t xml:space="preserve"> extremely slim, only having a general idea will help us go a long way.</w:t>
+      </w:r>
+      <w:r>
+        <w:t xml:space="preserve"> </w:t>
+      </w:r>
+    </w:p>
+    <w:p>
+      <w:r>
+        <w:t xml:space="preserve">Since the </w:t>
+      </w:r>
+      <w:r>
+        <w:t>sole</w:t>
+      </w:r>
+      <w:r>
+        <w:t xml:space="preserve"> purpose of this document is to integrate an e-commerce </w:t>
+      </w:r>
+      <w:r>
+        <w:t>shopping cart to a website, we can s</w:t>
+      </w:r>
+      <w:r>
+        <w:t xml:space="preserve">ay </w:t>
+      </w:r>
+      <w:r>
+        <w:t xml:space="preserve">with confidence that the chances of us using </w:t>
+      </w:r>
+      <w:r>
+        <w:t xml:space="preserve">some kind of </w:t>
+      </w:r>
+      <w:r>
+        <w:rPr>
+          <w:b/>
+        </w:rPr>
+        <w:t>product</w:t>
+      </w:r>
+      <w:r>
+        <w:t xml:space="preserve"> </w:t>
+      </w:r>
+      <w:r>
+        <w:t>are pretty good.</w:t>
+      </w:r>
+      <w:r>
+        <w:t xml:space="preserve"> </w:t>
+      </w:r>
+    </w:p>
+    <w:p>
+      <w:r>
+        <w:t>Knowing that we will be dealing with products in our project, now is the time to determine what information we will need to have displayed to the user. Usually, products will have these:</w:t>
+      </w:r>
+    </w:p>
+    <w:p>
+      <w:pPr>
+        <w:pStyle w:val="ListParagraph"/>
+        <w:numPr>
+          <w:ilvl w:val="0"/>
+          <w:numId w:val="1"/>
+        </w:numPr>
+      </w:pPr>
+      <w:r>
+        <w:t>A title</w:t>
+      </w:r>
+    </w:p>
+    <w:p>
+      <w:pPr>
+        <w:pStyle w:val="ListParagraph"/>
+        <w:numPr>
+          <w:ilvl w:val="0"/>
+          <w:numId w:val="1"/>
+        </w:numPr>
+      </w:pPr>
+      <w:r>
+        <w:t>A description</w:t>
+      </w:r>
+    </w:p>
+    <w:p>
+      <w:pPr>
+        <w:pStyle w:val="ListParagraph"/>
+        <w:numPr>
+          <w:ilvl w:val="0"/>
+          <w:numId w:val="1"/>
+        </w:numPr>
+      </w:pPr>
+      <w:r>
+        <w:t>A price</w:t>
+      </w:r>
+    </w:p>
+    <w:p>
+      <w:pPr>
+        <w:pStyle w:val="ListParagraph"/>
+        <w:numPr>
+          <w:ilvl w:val="0"/>
+          <w:numId w:val="1"/>
+        </w:numPr>
+      </w:pPr>
+      <w:r>
+        <w:t>Picture(s)</w:t>
+      </w:r>
+    </w:p>
+    <w:p>
+      <w:r>
+        <w:t xml:space="preserve">Now that we know some of the info that </w:t>
+      </w:r>
+      <w:r>
+        <w:t xml:space="preserve">every product </w:t>
+      </w:r>
+      <w:r>
+        <w:t xml:space="preserve">will </w:t>
+      </w:r>
+      <w:r>
+        <w:t xml:space="preserve">have, we can proceed to </w:t>
+      </w:r>
+      <w:r>
+        <w:t>prototyping our storefront.</w:t>
+      </w:r>
+    </w:p>
+    <w:p>
+      <w:pPr>
+        <w:rPr>
+          <w:b/>
+          <w:u w:val="single"/>
+        </w:rPr>
+      </w:pPr>
+      <w:r>
+        <w:rPr>
+          <w:b/>
+          <w:u w:val="single"/>
+        </w:rPr>
+        <w:lastRenderedPageBreak/>
+        <w:t xml:space="preserve">Prototyping </w:t>
+      </w:r>
+      <w:r>
+        <w:rPr>
+          <w:b/>
+          <w:u w:val="single"/>
+        </w:rPr>
+        <w:t xml:space="preserve">a nice </w:t>
+      </w:r>
+      <w:r>
+        <w:rPr>
+          <w:b/>
+          <w:u w:val="single"/>
+        </w:rPr>
+        <w:t xml:space="preserve">static </w:t>
+      </w:r>
+      <w:r>
+        <w:rPr>
+          <w:b/>
+          <w:u w:val="single"/>
+        </w:rPr>
+        <w:t>storefront</w:t>
+      </w:r>
+    </w:p>
+    <w:p>
+      <w:r>
+        <w:t>Knowing that our website is simple and will only</w:t>
+      </w:r>
+      <w:r>
+        <w:t xml:space="preserve"> be </w:t>
+      </w:r>
+      <w:r>
+        <w:t>showing</w:t>
+      </w:r>
+      <w:r>
+        <w:t xml:space="preserve"> some data about products</w:t>
+      </w:r>
+      <w:r>
+        <w:t xml:space="preserve">, </w:t>
+      </w:r>
+      <w:r>
+        <w:t xml:space="preserve">namely a title, description, price and one or multiple pictures, </w:t>
+      </w:r>
+      <w:r>
+        <w:t>we can</w:t>
+      </w:r>
+      <w:r>
+        <w:t xml:space="preserve"> quickly and efficiently </w:t>
+      </w:r>
+      <w:r>
+        <w:t>start prototyping our storefront with dummy data.</w:t>
+      </w:r>
+    </w:p>
+    <w:p>
+      <w:r>
+        <w:t xml:space="preserve">We will also strategically put placeholder buttons in the page to add and edit </w:t>
+      </w:r>
+      <w:r>
+        <w:t xml:space="preserve">(and delete) </w:t>
+      </w:r>
+      <w:r>
+        <w:t>products.</w:t>
+      </w:r>
+    </w:p>
+    <w:p>
+      <w:bookmarkStart w:id="0" w:name="_GoBack"/>
+      <w:bookmarkEnd w:id="0"/>
+    </w:p>
     <w:p/>
     <w:p/>
     <w:sectPr>

</xml_diff>

<commit_message>
Added Models folder with Product model + started model section in word doc
</commit_message>
<xml_diff>
--- a/SnipCart VSCode Integration Document.docx
+++ b/SnipCart VSCode Integration Document.docx
@@ -11,81 +11,48 @@
           <w:u w:val="single"/>
         </w:rPr>
       </w:pPr>
-      <w:proofErr w:type="spellStart"/>
       <w:r>
         <w:rPr>
           <w:b/>
           <w:sz w:val="32"/>
           <w:u w:val="single"/>
         </w:rPr>
-        <w:t>SnipCart</w:t>
-      </w:r>
-      <w:proofErr w:type="spellEnd"/>
+        <w:t>SnipCart intergration with .NET Core</w:t>
+      </w:r>
       <w:r>
         <w:rPr>
           <w:b/>
           <w:sz w:val="32"/>
           <w:u w:val="single"/>
         </w:rPr>
+        <w:t xml:space="preserve"> and </w:t>
+      </w:r>
+      <w:r>
+        <w:rPr>
+          <w:b/>
+          <w:sz w:val="32"/>
+          <w:u w:val="single"/>
+        </w:rPr>
+        <w:t>VS Code</w:t>
+      </w:r>
+    </w:p>
+    <w:p>
+      <w:r>
+        <w:rPr>
+          <w:b/>
+          <w:u w:val="single"/>
+        </w:rPr>
+        <w:t>Goal</w:t>
+      </w:r>
+      <w:r>
+        <w:t xml:space="preserve"> : The goal of this </w:t>
+      </w:r>
+      <w:r>
+        <w:t>document is to</w:t>
+      </w:r>
+      <w:r>
         <w:t xml:space="preserve"> </w:t>
       </w:r>
-      <w:proofErr w:type="spellStart"/>
-      <w:r>
-        <w:rPr>
-          <w:b/>
-          <w:sz w:val="32"/>
-          <w:u w:val="single"/>
-        </w:rPr>
-        <w:t>intergration</w:t>
-      </w:r>
-      <w:proofErr w:type="spellEnd"/>
-      <w:r>
-        <w:rPr>
-          <w:b/>
-          <w:sz w:val="32"/>
-          <w:u w:val="single"/>
-        </w:rPr>
-        <w:t xml:space="preserve"> with .NET Core</w:t>
-      </w:r>
-      <w:r>
-        <w:rPr>
-          <w:b/>
-          <w:sz w:val="32"/>
-          <w:u w:val="single"/>
-        </w:rPr>
-        <w:t xml:space="preserve"> and </w:t>
-      </w:r>
-      <w:r>
-        <w:rPr>
-          <w:b/>
-          <w:sz w:val="32"/>
-          <w:u w:val="single"/>
-        </w:rPr>
-        <w:t>VS Code</w:t>
-      </w:r>
-    </w:p>
-    <w:p>
-      <w:proofErr w:type="gramStart"/>
-      <w:r>
-        <w:rPr>
-          <w:b/>
-          <w:u w:val="single"/>
-        </w:rPr>
-        <w:t>Goal</w:t>
-      </w:r>
-      <w:r>
-        <w:t> :</w:t>
-      </w:r>
-      <w:proofErr w:type="gramEnd"/>
-      <w:r>
-        <w:t xml:space="preserve"> The goal of this </w:t>
-      </w:r>
-      <w:r>
-        <w:t>document is to</w:t>
-      </w:r>
-      <w:r>
-        <w:t xml:space="preserve"> </w:t>
-      </w:r>
       <w:r>
         <w:t xml:space="preserve">list the steps to </w:t>
       </w:r>
@@ -104,13 +71,8 @@
       <w:r>
         <w:t xml:space="preserve"> any website using </w:t>
       </w:r>
-      <w:proofErr w:type="spellStart"/>
-      <w:r>
-        <w:t>SnipCart</w:t>
-      </w:r>
-      <w:proofErr w:type="spellEnd"/>
-      <w:r>
-        <w:t>.</w:t>
+      <w:r>
+        <w:t>SnipCart.</w:t>
       </w:r>
     </w:p>
     <w:p>
@@ -219,21 +181,11 @@
         </w:numPr>
       </w:pPr>
       <w:r>
-        <w:t xml:space="preserve">Working directory: </w:t>
-      </w:r>
-      <w:proofErr w:type="spellStart"/>
-      <w:r>
-        <w:t>aspnetcoreapp</w:t>
-      </w:r>
-      <w:proofErr w:type="spellEnd"/>
-      <w:r>
-        <w:t>/</w:t>
-      </w:r>
-      <w:proofErr w:type="spellStart"/>
+        <w:t>Working directory: aspnetcoreapp/</w:t>
+      </w:r>
       <w:r>
         <w:t>snipcart</w:t>
       </w:r>
-      <w:proofErr w:type="spellEnd"/>
     </w:p>
     <w:p>
       <w:pPr>
@@ -250,29 +202,8 @@
         <w:t>n</w:t>
       </w:r>
       <w:r>
-        <w:t xml:space="preserve">ode packages: </w:t>
-      </w:r>
-      <w:proofErr w:type="spellStart"/>
-      <w:r>
-        <w:t>npm</w:t>
-      </w:r>
-      <w:proofErr w:type="spellEnd"/>
-      <w:r>
-        <w:t xml:space="preserve"> install –g </w:t>
-      </w:r>
-      <w:proofErr w:type="spellStart"/>
-      <w:r>
-        <w:t>yo</w:t>
-      </w:r>
-      <w:proofErr w:type="spellEnd"/>
-      <w:r>
-        <w:t xml:space="preserve"> bower grunt-cli gulp generator-</w:t>
-      </w:r>
-      <w:proofErr w:type="spellStart"/>
-      <w:r>
-        <w:t>aspnet</w:t>
-      </w:r>
-      <w:proofErr w:type="spellEnd"/>
+        <w:t>ode packages: npm install –g yo bower grunt-cli gulp generator-aspnet</w:t>
+      </w:r>
     </w:p>
     <w:p>
       <w:pPr>
@@ -289,29 +220,83 @@
         <w:t>Yeoman</w:t>
       </w:r>
       <w:r>
-        <w:t xml:space="preserve">: </w:t>
-      </w:r>
-      <w:proofErr w:type="spellStart"/>
-      <w:r>
-        <w:t>yo</w:t>
-      </w:r>
-      <w:proofErr w:type="spellEnd"/>
+        <w:t>: yo aspnet &gt; Web Application Basic [without Membership and Authorization] &gt; Bootstrap 3.3.7 &gt; snipcart</w:t>
+      </w:r>
+    </w:p>
+    <w:p>
+      <w:pPr>
+        <w:pStyle w:val="ListParagraph"/>
+        <w:numPr>
+          <w:ilvl w:val="0"/>
+          <w:numId w:val="1"/>
+        </w:numPr>
+      </w:pPr>
+      <w:r>
+        <w:t>Project build with CLI</w:t>
+      </w:r>
+      <w:r>
+        <w:t xml:space="preserve"> (will run at </w:t>
+      </w:r>
+      <w:r>
+        <w:t>http://localhost:500</w:t>
+      </w:r>
+      <w:r>
+        <w:t>0):</w:t>
+      </w:r>
+    </w:p>
+    <w:p>
+      <w:pPr>
+        <w:pStyle w:val="ListParagraph"/>
+        <w:numPr>
+          <w:ilvl w:val="1"/>
+          <w:numId w:val="1"/>
+        </w:numPr>
+      </w:pPr>
+      <w:r>
+        <w:t xml:space="preserve">cd snipcart </w:t>
+      </w:r>
+    </w:p>
+    <w:p>
+      <w:pPr>
+        <w:pStyle w:val="ListParagraph"/>
+        <w:numPr>
+          <w:ilvl w:val="1"/>
+          <w:numId w:val="1"/>
+        </w:numPr>
+      </w:pPr>
+      <w:r>
+        <w:t>dotn</w:t>
+      </w:r>
+      <w:r>
+        <w:t>et restore</w:t>
+      </w:r>
       <w:r>
         <w:t xml:space="preserve"> </w:t>
       </w:r>
-      <w:proofErr w:type="spellStart"/>
-      <w:r>
-        <w:t>aspnet</w:t>
-      </w:r>
-      <w:proofErr w:type="spellEnd"/>
-      <w:r>
-        <w:t xml:space="preserve"> &gt; Web Application Basic [without Membership and Authorization] &gt; Bootstrap 3.3.7 &gt; </w:t>
-      </w:r>
-      <w:proofErr w:type="spellStart"/>
-      <w:r>
-        <w:t>snipcart</w:t>
-      </w:r>
-      <w:proofErr w:type="spellEnd"/>
+    </w:p>
+    <w:p>
+      <w:pPr>
+        <w:pStyle w:val="ListParagraph"/>
+        <w:numPr>
+          <w:ilvl w:val="1"/>
+          <w:numId w:val="1"/>
+        </w:numPr>
+      </w:pPr>
+      <w:r>
+        <w:t>dotnet build</w:t>
+      </w:r>
+    </w:p>
+    <w:p>
+      <w:pPr>
+        <w:pStyle w:val="ListParagraph"/>
+        <w:numPr>
+          <w:ilvl w:val="1"/>
+          <w:numId w:val="1"/>
+        </w:numPr>
+      </w:pPr>
+      <w:r>
+        <w:t>dotnet run</w:t>
+      </w:r>
     </w:p>
     <w:p>
       <w:pPr>
@@ -322,93 +307,178 @@
         </w:numPr>
       </w:pPr>
       <w:r>
-        <w:t>Project build with CLI</w:t>
-      </w:r>
-      <w:r>
-        <w:t xml:space="preserve"> (will run at </w:t>
-      </w:r>
-      <w:r>
-        <w:t>http://localhost:500</w:t>
-      </w:r>
-      <w:r>
-        <w:t>0):</w:t>
-      </w:r>
-    </w:p>
-    <w:p>
-      <w:pPr>
-        <w:pStyle w:val="ListParagraph"/>
-        <w:numPr>
-          <w:ilvl w:val="1"/>
-          <w:numId w:val="1"/>
-        </w:numPr>
-      </w:pPr>
-      <w:r>
-        <w:t xml:space="preserve">cd </w:t>
-      </w:r>
-      <w:proofErr w:type="spellStart"/>
-      <w:r>
-        <w:t>snipcart</w:t>
-      </w:r>
-      <w:proofErr w:type="spellEnd"/>
-      <w:r>
+        <w:t xml:space="preserve">Get </w:t>
+      </w:r>
+      <w:r>
+        <w:t>VS Code extensions: C# and .Net Core Project Manager (Nuget)</w:t>
+      </w:r>
+    </w:p>
+    <w:p>
+      <w:r>
+        <w:t>At this point, everything should be working and our development environment is finally set up.</w:t>
+      </w:r>
+    </w:p>
+    <w:p>
+      <w:r>
+        <w:t>Let the fun begin!</w:t>
+      </w:r>
+    </w:p>
+    <w:p>
+      <w:pPr>
+        <w:rPr>
+          <w:b/>
+          <w:u w:val="single"/>
+        </w:rPr>
+      </w:pPr>
+      <w:r>
+        <w:rPr>
+          <w:b/>
+          <w:u w:val="single"/>
+        </w:rPr>
+        <w:t>Reflecting on life</w:t>
+      </w:r>
+      <w:r>
+        <w:rPr>
+          <w:b/>
+          <w:u w:val="single"/>
+        </w:rPr>
+        <w:t xml:space="preserve"> (not really)</w:t>
+      </w:r>
+      <w:r>
+        <w:rPr>
+          <w:b/>
+          <w:u w:val="single"/>
+        </w:rPr>
+        <w:t>: What</w:t>
+      </w:r>
+      <w:r>
+        <w:rPr>
+          <w:b/>
+          <w:u w:val="single"/>
+        </w:rPr>
+        <w:t xml:space="preserve"> kind</w:t>
+      </w:r>
+      <w:r>
+        <w:rPr>
+          <w:b/>
+          <w:u w:val="single"/>
+        </w:rPr>
         <w:t xml:space="preserve"> </w:t>
       </w:r>
-    </w:p>
-    <w:p>
-      <w:pPr>
-        <w:pStyle w:val="ListParagraph"/>
-        <w:numPr>
-          <w:ilvl w:val="1"/>
-          <w:numId w:val="1"/>
-        </w:numPr>
-      </w:pPr>
-      <w:proofErr w:type="spellStart"/>
-      <w:r>
-        <w:t>dotn</w:t>
-      </w:r>
-      <w:r>
-        <w:t>et</w:t>
-      </w:r>
-      <w:proofErr w:type="spellEnd"/>
-      <w:r>
-        <w:t xml:space="preserve"> restore</w:t>
+      <w:r>
+        <w:rPr>
+          <w:b/>
+          <w:u w:val="single"/>
+        </w:rPr>
+        <w:t xml:space="preserve">of </w:t>
+      </w:r>
+      <w:r>
+        <w:rPr>
+          <w:b/>
+          <w:u w:val="single"/>
+        </w:rPr>
+        <w:t>data will our website display?</w:t>
+      </w:r>
+    </w:p>
+    <w:p>
+      <w:r>
+        <w:t>While starting a new development project is always very exciting, it’s also crucial to kick things off on the right foot.</w:t>
+      </w:r>
+    </w:p>
+    <w:p>
+      <w:r>
+        <w:t xml:space="preserve">A question that has to be answered early on is: </w:t>
+      </w:r>
+      <w:r>
+        <w:rPr>
+          <w:i/>
+        </w:rPr>
+        <w:t>W</w:t>
+      </w:r>
+      <w:r>
+        <w:rPr>
+          <w:i/>
+        </w:rPr>
+        <w:t xml:space="preserve">hat </w:t>
+      </w:r>
+      <w:r>
+        <w:rPr>
+          <w:i/>
+        </w:rPr>
+        <w:t xml:space="preserve">kind of </w:t>
+      </w:r>
+      <w:r>
+        <w:rPr>
+          <w:i/>
+        </w:rPr>
+        <w:t xml:space="preserve">data </w:t>
+      </w:r>
+      <w:r>
+        <w:rPr>
+          <w:i/>
+        </w:rPr>
+        <w:t>is our website going to serve</w:t>
+      </w:r>
+      <w:r>
+        <w:t xml:space="preserve">? Even though the chances of getting </w:t>
+      </w:r>
+      <w:r>
+        <w:t xml:space="preserve">the </w:t>
+      </w:r>
+      <w:r>
+        <w:t xml:space="preserve">answer exactly right on </w:t>
+      </w:r>
+      <w:r>
+        <w:t>our first shot is</w:t>
+      </w:r>
+      <w:r>
+        <w:t xml:space="preserve"> extremely slim, only having a general idea will help us go a long way.</w:t>
       </w:r>
       <w:r>
         <w:t xml:space="preserve"> </w:t>
       </w:r>
     </w:p>
     <w:p>
-      <w:pPr>
-        <w:pStyle w:val="ListParagraph"/>
-        <w:numPr>
-          <w:ilvl w:val="1"/>
-          <w:numId w:val="1"/>
-        </w:numPr>
-      </w:pPr>
-      <w:proofErr w:type="spellStart"/>
-      <w:r>
-        <w:t>dotnet</w:t>
-      </w:r>
-      <w:proofErr w:type="spellEnd"/>
-      <w:r>
-        <w:t xml:space="preserve"> build</w:t>
-      </w:r>
-    </w:p>
-    <w:p>
-      <w:pPr>
-        <w:pStyle w:val="ListParagraph"/>
-        <w:numPr>
-          <w:ilvl w:val="1"/>
-          <w:numId w:val="1"/>
-        </w:numPr>
-      </w:pPr>
-      <w:proofErr w:type="spellStart"/>
-      <w:r>
-        <w:t>dotnet</w:t>
-      </w:r>
-      <w:proofErr w:type="spellEnd"/>
-      <w:r>
-        <w:t xml:space="preserve"> run</w:t>
+      <w:r>
+        <w:t xml:space="preserve">Since the </w:t>
+      </w:r>
+      <w:r>
+        <w:t>sole</w:t>
+      </w:r>
+      <w:r>
+        <w:t xml:space="preserve"> purpose of this document is to integrate an e-commerce </w:t>
+      </w:r>
+      <w:r>
+        <w:t>shopping cart to a website, we can s</w:t>
+      </w:r>
+      <w:r>
+        <w:t xml:space="preserve">ay </w:t>
+      </w:r>
+      <w:r>
+        <w:t xml:space="preserve">with confidence that the chances of us using </w:t>
+      </w:r>
+      <w:r>
+        <w:t xml:space="preserve">some kind of </w:t>
+      </w:r>
+      <w:r>
+        <w:rPr>
+          <w:b/>
+        </w:rPr>
+        <w:t>product</w:t>
+      </w:r>
+      <w:r>
+        <w:t xml:space="preserve"> </w:t>
+      </w:r>
+      <w:r>
+        <w:t>are pretty good.</w:t>
+      </w:r>
+      <w:r>
+        <w:t xml:space="preserve"> </w:t>
+      </w:r>
+    </w:p>
+    <w:p>
+      <w:r>
+        <w:t>Knowing that we will be dealing with products in our project, now is the time to determine what information we will need to have displayed to the user. Usually, products will have these:</w:t>
       </w:r>
     </w:p>
     <w:p>
@@ -420,186 +490,7 @@
         </w:numPr>
       </w:pPr>
       <w:r>
-        <w:t xml:space="preserve">Get </w:t>
-      </w:r>
-      <w:r>
-        <w:t>VS Code extensions: C# and .Net Core Project Manager (</w:t>
-      </w:r>
-      <w:proofErr w:type="spellStart"/>
-      <w:r>
-        <w:t>Nuget</w:t>
-      </w:r>
-      <w:proofErr w:type="spellEnd"/>
-      <w:r>
-        <w:t>)</w:t>
-      </w:r>
-    </w:p>
-    <w:p>
-      <w:r>
-        <w:t>At this point, everything should be working and our development environment is finally set up.</w:t>
-      </w:r>
-    </w:p>
-    <w:p>
-      <w:r>
-        <w:t>Let the fun begin!</w:t>
-      </w:r>
-    </w:p>
-    <w:p>
-      <w:pPr>
-        <w:rPr>
-          <w:b/>
-          <w:u w:val="single"/>
-        </w:rPr>
-      </w:pPr>
-      <w:r>
-        <w:rPr>
-          <w:b/>
-          <w:u w:val="single"/>
-        </w:rPr>
-        <w:t>Reflecting on life</w:t>
-      </w:r>
-      <w:r>
-        <w:rPr>
-          <w:b/>
-          <w:u w:val="single"/>
-        </w:rPr>
-        <w:t xml:space="preserve"> (not really)</w:t>
-      </w:r>
-      <w:r>
-        <w:rPr>
-          <w:b/>
-          <w:u w:val="single"/>
-        </w:rPr>
-        <w:t>: What</w:t>
-      </w:r>
-      <w:r>
-        <w:rPr>
-          <w:b/>
-          <w:u w:val="single"/>
-        </w:rPr>
-        <w:t xml:space="preserve"> kind</w:t>
-      </w:r>
-      <w:r>
-        <w:rPr>
-          <w:b/>
-          <w:u w:val="single"/>
-        </w:rPr>
-        <w:t xml:space="preserve"> </w:t>
-      </w:r>
-      <w:r>
-        <w:rPr>
-          <w:b/>
-          <w:u w:val="single"/>
-        </w:rPr>
-        <w:t xml:space="preserve">of </w:t>
-      </w:r>
-      <w:r>
-        <w:rPr>
-          <w:b/>
-          <w:u w:val="single"/>
-        </w:rPr>
-        <w:t>data will our website display?</w:t>
-      </w:r>
-    </w:p>
-    <w:p>
-      <w:r>
-        <w:t>While starting a new development project is always very exciting, it’s also crucial to kick things off on the right foot.</w:t>
-      </w:r>
-    </w:p>
-    <w:p>
-      <w:r>
-        <w:t xml:space="preserve">A question that has to be answered early on is: </w:t>
-      </w:r>
-      <w:r>
-        <w:rPr>
-          <w:i/>
-        </w:rPr>
-        <w:t>W</w:t>
-      </w:r>
-      <w:r>
-        <w:rPr>
-          <w:i/>
-        </w:rPr>
-        <w:t xml:space="preserve">hat </w:t>
-      </w:r>
-      <w:r>
-        <w:rPr>
-          <w:i/>
-        </w:rPr>
-        <w:t xml:space="preserve">kind of </w:t>
-      </w:r>
-      <w:r>
-        <w:rPr>
-          <w:i/>
-        </w:rPr>
-        <w:t xml:space="preserve">data </w:t>
-      </w:r>
-      <w:r>
-        <w:rPr>
-          <w:i/>
-        </w:rPr>
-        <w:t>is our website going to serve</w:t>
-      </w:r>
-      <w:r>
-        <w:t xml:space="preserve">? Even though the chances of getting </w:t>
-      </w:r>
-      <w:r>
-        <w:t xml:space="preserve">the </w:t>
-      </w:r>
-      <w:r>
-        <w:t xml:space="preserve">answer exactly right on </w:t>
-      </w:r>
-      <w:r>
-        <w:t>our first shot is</w:t>
-      </w:r>
-      <w:r>
-        <w:t xml:space="preserve"> extremely slim, only having a general idea will help us go a long way.</w:t>
-      </w:r>
-      <w:r>
-        <w:t xml:space="preserve"> </w:t>
-      </w:r>
-    </w:p>
-    <w:p>
-      <w:r>
-        <w:t xml:space="preserve">Since the </w:t>
-      </w:r>
-      <w:r>
-        <w:t>sole</w:t>
-      </w:r>
-      <w:r>
-        <w:t xml:space="preserve"> purpose of this document is to integrate an e-commerce </w:t>
-      </w:r>
-      <w:r>
-        <w:t>shopping cart to a website, we can s</w:t>
-      </w:r>
-      <w:r>
-        <w:t xml:space="preserve">ay </w:t>
-      </w:r>
-      <w:r>
-        <w:t xml:space="preserve">with confidence that the chances of us using </w:t>
-      </w:r>
-      <w:r>
-        <w:t xml:space="preserve">some kind of </w:t>
-      </w:r>
-      <w:r>
-        <w:rPr>
-          <w:b/>
-        </w:rPr>
-        <w:t>product</w:t>
-      </w:r>
-      <w:r>
-        <w:t xml:space="preserve"> </w:t>
-      </w:r>
-      <w:r>
-        <w:t>are pretty good.</w:t>
-      </w:r>
-      <w:r>
-        <w:t xml:space="preserve"> </w:t>
-      </w:r>
-    </w:p>
-    <w:p>
-      <w:r>
-        <w:t>Knowing that we will be dealing with products in our project, now is the time to determine what information we will need to have displayed to the user. Usually, products will have these:</w:t>
+        <w:t>A title</w:t>
       </w:r>
     </w:p>
     <w:p>
@@ -611,7 +502,7 @@
         </w:numPr>
       </w:pPr>
       <w:r>
-        <w:t>A title</w:t>
+        <w:t>A description</w:t>
       </w:r>
     </w:p>
     <w:p>
@@ -623,7 +514,7 @@
         </w:numPr>
       </w:pPr>
       <w:r>
-        <w:t>A description</w:t>
+        <w:t>A price</w:t>
       </w:r>
     </w:p>
     <w:p>
@@ -635,19 +526,7 @@
         </w:numPr>
       </w:pPr>
       <w:r>
-        <w:t>A price</w:t>
-      </w:r>
-    </w:p>
-    <w:p>
-      <w:pPr>
-        <w:pStyle w:val="ListParagraph"/>
-        <w:numPr>
-          <w:ilvl w:val="0"/>
-          <w:numId w:val="1"/>
-        </w:numPr>
-      </w:pPr>
-      <w:r>
-        <w:t>Picture(s)</w:t>
+        <w:t>Picture</w:t>
       </w:r>
     </w:p>
     <w:p>
@@ -721,7 +600,15 @@
         <w:t xml:space="preserve">, </w:t>
       </w:r>
       <w:r>
-        <w:t xml:space="preserve">namely a title, description, price and one or multiple pictures, </w:t>
+        <w:t>namely a title, description, price and one</w:t>
+      </w:r>
+      <w:r>
+        <w:t xml:space="preserve"> picture</w:t>
+      </w:r>
+      <w:bookmarkStart w:id="0" w:name="_GoBack"/>
+      <w:bookmarkEnd w:id="0"/>
+      <w:r>
+        <w:t xml:space="preserve">, </w:t>
       </w:r>
       <w:r>
         <w:t>we can</w:t>
@@ -735,10 +622,22 @@
     </w:p>
     <w:p>
       <w:r>
-        <w:t xml:space="preserve">We will also strategically put placeholder buttons in the page to add and edit </w:t>
-      </w:r>
-      <w:r>
-        <w:t xml:space="preserve">(and delete) </w:t>
+        <w:t xml:space="preserve">We will also strategically </w:t>
+      </w:r>
+      <w:r>
+        <w:t xml:space="preserve">insert </w:t>
+      </w:r>
+      <w:r>
+        <w:t xml:space="preserve">placeholder buttons in the page to add and edit </w:t>
+      </w:r>
+      <w:r>
+        <w:t>(and delete</w:t>
+      </w:r>
+      <w:r>
+        <w:t>, which will appear when the edit window will open</w:t>
+      </w:r>
+      <w:r>
+        <w:t xml:space="preserve">) </w:t>
       </w:r>
       <w:r>
         <w:t>products.</w:t>
@@ -772,11 +671,80 @@
         </w:pict>
       </w:r>
     </w:p>
+    <w:p>
+      <w:pPr>
+        <w:rPr>
+          <w:b/>
+          <w:u w:val="single"/>
+        </w:rPr>
+      </w:pPr>
+      <w:r>
+        <w:rPr>
+          <w:b/>
+          <w:u w:val="single"/>
+        </w:rPr>
+        <w:t>Creating the model</w:t>
+      </w:r>
+    </w:p>
+    <w:p>
+      <w:r>
+        <w:t>As we know, we will only be needing a single model for this project, which will be named “Product”. To set this up, we will create a new folder in the root of the project named “Models”, which we will then create a Product.cs file within it.</w:t>
+      </w:r>
+    </w:p>
+    <w:p>
+      <w:r>
+        <w:t>Our model will then need these attributes:</w:t>
+      </w:r>
+    </w:p>
+    <w:p>
+      <w:pPr>
+        <w:pStyle w:val="ListParagraph"/>
+        <w:numPr>
+          <w:ilvl w:val="0"/>
+          <w:numId w:val="1"/>
+        </w:numPr>
+      </w:pPr>
+      <w:r>
+        <w:t>Title (string)</w:t>
+      </w:r>
+    </w:p>
+    <w:p>
+      <w:pPr>
+        <w:pStyle w:val="ListParagraph"/>
+        <w:numPr>
+          <w:ilvl w:val="0"/>
+          <w:numId w:val="1"/>
+        </w:numPr>
+      </w:pPr>
+      <w:r>
+        <w:t>Description (string)</w:t>
+      </w:r>
+    </w:p>
+    <w:p>
+      <w:pPr>
+        <w:pStyle w:val="ListParagraph"/>
+        <w:numPr>
+          <w:ilvl w:val="0"/>
+          <w:numId w:val="1"/>
+        </w:numPr>
+      </w:pPr>
+      <w:r>
+        <w:t>Price (double)</w:t>
+      </w:r>
+    </w:p>
+    <w:p>
+      <w:pPr>
+        <w:pStyle w:val="ListParagraph"/>
+        <w:numPr>
+          <w:ilvl w:val="0"/>
+          <w:numId w:val="1"/>
+        </w:numPr>
+      </w:pPr>
+      <w:r>
+        <w:t>Picture (string)</w:t>
+      </w:r>
+    </w:p>
     <w:p/>
-    <w:p>
-      <w:bookmarkStart w:id="0" w:name="_GoBack"/>
-      <w:bookmarkEnd w:id="0"/>
-    </w:p>
     <w:sectPr>
       <w:pgSz w:w="12240" w:h="15840"/>
       <w:pgMar w:top="1440" w:right="1440" w:bottom="1440" w:left="1440" w:header="720" w:footer="720" w:gutter="0"/>

</xml_diff>

<commit_message>
Created pages product, edit and add
</commit_message>
<xml_diff>
--- a/SnipCart VSCode Integration Document.docx
+++ b/SnipCart VSCode Integration Document.docx
@@ -605,8 +605,6 @@
       <w:r>
         <w:t xml:space="preserve"> picture</w:t>
       </w:r>
-      <w:bookmarkStart w:id="0" w:name="_GoBack"/>
-      <w:bookmarkEnd w:id="0"/>
       <w:r>
         <w:t xml:space="preserve">, </w:t>
       </w:r>
@@ -705,6 +703,23 @@
         </w:numPr>
       </w:pPr>
       <w:r>
+        <w:t>Id (int</w:t>
+      </w:r>
+      <w:bookmarkStart w:id="0" w:name="_GoBack"/>
+      <w:bookmarkEnd w:id="0"/>
+      <w:r>
+        <w:t>)</w:t>
+      </w:r>
+    </w:p>
+    <w:p>
+      <w:pPr>
+        <w:pStyle w:val="ListParagraph"/>
+        <w:numPr>
+          <w:ilvl w:val="0"/>
+          <w:numId w:val="1"/>
+        </w:numPr>
+      </w:pPr>
+      <w:r>
         <w:t>Title (string)</w:t>
       </w:r>
     </w:p>
@@ -741,7 +756,10 @@
         </w:numPr>
       </w:pPr>
       <w:r>
-        <w:t>Picture (string)</w:t>
+        <w:t>Image</w:t>
+      </w:r>
+      <w:r>
+        <w:t xml:space="preserve"> (string)</w:t>
       </w:r>
     </w:p>
     <w:p/>

</xml_diff>

<commit_message>
Changed ApiContext name to InMemoryDB + continued word doc to InMemoryDB setup
</commit_message>
<xml_diff>
--- a/SnipCart VSCode Integration Document.docx
+++ b/SnipCart VSCode Integration Document.docx
@@ -703,12 +703,7 @@
         </w:numPr>
       </w:pPr>
       <w:r>
-        <w:t>Id (int</w:t>
-      </w:r>
-      <w:bookmarkStart w:id="0" w:name="_GoBack"/>
-      <w:bookmarkEnd w:id="0"/>
-      <w:r>
-        <w:t>)</w:t>
+        <w:t>Id (int)</w:t>
       </w:r>
     </w:p>
     <w:p>
@@ -762,7 +757,697 @@
         <w:t xml:space="preserve"> (string)</w:t>
       </w:r>
     </w:p>
+    <w:p>
+      <w:r>
+        <w:t>Here is the model in code:</w:t>
+      </w:r>
+    </w:p>
+    <w:p>
+      <w:pPr>
+        <w:pStyle w:val="Code"/>
+      </w:pPr>
+      <w:r>
+        <w:t>using System.Collections.Generic;</w:t>
+      </w:r>
+    </w:p>
+    <w:p>
+      <w:pPr>
+        <w:pStyle w:val="Code"/>
+      </w:pPr>
+      <w:r>
+        <w:t xml:space="preserve"> </w:t>
+      </w:r>
+    </w:p>
+    <w:p>
+      <w:pPr>
+        <w:pStyle w:val="Code"/>
+      </w:pPr>
+      <w:r>
+        <w:t>namespace snipcart.Models</w:t>
+      </w:r>
+    </w:p>
+    <w:p>
+      <w:pPr>
+        <w:pStyle w:val="Code"/>
+      </w:pPr>
+      <w:r>
+        <w:t>{</w:t>
+      </w:r>
+    </w:p>
+    <w:p>
+      <w:pPr>
+        <w:pStyle w:val="Code"/>
+      </w:pPr>
+      <w:r>
+        <w:t xml:space="preserve">    public class Product</w:t>
+      </w:r>
+    </w:p>
+    <w:p>
+      <w:pPr>
+        <w:pStyle w:val="Code"/>
+      </w:pPr>
+      <w:r>
+        <w:t xml:space="preserve">    {</w:t>
+      </w:r>
+    </w:p>
+    <w:p>
+      <w:pPr>
+        <w:pStyle w:val="Code"/>
+      </w:pPr>
+      <w:r>
+        <w:t xml:space="preserve">        public int Id { get; set; }</w:t>
+      </w:r>
+    </w:p>
+    <w:p>
+      <w:pPr>
+        <w:pStyle w:val="Code"/>
+      </w:pPr>
+      <w:r>
+        <w:t xml:space="preserve">        public string Title { get; set; }</w:t>
+      </w:r>
+    </w:p>
+    <w:p>
+      <w:pPr>
+        <w:pStyle w:val="Code"/>
+      </w:pPr>
+      <w:r>
+        <w:t xml:space="preserve">        public string Description { get; set; }</w:t>
+      </w:r>
+    </w:p>
+    <w:p>
+      <w:pPr>
+        <w:pStyle w:val="Code"/>
+      </w:pPr>
+      <w:r>
+        <w:t xml:space="preserve">        public double Price { get; set; }</w:t>
+      </w:r>
+    </w:p>
+    <w:p>
+      <w:pPr>
+        <w:pStyle w:val="Code"/>
+      </w:pPr>
+      <w:r>
+        <w:lastRenderedPageBreak/>
+        <w:t xml:space="preserve">        public string Image { get; set; }</w:t>
+      </w:r>
+    </w:p>
+    <w:p>
+      <w:pPr>
+        <w:pStyle w:val="Code"/>
+      </w:pPr>
+      <w:r>
+        <w:t xml:space="preserve">        public List&lt;Product&gt; Products { get; set; }</w:t>
+      </w:r>
+    </w:p>
+    <w:p>
+      <w:pPr>
+        <w:pStyle w:val="Code"/>
+      </w:pPr>
+      <w:r>
+        <w:t xml:space="preserve">    }</w:t>
+      </w:r>
+    </w:p>
+    <w:p>
+      <w:pPr>
+        <w:pStyle w:val="Code"/>
+      </w:pPr>
+      <w:r>
+        <w:t>}</w:t>
+      </w:r>
+    </w:p>
+    <w:p>
+      <w:pPr>
+        <w:pStyle w:val="Code"/>
+      </w:pPr>
+    </w:p>
+    <w:p>
+      <w:pPr>
+        <w:rPr>
+          <w:b/>
+          <w:u w:val="single"/>
+        </w:rPr>
+      </w:pPr>
+      <w:r>
+        <w:rPr>
+          <w:b/>
+          <w:u w:val="single"/>
+        </w:rPr>
+        <w:t>EntityFrameWork Core In-Memory database</w:t>
+      </w:r>
+    </w:p>
+    <w:p>
+      <w:r>
+        <w:t>For simplicity, we will be using an in-memory database, which will simulate calls to a real EntityFrameWork database.</w:t>
+      </w:r>
+    </w:p>
+    <w:p>
+      <w:r>
+        <w:t xml:space="preserve">To set it up, let’s create a file called </w:t>
+      </w:r>
+      <w:r>
+        <w:t>InMemoryDB</w:t>
+      </w:r>
+      <w:r>
+        <w:t>.cs within the Models folder and insert the following code:</w:t>
+      </w:r>
+    </w:p>
+    <w:p>
+      <w:pPr>
+        <w:pStyle w:val="Code"/>
+      </w:pPr>
+      <w:r>
+        <w:t>using Microsoft.EntityFrameworkCore;</w:t>
+      </w:r>
+    </w:p>
+    <w:p>
+      <w:pPr>
+        <w:pStyle w:val="Code"/>
+      </w:pPr>
+      <w:r>
+        <w:t>using snipcart.Models;</w:t>
+      </w:r>
+    </w:p>
+    <w:p>
+      <w:pPr>
+        <w:pStyle w:val="Code"/>
+      </w:pPr>
+      <w:r>
+        <w:t xml:space="preserve"> </w:t>
+      </w:r>
+    </w:p>
+    <w:p>
+      <w:pPr>
+        <w:pStyle w:val="Code"/>
+      </w:pPr>
+      <w:r>
+        <w:t>namespace snipcart</w:t>
+      </w:r>
+    </w:p>
+    <w:p>
+      <w:pPr>
+        <w:pStyle w:val="Code"/>
+      </w:pPr>
+      <w:r>
+        <w:t>{</w:t>
+      </w:r>
+    </w:p>
+    <w:p>
+      <w:pPr>
+        <w:pStyle w:val="Code"/>
+      </w:pPr>
+      <w:r>
+        <w:t xml:space="preserve">    public class </w:t>
+      </w:r>
+      <w:r>
+        <w:t>InMemoryDB</w:t>
+      </w:r>
+      <w:r>
+        <w:t>: DbContext</w:t>
+      </w:r>
+    </w:p>
+    <w:p>
+      <w:pPr>
+        <w:pStyle w:val="Code"/>
+        <w:rPr>
+          <w:lang w:val="fr-CA"/>
+        </w:rPr>
+      </w:pPr>
+      <w:r>
+        <w:t xml:space="preserve">    </w:t>
+      </w:r>
+      <w:r>
+        <w:rPr>
+          <w:lang w:val="fr-CA"/>
+        </w:rPr>
+        <w:t>{</w:t>
+      </w:r>
+    </w:p>
+    <w:p>
+      <w:pPr>
+        <w:pStyle w:val="Code"/>
+      </w:pPr>
+      <w:r>
+        <w:t xml:space="preserve">        public </w:t>
+      </w:r>
+      <w:r>
+        <w:t xml:space="preserve">InMemoryDB </w:t>
+      </w:r>
+      <w:r>
+        <w:t>(DbContextOptions&lt;</w:t>
+      </w:r>
+      <w:r>
+        <w:t>InMemoryDB</w:t>
+      </w:r>
+      <w:r>
+        <w:t>&gt; options)</w:t>
+      </w:r>
+    </w:p>
+    <w:p>
+      <w:pPr>
+        <w:pStyle w:val="Code"/>
+      </w:pPr>
+      <w:r>
+        <w:t xml:space="preserve">            </w:t>
+      </w:r>
+      <w:r>
+        <w:t>: base(options)</w:t>
+      </w:r>
+    </w:p>
+    <w:p>
+      <w:pPr>
+        <w:pStyle w:val="Code"/>
+      </w:pPr>
+      <w:r>
+        <w:t xml:space="preserve">        {</w:t>
+      </w:r>
+    </w:p>
+    <w:p>
+      <w:pPr>
+        <w:pStyle w:val="Code"/>
+      </w:pPr>
+      <w:r>
+        <w:t xml:space="preserve">        }</w:t>
+      </w:r>
+    </w:p>
+    <w:p>
+      <w:pPr>
+        <w:pStyle w:val="Code"/>
+      </w:pPr>
+      <w:r>
+        <w:t xml:space="preserve"> </w:t>
+      </w:r>
+    </w:p>
+    <w:p>
+      <w:pPr>
+        <w:pStyle w:val="Code"/>
+      </w:pPr>
+      <w:r>
+        <w:t xml:space="preserve">        public DbSet&lt;Product&gt; Products { get; set; }</w:t>
+      </w:r>
+    </w:p>
+    <w:p>
+      <w:pPr>
+        <w:pStyle w:val="Code"/>
+      </w:pPr>
+      <w:r>
+        <w:t xml:space="preserve">    }</w:t>
+      </w:r>
+    </w:p>
+    <w:p>
+      <w:pPr>
+        <w:pStyle w:val="Code"/>
+      </w:pPr>
+      <w:r>
+        <w:t>}</w:t>
+      </w:r>
+    </w:p>
     <w:p/>
+    <w:p>
+      <w:r>
+        <w:t>Next, in the Startup.cs file of the root of the project, use our In-Memory database by adding the following code to the top of the file:</w:t>
+      </w:r>
+    </w:p>
+    <w:p>
+      <w:pPr>
+        <w:pStyle w:val="Code"/>
+      </w:pPr>
+      <w:r>
+        <w:t>using snipcart;</w:t>
+      </w:r>
+    </w:p>
+    <w:p>
+      <w:pPr>
+        <w:pStyle w:val="Code"/>
+      </w:pPr>
+    </w:p>
+    <w:p>
+      <w:r>
+        <w:t xml:space="preserve">Now, let’s tell our project to use this service by </w:t>
+      </w:r>
+      <w:r>
+        <w:t>altering the Configure method to the following:</w:t>
+      </w:r>
+    </w:p>
+    <w:p>
+      <w:pPr>
+        <w:pStyle w:val="Code"/>
+      </w:pPr>
+      <w:r>
+        <w:t>public void Configure(IApplicationBuilder app, IHostingEnvironment env, ILoggerFactory loggerFactory)</w:t>
+      </w:r>
+    </w:p>
+    <w:p>
+      <w:pPr>
+        <w:pStyle w:val="Code"/>
+      </w:pPr>
+      <w:r>
+        <w:t xml:space="preserve">        {</w:t>
+      </w:r>
+    </w:p>
+    <w:p>
+      <w:pPr>
+        <w:pStyle w:val="Code"/>
+      </w:pPr>
+      <w:r>
+        <w:t xml:space="preserve">            loggerFactory.AddConsole(Configuration.GetSection("Logging"));</w:t>
+      </w:r>
+    </w:p>
+    <w:p>
+      <w:pPr>
+        <w:pStyle w:val="Code"/>
+      </w:pPr>
+      <w:r>
+        <w:t xml:space="preserve">            loggerFactory.AddDebug();</w:t>
+      </w:r>
+    </w:p>
+    <w:p>
+      <w:pPr>
+        <w:pStyle w:val="Code"/>
+      </w:pPr>
+    </w:p>
+    <w:p>
+      <w:pPr>
+        <w:pStyle w:val="Code"/>
+      </w:pPr>
+      <w:r>
+        <w:t xml:space="preserve">            var context = app.ApplicationServices.GetService&lt;</w:t>
+      </w:r>
+      <w:r>
+        <w:t>InMemoryDB</w:t>
+      </w:r>
+      <w:r>
+        <w:t>&gt;();</w:t>
+      </w:r>
+    </w:p>
+    <w:p>
+      <w:pPr>
+        <w:pStyle w:val="Code"/>
+      </w:pPr>
+    </w:p>
+    <w:p>
+      <w:pPr>
+        <w:pStyle w:val="Code"/>
+      </w:pPr>
+      <w:r>
+        <w:t xml:space="preserve">            AddTestData(context);</w:t>
+      </w:r>
+    </w:p>
+    <w:p>
+      <w:pPr>
+        <w:pStyle w:val="Code"/>
+      </w:pPr>
+      <w:r>
+        <w:t xml:space="preserve">            …</w:t>
+      </w:r>
+    </w:p>
+    <w:p>
+      <w:pPr>
+        <w:pStyle w:val="Code"/>
+      </w:pPr>
+    </w:p>
+    <w:p>
+      <w:r>
+        <w:t xml:space="preserve">… </w:t>
+      </w:r>
+      <w:r>
+        <w:t>An</w:t>
+      </w:r>
+      <w:r>
+        <w:t>d by adding the AddTestData() method at the end like so:</w:t>
+      </w:r>
+    </w:p>
+    <w:p>
+      <w:pPr>
+        <w:pStyle w:val="Code"/>
+      </w:pPr>
+    </w:p>
+    <w:p>
+      <w:pPr>
+        <w:pStyle w:val="Code"/>
+      </w:pPr>
+      <w:r>
+        <w:lastRenderedPageBreak/>
+        <w:t>private static void AddTestData(</w:t>
+      </w:r>
+      <w:r>
+        <w:t>InMemoryDB</w:t>
+      </w:r>
+      <w:r>
+        <w:t xml:space="preserve"> </w:t>
+      </w:r>
+      <w:r>
+        <w:t>context)</w:t>
+      </w:r>
+    </w:p>
+    <w:p>
+      <w:pPr>
+        <w:pStyle w:val="Code"/>
+      </w:pPr>
+      <w:r>
+        <w:t xml:space="preserve">        {</w:t>
+      </w:r>
+    </w:p>
+    <w:p>
+      <w:pPr>
+        <w:pStyle w:val="Code"/>
+      </w:pPr>
+      <w:r>
+        <w:t xml:space="preserve">            var testProd1 = new snipcart.Models.Product</w:t>
+      </w:r>
+    </w:p>
+    <w:p>
+      <w:pPr>
+        <w:pStyle w:val="Code"/>
+      </w:pPr>
+      <w:r>
+        <w:t xml:space="preserve">            {</w:t>
+      </w:r>
+    </w:p>
+    <w:p>
+      <w:pPr>
+        <w:pStyle w:val="Code"/>
+      </w:pPr>
+      <w:r>
+        <w:t xml:space="preserve">                Id = 1, </w:t>
+      </w:r>
+    </w:p>
+    <w:p>
+      <w:pPr>
+        <w:pStyle w:val="Code"/>
+      </w:pPr>
+      <w:r>
+        <w:t xml:space="preserve">                Title = "Jordans S2K Sr edition",</w:t>
+      </w:r>
+    </w:p>
+    <w:p>
+      <w:pPr>
+        <w:pStyle w:val="Code"/>
+      </w:pPr>
+      <w:r>
+        <w:t xml:space="preserve">                Description = "The Jordans S2K Sr edition is the best bang for your buck.", </w:t>
+      </w:r>
+    </w:p>
+    <w:p>
+      <w:pPr>
+        <w:pStyle w:val="Code"/>
+      </w:pPr>
+      <w:r>
+        <w:t xml:space="preserve">                Price = 97.99,</w:t>
+      </w:r>
+    </w:p>
+    <w:p>
+      <w:pPr>
+        <w:pStyle w:val="Code"/>
+      </w:pPr>
+      <w:r>
+        <w:t xml:space="preserve">                Image = "http://simpleproductphotography.com/wp-content/uploads/2016/06/huf-converse-product-red-skidgrip-1.jpg"</w:t>
+      </w:r>
+    </w:p>
+    <w:p>
+      <w:pPr>
+        <w:pStyle w:val="Code"/>
+      </w:pPr>
+      <w:r>
+        <w:t xml:space="preserve">            };</w:t>
+      </w:r>
+    </w:p>
+    <w:p>
+      <w:pPr>
+        <w:pStyle w:val="Code"/>
+      </w:pPr>
+      <w:r>
+        <w:t xml:space="preserve">            var testProd2 = new snipcart.Models.Product</w:t>
+      </w:r>
+    </w:p>
+    <w:p>
+      <w:pPr>
+        <w:pStyle w:val="Code"/>
+      </w:pPr>
+      <w:r>
+        <w:t xml:space="preserve">            {</w:t>
+      </w:r>
+    </w:p>
+    <w:p>
+      <w:pPr>
+        <w:pStyle w:val="Code"/>
+      </w:pPr>
+      <w:r>
+        <w:t xml:space="preserve">                Id = 2, </w:t>
+      </w:r>
+    </w:p>
+    <w:p>
+      <w:pPr>
+        <w:pStyle w:val="Code"/>
+      </w:pPr>
+      <w:r>
+        <w:t xml:space="preserve">                Title = "Lamborghini Huracan",</w:t>
+      </w:r>
+    </w:p>
+    <w:p>
+      <w:pPr>
+        <w:pStyle w:val="Code"/>
+      </w:pPr>
+      <w:r>
+        <w:t xml:space="preserve">                Description = "The Lamborghini Huracan is definitely the best supercar for the money.", </w:t>
+      </w:r>
+    </w:p>
+    <w:p>
+      <w:pPr>
+        <w:pStyle w:val="Code"/>
+      </w:pPr>
+      <w:r>
+        <w:t xml:space="preserve">                Price = 278999.99,</w:t>
+      </w:r>
+    </w:p>
+    <w:p>
+      <w:pPr>
+        <w:pStyle w:val="Code"/>
+      </w:pPr>
+      <w:r>
+        <w:t xml:space="preserve">                Image = "http://1.bp.blogspot.com/-Gaj30dheGzE/VfGQL2uD0_I/AAAAAAAAWJ4/IOomh6RXDpY/w800/lambo-huracan-roadster-rendering-ts-4.jpg"</w:t>
+      </w:r>
+    </w:p>
+    <w:p>
+      <w:pPr>
+        <w:pStyle w:val="Code"/>
+      </w:pPr>
+      <w:r>
+        <w:t xml:space="preserve">            };</w:t>
+      </w:r>
+    </w:p>
+    <w:p>
+      <w:pPr>
+        <w:pStyle w:val="Code"/>
+      </w:pPr>
+      <w:r>
+        <w:t xml:space="preserve">        </w:t>
+      </w:r>
+    </w:p>
+    <w:p>
+      <w:pPr>
+        <w:pStyle w:val="Code"/>
+      </w:pPr>
+      <w:r>
+        <w:t xml:space="preserve">            context.Products.Add(testProd1);</w:t>
+      </w:r>
+    </w:p>
+    <w:p>
+      <w:pPr>
+        <w:pStyle w:val="Code"/>
+      </w:pPr>
+      <w:r>
+        <w:t xml:space="preserve">            context.Products.Add(testProd2);</w:t>
+      </w:r>
+    </w:p>
+    <w:p>
+      <w:pPr>
+        <w:pStyle w:val="Code"/>
+      </w:pPr>
+      <w:r>
+        <w:t xml:space="preserve">            context.SaveChanges();</w:t>
+      </w:r>
+    </w:p>
+    <w:p>
+      <w:pPr>
+        <w:pStyle w:val="Code"/>
+      </w:pPr>
+      <w:r>
+        <w:t xml:space="preserve">        }</w:t>
+      </w:r>
+    </w:p>
+    <w:p/>
+    <w:p>
+      <w:r>
+        <w:t>In a nutshell, the code that we’ve just added in the Startup.cs file will do the following when the project starts up:</w:t>
+      </w:r>
+    </w:p>
+    <w:p>
+      <w:pPr>
+        <w:pStyle w:val="ListParagraph"/>
+        <w:numPr>
+          <w:ilvl w:val="0"/>
+          <w:numId w:val="1"/>
+        </w:numPr>
+      </w:pPr>
+      <w:r>
+        <w:t>Tell our project we want to use the snipcart namespace</w:t>
+      </w:r>
+    </w:p>
+    <w:p>
+      <w:pPr>
+        <w:pStyle w:val="ListParagraph"/>
+        <w:numPr>
+          <w:ilvl w:val="0"/>
+          <w:numId w:val="1"/>
+        </w:numPr>
+      </w:pPr>
+      <w:r>
+        <w:t xml:space="preserve">Tell our project to use the </w:t>
+      </w:r>
+      <w:r>
+        <w:t>InMemoryDB</w:t>
+      </w:r>
+      <w:r>
+        <w:t xml:space="preserve"> </w:t>
+      </w:r>
+      <w:r>
+        <w:t>service, which is our In-Memory database</w:t>
+      </w:r>
+    </w:p>
+    <w:p>
+      <w:pPr>
+        <w:pStyle w:val="ListParagraph"/>
+        <w:numPr>
+          <w:ilvl w:val="0"/>
+          <w:numId w:val="1"/>
+        </w:numPr>
+      </w:pPr>
+      <w:r>
+        <w:t>Create two dummy entries in our In-Memory database</w:t>
+      </w:r>
+    </w:p>
+    <w:p>
+      <w:r>
+        <w:t xml:space="preserve">At this point, we now have access to the </w:t>
+      </w:r>
+      <w:r>
+        <w:t>InMemoryDB</w:t>
+      </w:r>
+      <w:r>
+        <w:t xml:space="preserve"> and its contents</w:t>
+      </w:r>
+      <w:r>
+        <w:t xml:space="preserve"> (exciting!</w:t>
+      </w:r>
+      <w:bookmarkStart w:id="0" w:name="_GoBack"/>
+      <w:bookmarkEnd w:id="0"/>
+      <w:r>
+        <w:t>)</w:t>
+      </w:r>
+      <w:r>
+        <w:t>.</w:t>
+      </w:r>
+    </w:p>
     <w:sectPr>
       <w:pgSz w:w="12240" w:h="15840"/>
       <w:pgMar w:top="1440" w:right="1440" w:bottom="1440" w:left="1440" w:header="720" w:footer="720" w:gutter="0"/>
@@ -1336,6 +2021,42 @@
       <w:contextualSpacing/>
     </w:pPr>
   </w:style>
+  <w:style w:type="paragraph" w:customStyle="1" w:styleId="Code">
+    <w:name w:val="Code"/>
+    <w:basedOn w:val="NoSpacing"/>
+    <w:link w:val="CodeChar"/>
+    <w:qFormat/>
+    <w:rsid w:val="0065532F"/>
+    <w:rPr>
+      <w:i/>
+    </w:rPr>
+  </w:style>
+  <w:style w:type="paragraph" w:styleId="NoSpacing">
+    <w:name w:val="No Spacing"/>
+    <w:link w:val="NoSpacingChar"/>
+    <w:uiPriority w:val="1"/>
+    <w:qFormat/>
+    <w:rsid w:val="000F3AC2"/>
+    <w:pPr>
+      <w:spacing w:after="0" w:line="240" w:lineRule="auto"/>
+    </w:pPr>
+  </w:style>
+  <w:style w:type="character" w:customStyle="1" w:styleId="NoSpacingChar">
+    <w:name w:val="No Spacing Char"/>
+    <w:basedOn w:val="DefaultParagraphFont"/>
+    <w:link w:val="NoSpacing"/>
+    <w:uiPriority w:val="1"/>
+    <w:rsid w:val="000F3AC2"/>
+  </w:style>
+  <w:style w:type="character" w:customStyle="1" w:styleId="CodeChar">
+    <w:name w:val="Code Char"/>
+    <w:basedOn w:val="NoSpacingChar"/>
+    <w:link w:val="Code"/>
+    <w:rsid w:val="0065532F"/>
+    <w:rPr>
+      <w:i/>
+    </w:rPr>
+  </w:style>
 </w:styles>
 </file>
 

</xml_diff>

<commit_message>
Word doc done till checkout
</commit_message>
<xml_diff>
--- a/SnipCart VSCode Integration Document.docx
+++ b/SnipCart VSCode Integration Document.docx
@@ -968,17 +968,11 @@
     <w:p>
       <w:pPr>
         <w:pStyle w:val="Code"/>
-        <w:rPr>
-          <w:lang w:val="fr-CA"/>
-        </w:rPr>
       </w:pPr>
       <w:r>
         <w:t xml:space="preserve">    </w:t>
       </w:r>
       <w:r>
-        <w:rPr>
-          <w:lang w:val="fr-CA"/>
-        </w:rPr>
         <w:t>{</w:t>
       </w:r>
     </w:p>
@@ -1437,17 +1431,1514 @@
         <w:t xml:space="preserve"> and its contents</w:t>
       </w:r>
       <w:r>
-        <w:t xml:space="preserve"> (exciting!</w:t>
+        <w:t xml:space="preserve"> (exciting!)</w:t>
+      </w:r>
+      <w:r>
+        <w:t>.</w:t>
+      </w:r>
+    </w:p>
+    <w:p>
+      <w:pPr>
+        <w:rPr>
+          <w:b/>
+          <w:u w:val="single"/>
+        </w:rPr>
+      </w:pPr>
+      <w:r>
+        <w:rPr>
+          <w:b/>
+          <w:u w:val="single"/>
+        </w:rPr>
+        <w:t>Using our database</w:t>
+      </w:r>
+    </w:p>
+    <w:p>
+      <w:r>
+        <w:t>To use our database, we simply need to use the snipcart namespace like the following:</w:t>
+      </w:r>
+    </w:p>
+    <w:p>
+      <w:pPr>
+        <w:pStyle w:val="Code"/>
+      </w:pPr>
+      <w:r>
+        <w:t>Using snipcart;</w:t>
+      </w:r>
+    </w:p>
+    <w:p/>
+    <w:p>
+      <w:r>
+        <w:t>And create a member variable to access our database like so:</w:t>
+      </w:r>
+    </w:p>
+    <w:p>
+      <w:pPr>
+        <w:pStyle w:val="Code"/>
+      </w:pPr>
+      <w:r>
+        <w:t>private readonly InMemoryDB _context;</w:t>
+      </w:r>
+    </w:p>
+    <w:p/>
+    <w:p>
+      <w:r>
+        <w:lastRenderedPageBreak/>
+        <w:t>Now, we will want to initialize our _context variable</w:t>
+      </w:r>
+      <w:r>
+        <w:t xml:space="preserve"> in the HomeController’s constructor</w:t>
+      </w:r>
+      <w:r>
+        <w:t xml:space="preserve"> so we can use it in our methods:</w:t>
+      </w:r>
+    </w:p>
+    <w:p>
+      <w:pPr>
+        <w:pStyle w:val="Code"/>
+      </w:pPr>
+      <w:r>
+        <w:t>public HomeController(InMemoryDB context)</w:t>
+      </w:r>
+    </w:p>
+    <w:p>
+      <w:pPr>
+        <w:pStyle w:val="Code"/>
+      </w:pPr>
+      <w:r>
+        <w:t xml:space="preserve">        {</w:t>
+      </w:r>
+    </w:p>
+    <w:p>
+      <w:pPr>
+        <w:pStyle w:val="Code"/>
+      </w:pPr>
+      <w:r>
+        <w:t xml:space="preserve">            _context = context;</w:t>
+      </w:r>
+    </w:p>
+    <w:p>
+      <w:pPr>
+        <w:pStyle w:val="Code"/>
+      </w:pPr>
+      <w:r>
+        <w:t xml:space="preserve">        }</w:t>
+      </w:r>
+    </w:p>
+    <w:p>
+      <w:pPr>
+        <w:pStyle w:val="Code"/>
+      </w:pPr>
+    </w:p>
+    <w:p>
+      <w:r>
+        <w:t>Next, in any controller or method, we will be able to use the database in the following way:</w:t>
+      </w:r>
+    </w:p>
+    <w:p>
+      <w:pPr>
+        <w:pStyle w:val="Code"/>
+      </w:pPr>
+      <w:r>
+        <w:t>var prodList = from p in _context.Products select p;</w:t>
+      </w:r>
+    </w:p>
+    <w:p>
+      <w:pPr>
+        <w:pStyle w:val="Code"/>
+      </w:pPr>
+    </w:p>
+    <w:p>
+      <w:r>
+        <w:t>or…</w:t>
+      </w:r>
+    </w:p>
+    <w:p>
+      <w:pPr>
+        <w:pStyle w:val="Code"/>
+      </w:pPr>
+      <w:r>
+        <w:t>var prod = (from p in _context.Products where p.Id.Equals(id)  select p).FirstOrDefault();</w:t>
+      </w:r>
+    </w:p>
+    <w:p>
+      <w:pPr>
+        <w:pStyle w:val="Code"/>
+      </w:pPr>
+    </w:p>
+    <w:p>
+      <w:pPr>
+        <w:rPr>
+          <w:b/>
+          <w:u w:val="single"/>
+        </w:rPr>
+      </w:pPr>
+      <w:r>
+        <w:rPr>
+          <w:b/>
+          <w:u w:val="single"/>
+        </w:rPr>
+        <w:t>Controllers</w:t>
+      </w:r>
+    </w:p>
+    <w:p>
+      <w:r>
+        <w:t>In this project, we will need to have view a certain product and have CRUD functions, which stands for Create, update and delete.</w:t>
+      </w:r>
+    </w:p>
+    <w:p>
+      <w:r>
+        <w:t>Knowing this, we will be creating</w:t>
+      </w:r>
+      <w:r>
+        <w:t xml:space="preserve"> </w:t>
+      </w:r>
+      <w:r>
+        <w:t>three</w:t>
+      </w:r>
+      <w:r>
+        <w:t xml:space="preserve"> new controller actions</w:t>
+      </w:r>
+      <w:r>
+        <w:t xml:space="preserve"> in the Home controller (for simplicity reasons), one</w:t>
+      </w:r>
+      <w:r>
+        <w:t xml:space="preserve"> </w:t>
+      </w:r>
+      <w:r>
+        <w:t>for each view. On top of that, we will be needing some GET methods to create, edit and delete our products. Here it goes</w:t>
+      </w:r>
+      <w:r>
+        <w:t>:</w:t>
+      </w:r>
+    </w:p>
+    <w:p>
+      <w:pPr>
+        <w:pStyle w:val="Code"/>
+      </w:pPr>
+      <w:r>
+        <w:t>public IActionResult AddNew()</w:t>
+      </w:r>
+    </w:p>
+    <w:p>
+      <w:pPr>
+        <w:pStyle w:val="Code"/>
+      </w:pPr>
+      <w:r>
+        <w:t xml:space="preserve">        {</w:t>
+      </w:r>
+    </w:p>
+    <w:p>
+      <w:pPr>
+        <w:pStyle w:val="Code"/>
+      </w:pPr>
+      <w:r>
+        <w:t xml:space="preserve">            return View();</w:t>
+      </w:r>
+    </w:p>
+    <w:p>
+      <w:pPr>
+        <w:pStyle w:val="Code"/>
+      </w:pPr>
+      <w:r>
+        <w:t xml:space="preserve">        }</w:t>
+      </w:r>
+    </w:p>
+    <w:p>
+      <w:pPr>
+        <w:pStyle w:val="Code"/>
+      </w:pPr>
+      <w:r>
+        <w:t xml:space="preserve">        public IActionResult Edit(int id)</w:t>
+      </w:r>
+    </w:p>
+    <w:p>
+      <w:pPr>
+        <w:pStyle w:val="Code"/>
+      </w:pPr>
+      <w:r>
+        <w:t xml:space="preserve">        {</w:t>
+      </w:r>
+    </w:p>
+    <w:p>
+      <w:pPr>
+        <w:pStyle w:val="Code"/>
+      </w:pPr>
+      <w:r>
+        <w:t xml:space="preserve">            var prod = (from p in _context.Products where p.Id.Equals(id)  select p).FirstOrDefault();</w:t>
+      </w:r>
+    </w:p>
+    <w:p>
+      <w:pPr>
+        <w:pStyle w:val="Code"/>
+      </w:pPr>
+    </w:p>
+    <w:p>
+      <w:pPr>
+        <w:pStyle w:val="Code"/>
+      </w:pPr>
+      <w:r>
+        <w:t xml:space="preserve">            return View(prod);</w:t>
+      </w:r>
+    </w:p>
+    <w:p>
+      <w:pPr>
+        <w:pStyle w:val="Code"/>
+      </w:pPr>
+      <w:r>
+        <w:t xml:space="preserve">        }</w:t>
+      </w:r>
+    </w:p>
+    <w:p>
+      <w:pPr>
+        <w:pStyle w:val="Code"/>
+      </w:pPr>
+    </w:p>
+    <w:p>
+      <w:pPr>
+        <w:pStyle w:val="Code"/>
+      </w:pPr>
+      <w:r>
+        <w:t xml:space="preserve">        public IActionResult Product(int id)</w:t>
+      </w:r>
+    </w:p>
+    <w:p>
+      <w:pPr>
+        <w:pStyle w:val="Code"/>
+      </w:pPr>
+      <w:r>
+        <w:t xml:space="preserve">        {</w:t>
+      </w:r>
+    </w:p>
+    <w:p>
+      <w:pPr>
+        <w:pStyle w:val="Code"/>
+      </w:pPr>
+      <w:r>
+        <w:t xml:space="preserve">            var prod = (from p in _context.Products where p.Id.Equals(id)  select p).FirstOrDefault();</w:t>
+      </w:r>
+    </w:p>
+    <w:p>
+      <w:pPr>
+        <w:pStyle w:val="Code"/>
+      </w:pPr>
+    </w:p>
+    <w:p>
+      <w:pPr>
+        <w:pStyle w:val="Code"/>
+      </w:pPr>
+      <w:r>
+        <w:t xml:space="preserve">            return View(prod);</w:t>
+      </w:r>
+    </w:p>
+    <w:p>
+      <w:pPr>
+        <w:pStyle w:val="Code"/>
+      </w:pPr>
+      <w:r>
+        <w:t xml:space="preserve">        }</w:t>
+      </w:r>
+    </w:p>
+    <w:p>
+      <w:pPr>
+        <w:pStyle w:val="Code"/>
+      </w:pPr>
+    </w:p>
+    <w:p>
+      <w:pPr>
+        <w:pStyle w:val="Code"/>
+      </w:pPr>
+    </w:p>
+    <w:p>
+      <w:pPr>
+        <w:pStyle w:val="Code"/>
+      </w:pPr>
+      <w:r>
+        <w:t>[HttpGetAttribute]</w:t>
+      </w:r>
+    </w:p>
+    <w:p>
+      <w:pPr>
+        <w:pStyle w:val="Code"/>
+      </w:pPr>
+      <w:r>
+        <w:t xml:space="preserve">        public string CreateNewProduct(string title, string desc, double price, string image){</w:t>
+      </w:r>
+    </w:p>
+    <w:p>
+      <w:pPr>
+        <w:pStyle w:val="Code"/>
+      </w:pPr>
+      <w:r>
+        <w:t xml:space="preserve">            var testProd = new snipcart.Models.Product</w:t>
+      </w:r>
+    </w:p>
+    <w:p>
+      <w:pPr>
+        <w:pStyle w:val="Code"/>
+      </w:pPr>
+      <w:r>
+        <w:t xml:space="preserve">            {</w:t>
+      </w:r>
+    </w:p>
+    <w:p>
+      <w:pPr>
+        <w:pStyle w:val="Code"/>
+      </w:pPr>
+      <w:r>
+        <w:t xml:space="preserve">                Title = title,</w:t>
+      </w:r>
+    </w:p>
+    <w:p>
+      <w:pPr>
+        <w:pStyle w:val="Code"/>
+      </w:pPr>
+      <w:r>
+        <w:lastRenderedPageBreak/>
+        <w:t xml:space="preserve">                Description = desc, </w:t>
+      </w:r>
+    </w:p>
+    <w:p>
+      <w:pPr>
+        <w:pStyle w:val="Code"/>
+      </w:pPr>
+      <w:r>
+        <w:t xml:space="preserve">                Price = price,</w:t>
+      </w:r>
+    </w:p>
+    <w:p>
+      <w:pPr>
+        <w:pStyle w:val="Code"/>
+      </w:pPr>
+      <w:r>
+        <w:t xml:space="preserve">                Image = image</w:t>
+      </w:r>
+    </w:p>
+    <w:p>
+      <w:pPr>
+        <w:pStyle w:val="Code"/>
+      </w:pPr>
+      <w:r>
+        <w:t xml:space="preserve">            };</w:t>
+      </w:r>
+    </w:p>
+    <w:p>
+      <w:pPr>
+        <w:pStyle w:val="Code"/>
+      </w:pPr>
+    </w:p>
+    <w:p>
+      <w:pPr>
+        <w:pStyle w:val="Code"/>
+      </w:pPr>
+      <w:r>
+        <w:t xml:space="preserve">            _context.Products.Add(testProd);</w:t>
+      </w:r>
+    </w:p>
+    <w:p>
+      <w:pPr>
+        <w:pStyle w:val="Code"/>
+      </w:pPr>
+      <w:r>
+        <w:t xml:space="preserve">            _context.SaveChanges();</w:t>
+      </w:r>
+    </w:p>
+    <w:p>
+      <w:pPr>
+        <w:pStyle w:val="Code"/>
+      </w:pPr>
+    </w:p>
+    <w:p>
+      <w:pPr>
+        <w:pStyle w:val="Code"/>
+      </w:pPr>
+      <w:r>
+        <w:t xml:space="preserve">            return "done";</w:t>
+      </w:r>
+    </w:p>
+    <w:p>
+      <w:pPr>
+        <w:pStyle w:val="Code"/>
+      </w:pPr>
+      <w:r>
+        <w:t xml:space="preserve">        }</w:t>
+      </w:r>
+    </w:p>
+    <w:p>
+      <w:pPr>
+        <w:pStyle w:val="Code"/>
+      </w:pPr>
+    </w:p>
+    <w:p>
+      <w:pPr>
+        <w:pStyle w:val="Code"/>
+      </w:pPr>
+      <w:r>
+        <w:t xml:space="preserve">        [HttpGetAttribute]</w:t>
+      </w:r>
+    </w:p>
+    <w:p>
+      <w:pPr>
+        <w:pStyle w:val="Code"/>
+      </w:pPr>
+      <w:r>
+        <w:t xml:space="preserve">        public string EditProduct(int id, string title, string desc, double price, string image){</w:t>
+      </w:r>
+    </w:p>
+    <w:p>
+      <w:pPr>
+        <w:pStyle w:val="Code"/>
+      </w:pPr>
+      <w:r>
+        <w:t xml:space="preserve">            var oldProd = (from p in _context.Products where p.Id.Equals(id)  select p).FirstOrDefault();</w:t>
+      </w:r>
+    </w:p>
+    <w:p>
+      <w:pPr>
+        <w:pStyle w:val="Code"/>
+      </w:pPr>
+    </w:p>
+    <w:p>
+      <w:pPr>
+        <w:pStyle w:val="Code"/>
+      </w:pPr>
+      <w:r>
+        <w:t xml:space="preserve">            oldProd.Title = title;</w:t>
+      </w:r>
+    </w:p>
+    <w:p>
+      <w:pPr>
+        <w:pStyle w:val="Code"/>
+      </w:pPr>
+      <w:r>
+        <w:t xml:space="preserve">            oldProd.Description = desc;</w:t>
+      </w:r>
+    </w:p>
+    <w:p>
+      <w:pPr>
+        <w:pStyle w:val="Code"/>
+      </w:pPr>
+      <w:r>
+        <w:t xml:space="preserve">            oldProd.Price = price;</w:t>
+      </w:r>
+    </w:p>
+    <w:p>
+      <w:pPr>
+        <w:pStyle w:val="Code"/>
+      </w:pPr>
+      <w:r>
+        <w:t xml:space="preserve">            oldProd.Image = image;</w:t>
+      </w:r>
+    </w:p>
+    <w:p>
+      <w:pPr>
+        <w:pStyle w:val="Code"/>
+      </w:pPr>
+    </w:p>
+    <w:p>
+      <w:pPr>
+        <w:pStyle w:val="Code"/>
+      </w:pPr>
+      <w:r>
+        <w:t xml:space="preserve">            _context.SaveChanges();</w:t>
+      </w:r>
+    </w:p>
+    <w:p>
+      <w:pPr>
+        <w:pStyle w:val="Code"/>
+      </w:pPr>
+      <w:r>
+        <w:t xml:space="preserve">          </w:t>
+      </w:r>
+    </w:p>
+    <w:p>
+      <w:pPr>
+        <w:pStyle w:val="Code"/>
+      </w:pPr>
+      <w:r>
+        <w:t xml:space="preserve">            return "done";</w:t>
+      </w:r>
+    </w:p>
+    <w:p>
+      <w:pPr>
+        <w:pStyle w:val="Code"/>
+      </w:pPr>
+      <w:r>
+        <w:t xml:space="preserve">        }</w:t>
+      </w:r>
+    </w:p>
+    <w:p>
+      <w:pPr>
+        <w:pStyle w:val="Code"/>
+      </w:pPr>
+    </w:p>
+    <w:p>
+      <w:pPr>
+        <w:pStyle w:val="Code"/>
+      </w:pPr>
+      <w:r>
+        <w:t xml:space="preserve">        [HttpGetAttribute]</w:t>
+      </w:r>
+    </w:p>
+    <w:p>
+      <w:pPr>
+        <w:pStyle w:val="Code"/>
+      </w:pPr>
+      <w:r>
+        <w:t xml:space="preserve">        public string DeleteProduct(int id){</w:t>
+      </w:r>
+    </w:p>
+    <w:p>
+      <w:pPr>
+        <w:pStyle w:val="Code"/>
+      </w:pPr>
+      <w:r>
+        <w:t xml:space="preserve">            var prod = (from p in _context.Products where p.Id.Equals(id)  select p).FirstOrDefault();</w:t>
+      </w:r>
+    </w:p>
+    <w:p>
+      <w:pPr>
+        <w:pStyle w:val="Code"/>
+      </w:pPr>
+    </w:p>
+    <w:p>
+      <w:pPr>
+        <w:pStyle w:val="Code"/>
+      </w:pPr>
+      <w:r>
+        <w:t xml:space="preserve">            _context.Products.Remove(prod);</w:t>
+      </w:r>
+    </w:p>
+    <w:p>
+      <w:pPr>
+        <w:pStyle w:val="Code"/>
+      </w:pPr>
+    </w:p>
+    <w:p>
+      <w:pPr>
+        <w:pStyle w:val="Code"/>
+      </w:pPr>
+      <w:r>
+        <w:t xml:space="preserve">            _context.SaveChanges();</w:t>
+      </w:r>
+    </w:p>
+    <w:p>
+      <w:pPr>
+        <w:pStyle w:val="Code"/>
+      </w:pPr>
+      <w:r>
+        <w:t xml:space="preserve">          </w:t>
+      </w:r>
+    </w:p>
+    <w:p>
+      <w:pPr>
+        <w:pStyle w:val="Code"/>
+      </w:pPr>
+      <w:r>
+        <w:t xml:space="preserve">            return "done";</w:t>
+      </w:r>
+    </w:p>
+    <w:p>
+      <w:pPr>
+        <w:pStyle w:val="Code"/>
+      </w:pPr>
+      <w:r>
+        <w:t xml:space="preserve">        }</w:t>
+      </w:r>
+    </w:p>
+    <w:p/>
+    <w:p>
+      <w:pPr>
+        <w:rPr>
+          <w:b/>
+          <w:u w:val="single"/>
+        </w:rPr>
+      </w:pPr>
+      <w:r>
+        <w:rPr>
+          <w:b/>
+          <w:u w:val="single"/>
+        </w:rPr>
+        <w:t>Views</w:t>
+      </w:r>
+    </w:p>
+    <w:p>
+      <w:r>
+        <w:t>As for the views, we will need the AddNew.cshtml, Edit.cshtml and product.cshtml files.</w:t>
+      </w:r>
+    </w:p>
+    <w:p>
+      <w:r>
+        <w:rPr>
+          <w:b/>
+        </w:rPr>
+        <w:t>To populate the views with the data</w:t>
+      </w:r>
+      <w:r>
+        <w:t xml:space="preserve"> from our </w:t>
+      </w:r>
+      <w:r>
+        <w:t>database</w:t>
+      </w:r>
+      <w:r>
+        <w:t>, we need to specify the model used at the top:</w:t>
+      </w:r>
+    </w:p>
+    <w:p>
+      <w:pPr>
+        <w:pStyle w:val="Code"/>
+      </w:pPr>
+      <w:r>
+        <w:t>@model IEnumerable&lt;snipcart.Models.Product&gt;</w:t>
+      </w:r>
+    </w:p>
+    <w:p/>
+    <w:p>
+      <w:r>
+        <w:t xml:space="preserve">Or if we’ve </w:t>
+      </w:r>
+      <w:r>
+        <w:t>only got sent a single product from our controller:</w:t>
+      </w:r>
+    </w:p>
+    <w:p>
+      <w:pPr>
+        <w:pStyle w:val="Code"/>
+      </w:pPr>
+    </w:p>
+    <w:p>
+      <w:pPr>
+        <w:pStyle w:val="Code"/>
+      </w:pPr>
+      <w:r>
+        <w:t xml:space="preserve">@model </w:t>
+      </w:r>
+      <w:r>
+        <w:t>s</w:t>
+      </w:r>
+      <w:r>
+        <w:t>nipcart.Models.Product</w:t>
+      </w:r>
+    </w:p>
+    <w:p/>
+    <w:p>
+      <w:r>
+        <w:t xml:space="preserve">And then use the </w:t>
+      </w:r>
+      <w:r>
+        <w:t>@Model.paramWanted to display the info needed. Alternatively, if more than one record has been sent, a may be used to iterate through the different products:</w:t>
+      </w:r>
+    </w:p>
+    <w:p>
+      <w:pPr>
+        <w:pStyle w:val="Code"/>
+      </w:pPr>
+      <w:r>
+        <w:t>@foreach(var prod in Model)</w:t>
+      </w:r>
+      <w:r>
+        <w:t>{</w:t>
+      </w:r>
+    </w:p>
+    <w:p>
+      <w:pPr>
+        <w:pStyle w:val="Code"/>
+      </w:pPr>
+      <w:r>
+        <w:t>… contents …</w:t>
+      </w:r>
+    </w:p>
+    <w:p>
+      <w:pPr>
+        <w:pStyle w:val="Code"/>
+      </w:pPr>
+      <w:r>
+        <w:t>}</w:t>
+      </w:r>
+    </w:p>
+    <w:p>
+      <w:pPr>
+        <w:pStyle w:val="Code"/>
+      </w:pPr>
+    </w:p>
+    <w:p>
+      <w:r>
+        <w:rPr>
+          <w:b/>
+        </w:rPr>
+        <w:t>To create a GET request to our methods</w:t>
+      </w:r>
+      <w:r>
+        <w:t>, we need to use JavaScript and JQuery AJAX to initiate these actions.</w:t>
+      </w:r>
+    </w:p>
+    <w:p>
+      <w:r>
+        <w:t xml:space="preserve">Here is an example of how any request will be </w:t>
+      </w:r>
+      <w:r>
+        <w:t>handled:</w:t>
+      </w:r>
+    </w:p>
+    <w:p>
+      <w:pPr>
+        <w:pStyle w:val="Code"/>
+      </w:pPr>
+      <w:r>
+        <w:t xml:space="preserve">  $(".btn__edit-product-btn").click(function(e){</w:t>
+      </w:r>
+    </w:p>
+    <w:p>
+      <w:pPr>
+        <w:pStyle w:val="Code"/>
+      </w:pPr>
+      <w:r>
+        <w:t xml:space="preserve">                e.preventDefault();</w:t>
+      </w:r>
+    </w:p>
+    <w:p>
+      <w:pPr>
+        <w:pStyle w:val="Code"/>
+      </w:pPr>
+    </w:p>
+    <w:p>
+      <w:pPr>
+        <w:pStyle w:val="Code"/>
+      </w:pPr>
+      <w:r>
+        <w:t xml:space="preserve">                var title = $("#prod-title").val();</w:t>
+      </w:r>
+    </w:p>
+    <w:p>
+      <w:pPr>
+        <w:pStyle w:val="Code"/>
+        <w:rPr>
+          <w:lang w:val="fr-CA"/>
+        </w:rPr>
+      </w:pPr>
+      <w:r>
+        <w:t xml:space="preserve">                </w:t>
+      </w:r>
+      <w:r>
+        <w:rPr>
+          <w:lang w:val="fr-CA"/>
+        </w:rPr>
+        <w:t xml:space="preserve">var description = $("#prod-desc").val(); </w:t>
+      </w:r>
+    </w:p>
+    <w:p>
+      <w:pPr>
+        <w:pStyle w:val="Code"/>
+      </w:pPr>
+      <w:r>
+        <w:rPr>
+          <w:lang w:val="fr-CA"/>
+        </w:rPr>
+        <w:t xml:space="preserve">                </w:t>
+      </w:r>
+      <w:r>
+        <w:t>var price = $("#prod-price").val();</w:t>
+      </w:r>
+    </w:p>
+    <w:p>
+      <w:pPr>
+        <w:pStyle w:val="Code"/>
+      </w:pPr>
+      <w:r>
+        <w:t xml:space="preserve">                var image = $("#prod-image").val();</w:t>
+      </w:r>
+    </w:p>
+    <w:p>
+      <w:pPr>
+        <w:pStyle w:val="Code"/>
+      </w:pPr>
+    </w:p>
+    <w:p>
+      <w:pPr>
+        <w:pStyle w:val="Code"/>
+      </w:pPr>
+      <w:r>
+        <w:t xml:space="preserve">                $.ajax({</w:t>
+      </w:r>
+    </w:p>
+    <w:p>
+      <w:pPr>
+        <w:pStyle w:val="Code"/>
+      </w:pPr>
+      <w:r>
+        <w:t xml:space="preserve">                    url: "/Home/EditProduct",</w:t>
+      </w:r>
+    </w:p>
+    <w:p>
+      <w:pPr>
+        <w:pStyle w:val="Code"/>
+      </w:pPr>
+      <w:r>
+        <w:t xml:space="preserve">                    type: "GET",</w:t>
+      </w:r>
+    </w:p>
+    <w:p>
+      <w:pPr>
+        <w:pStyle w:val="Code"/>
+      </w:pPr>
+      <w:r>
+        <w:t xml:space="preserve">                    datatype: 'json',</w:t>
+      </w:r>
+    </w:p>
+    <w:p>
+      <w:pPr>
+        <w:pStyle w:val="Code"/>
+      </w:pPr>
+      <w:r>
+        <w:t xml:space="preserve">                    data: { </w:t>
+      </w:r>
+    </w:p>
+    <w:p>
+      <w:pPr>
+        <w:pStyle w:val="Code"/>
+      </w:pPr>
+      <w:r>
+        <w:t xml:space="preserve">                        id: @Model.Id,</w:t>
+      </w:r>
+    </w:p>
+    <w:p>
+      <w:pPr>
+        <w:pStyle w:val="Code"/>
+      </w:pPr>
+      <w:r>
+        <w:t xml:space="preserve">                        title: title, </w:t>
+      </w:r>
+    </w:p>
+    <w:p>
+      <w:pPr>
+        <w:pStyle w:val="Code"/>
+      </w:pPr>
+      <w:r>
+        <w:t xml:space="preserve">                        desc: description, </w:t>
+      </w:r>
+    </w:p>
+    <w:p>
+      <w:pPr>
+        <w:pStyle w:val="Code"/>
+      </w:pPr>
+      <w:r>
+        <w:t xml:space="preserve">                        price: price, </w:t>
+      </w:r>
+    </w:p>
+    <w:p>
+      <w:pPr>
+        <w:pStyle w:val="Code"/>
+      </w:pPr>
+      <w:r>
+        <w:t xml:space="preserve">                        image: image </w:t>
+      </w:r>
+    </w:p>
+    <w:p>
+      <w:pPr>
+        <w:pStyle w:val="Code"/>
+      </w:pPr>
+      <w:r>
+        <w:t xml:space="preserve">                    },</w:t>
+      </w:r>
+    </w:p>
+    <w:p>
+      <w:pPr>
+        <w:pStyle w:val="Code"/>
+      </w:pPr>
+      <w:r>
+        <w:t xml:space="preserve">                    success: function (data, status, jqXHR) {</w:t>
+      </w:r>
+    </w:p>
+    <w:p>
+      <w:pPr>
+        <w:pStyle w:val="Code"/>
+      </w:pPr>
+      <w:r>
+        <w:t xml:space="preserve">                        $(".form-edit-product").prepend(</w:t>
+      </w:r>
+    </w:p>
+    <w:p>
+      <w:pPr>
+        <w:pStyle w:val="Code"/>
+      </w:pPr>
+      <w:r>
+        <w:t xml:space="preserve">                            '&lt;div class="alert alert-success"&gt;' +</w:t>
+      </w:r>
+    </w:p>
+    <w:p>
+      <w:pPr>
+        <w:pStyle w:val="Code"/>
+      </w:pPr>
+      <w:r>
+        <w:t xml:space="preserve">                                '&lt;strong&gt;Your product has been successfully modified!&lt;/strong&gt;' +</w:t>
+      </w:r>
+    </w:p>
+    <w:p>
+      <w:pPr>
+        <w:pStyle w:val="Code"/>
+      </w:pPr>
+      <w:r>
+        <w:t xml:space="preserve">                            '&lt;/div&gt;'</w:t>
+      </w:r>
+    </w:p>
+    <w:p>
+      <w:pPr>
+        <w:pStyle w:val="Code"/>
+      </w:pPr>
+      <w:r>
+        <w:t xml:space="preserve">                        );</w:t>
+      </w:r>
+    </w:p>
+    <w:p>
+      <w:pPr>
+        <w:pStyle w:val="Code"/>
+      </w:pPr>
+      <w:r>
+        <w:t xml:space="preserve">                    },</w:t>
+      </w:r>
+    </w:p>
+    <w:p>
+      <w:pPr>
+        <w:pStyle w:val="Code"/>
+      </w:pPr>
+      <w:r>
+        <w:t xml:space="preserve">                    error: function (jqXHR, status, err) {</w:t>
+      </w:r>
+    </w:p>
+    <w:p>
+      <w:pPr>
+        <w:pStyle w:val="Code"/>
+      </w:pPr>
+      <w:r>
+        <w:t xml:space="preserve">                        $(".form-edit-product").prepend(</w:t>
+      </w:r>
+    </w:p>
+    <w:p>
+      <w:pPr>
+        <w:pStyle w:val="Code"/>
+      </w:pPr>
+      <w:r>
+        <w:t xml:space="preserve">                            '&lt;div class="alert alert-danger"&gt;' +</w:t>
+      </w:r>
+    </w:p>
+    <w:p>
+      <w:pPr>
+        <w:pStyle w:val="Code"/>
+      </w:pPr>
+      <w:r>
+        <w:t xml:space="preserve">                                '&lt;strong&gt;An error has been detected in your request. Please try again.&lt;/strong&gt;' +</w:t>
+      </w:r>
+    </w:p>
+    <w:p>
+      <w:pPr>
+        <w:pStyle w:val="Code"/>
+      </w:pPr>
+      <w:r>
+        <w:t xml:space="preserve">                            '&lt;/div&gt;'</w:t>
+      </w:r>
+    </w:p>
+    <w:p>
+      <w:pPr>
+        <w:pStyle w:val="Code"/>
+      </w:pPr>
+      <w:r>
+        <w:t xml:space="preserve">                        );</w:t>
+      </w:r>
+    </w:p>
+    <w:p>
+      <w:pPr>
+        <w:pStyle w:val="Code"/>
+      </w:pPr>
+      <w:r>
+        <w:t xml:space="preserve">                    }</w:t>
+      </w:r>
+    </w:p>
+    <w:p>
+      <w:pPr>
+        <w:pStyle w:val="Code"/>
+      </w:pPr>
+      <w:r>
+        <w:t xml:space="preserve">                })</w:t>
+      </w:r>
+    </w:p>
+    <w:p>
+      <w:pPr>
+        <w:pStyle w:val="Code"/>
+      </w:pPr>
+      <w:r>
+        <w:t xml:space="preserve">            });</w:t>
+      </w:r>
+    </w:p>
+    <w:p>
+      <w:pPr>
+        <w:pStyle w:val="Code"/>
+      </w:pPr>
+    </w:p>
+    <w:p>
+      <w:r>
+        <w:t xml:space="preserve">In this example used for the Edit Product button, we can see that the request is done via the $.ajax block. Parameters are sent </w:t>
+      </w:r>
+      <w:r>
+        <w:t>using</w:t>
+      </w:r>
+      <w:r>
+        <w:t xml:space="preserve"> the </w:t>
+      </w:r>
+      <w:r>
+        <w:rPr>
+          <w:b/>
+        </w:rPr>
+        <w:t>data</w:t>
+      </w:r>
+      <w:r>
+        <w:t xml:space="preserve"> object definition and the targeted method is set using the </w:t>
+      </w:r>
+      <w:r>
+        <w:rPr>
+          <w:b/>
+        </w:rPr>
+        <w:t>url</w:t>
+      </w:r>
+      <w:r>
+        <w:t xml:space="preserve"> object definition.</w:t>
+      </w:r>
+      <w:r>
+        <w:t xml:space="preserve"> In the above example, we want to call the EditProduct method from the Home controller and send it the id, title, desc, price and image parameters.</w:t>
+      </w:r>
+      <w:r>
+        <w:t xml:space="preserve"> We then have a </w:t>
+      </w:r>
+      <w:r>
+        <w:rPr>
+          <w:b/>
+        </w:rPr>
+        <w:t>success</w:t>
+      </w:r>
+      <w:r>
+        <w:rPr>
+          <w:b/>
+        </w:rPr>
+        <w:t xml:space="preserve"> </w:t>
+      </w:r>
+      <w:r>
+        <w:t>and</w:t>
+      </w:r>
+      <w:r>
+        <w:rPr>
+          <w:b/>
+        </w:rPr>
+        <w:t xml:space="preserve"> error</w:t>
+      </w:r>
+      <w:r>
+        <w:t xml:space="preserve"> function callback that is called selectively if the request was successful or not. Data from the controller to the view can be retrieved on success or error if needed.</w:t>
+      </w:r>
+    </w:p>
+    <w:p>
+      <w:pPr>
+        <w:rPr>
+          <w:b/>
+          <w:u w:val="single"/>
+        </w:rPr>
+      </w:pPr>
+      <w:r>
+        <w:rPr>
+          <w:b/>
+          <w:u w:val="single"/>
+        </w:rPr>
+        <w:t>Snipcart integration</w:t>
+      </w:r>
+    </w:p>
+    <w:p>
+      <w:r>
+        <w:t>Integrating the Snipcart system is done fairly easily.</w:t>
+      </w:r>
+    </w:p>
+    <w:p>
+      <w:r>
+        <w:t>We only need to insert the JavaScript library , CSS styles and make sure that our project uses JQuery in our project, which will look like this:</w:t>
+      </w:r>
+    </w:p>
+    <w:p>
+      <w:pPr>
+        <w:rPr>
+          <w:u w:val="single"/>
+        </w:rPr>
+      </w:pPr>
+      <w:r>
+        <w:rPr>
+          <w:u w:val="single"/>
+        </w:rPr>
+        <w:t>CSS</w:t>
+      </w:r>
+    </w:p>
+    <w:p>
+      <w:pPr>
+        <w:pStyle w:val="Code"/>
+      </w:pPr>
+      <w:r>
+        <w:t>&lt;head&gt;</w:t>
+      </w:r>
+    </w:p>
+    <w:p>
+      <w:pPr>
+        <w:pStyle w:val="Code"/>
+      </w:pPr>
+      <w:r>
+        <w:t xml:space="preserve">   </w:t>
+      </w:r>
+      <w:r>
+        <w:t xml:space="preserve"> …</w:t>
+      </w:r>
+    </w:p>
+    <w:p>
+      <w:pPr>
+        <w:pStyle w:val="Code"/>
+      </w:pPr>
+    </w:p>
+    <w:p>
+      <w:pPr>
+        <w:pStyle w:val="Code"/>
+      </w:pPr>
+      <w:r>
+        <w:t xml:space="preserve">    &lt;environment names="Development"&gt;</w:t>
+      </w:r>
+    </w:p>
+    <w:p>
+      <w:pPr>
+        <w:pStyle w:val="Code"/>
+      </w:pPr>
+      <w:r>
+        <w:t xml:space="preserve">        …</w:t>
+      </w:r>
+    </w:p>
+    <w:p>
+      <w:pPr>
+        <w:pStyle w:val="Code"/>
+      </w:pPr>
+      <w:r>
+        <w:t xml:space="preserve">        &lt;link href="https://cdn.snipcart.com/themes/2.0/base/snipcart.min.css" type="text/css" rel="stylesheet" /&gt;</w:t>
+      </w:r>
+    </w:p>
+    <w:p>
+      <w:pPr>
+        <w:pStyle w:val="Code"/>
+      </w:pPr>
+      <w:r>
+        <w:t xml:space="preserve">    &lt;/environment&gt;</w:t>
+      </w:r>
+    </w:p>
+    <w:p>
+      <w:pPr>
+        <w:pStyle w:val="Code"/>
+      </w:pPr>
+      <w:r>
+        <w:t xml:space="preserve">    &lt;environment names="Staging,Production"&gt;</w:t>
+      </w:r>
+    </w:p>
+    <w:p>
+      <w:pPr>
+        <w:pStyle w:val="Code"/>
+      </w:pPr>
+      <w:r>
+        <w:t xml:space="preserve">         …</w:t>
+      </w:r>
+    </w:p>
+    <w:p>
+      <w:pPr>
+        <w:pStyle w:val="Code"/>
+      </w:pPr>
+      <w:r>
+        <w:t xml:space="preserve">        &lt;link href="https://cdn.snipcart.com/themes/2.0/base/snipcart.min.css" type="text/css" rel="stylesheet" /&gt;</w:t>
+      </w:r>
+    </w:p>
+    <w:p>
+      <w:pPr>
+        <w:pStyle w:val="Code"/>
+      </w:pPr>
+      <w:r>
+        <w:t xml:space="preserve">    &lt;/environment&gt;</w:t>
+      </w:r>
+    </w:p>
+    <w:p>
+      <w:pPr>
+        <w:pStyle w:val="Code"/>
+      </w:pPr>
+      <w:r>
+        <w:t>&lt;/head&gt;</w:t>
+      </w:r>
+    </w:p>
+    <w:p>
+      <w:pPr>
+        <w:pStyle w:val="Code"/>
+      </w:pPr>
+    </w:p>
+    <w:p>
+      <w:pPr>
+        <w:rPr>
+          <w:u w:val="single"/>
+        </w:rPr>
+      </w:pPr>
+      <w:r>
+        <w:rPr>
+          <w:u w:val="single"/>
+        </w:rPr>
+        <w:t>JS</w:t>
+      </w:r>
+    </w:p>
+    <w:p>
+      <w:pPr>
+        <w:pStyle w:val="Code"/>
+      </w:pPr>
+      <w:r>
+        <w:t>&lt;body&gt;</w:t>
+      </w:r>
+    </w:p>
+    <w:p>
+      <w:pPr>
+        <w:pStyle w:val="Code"/>
+      </w:pPr>
+      <w:r>
+        <w:t xml:space="preserve">    </w:t>
+      </w:r>
+      <w:r>
+        <w:t>…</w:t>
+      </w:r>
+    </w:p>
+    <w:p>
+      <w:pPr>
+        <w:pStyle w:val="Code"/>
+      </w:pPr>
+      <w:r>
+        <w:t xml:space="preserve">    &lt;environment names="Staging,Production"&gt;</w:t>
+      </w:r>
+    </w:p>
+    <w:p>
+      <w:pPr>
+        <w:pStyle w:val="Code"/>
+      </w:pPr>
+      <w:r>
+        <w:t xml:space="preserve">          …</w:t>
+      </w:r>
+    </w:p>
+    <w:p>
+      <w:pPr>
+        <w:pStyle w:val="Code"/>
+      </w:pPr>
+      <w:r>
+        <w:t xml:space="preserve">        &lt;script </w:t>
+      </w:r>
+    </w:p>
+    <w:p>
+      <w:pPr>
+        <w:pStyle w:val="Code"/>
+      </w:pPr>
+      <w:r>
+        <w:t xml:space="preserve">            src="https://cdn.snipcart.com/scripts/2.0/snipcart.js" </w:t>
+      </w:r>
+    </w:p>
+    <w:p>
+      <w:pPr>
+        <w:pStyle w:val="Code"/>
+      </w:pPr>
+      <w:r>
+        <w:t xml:space="preserve">            id="snipcart" </w:t>
+      </w:r>
+    </w:p>
+    <w:p>
+      <w:pPr>
+        <w:pStyle w:val="Code"/>
+      </w:pPr>
+      <w:r>
+        <w:t xml:space="preserve">            data-api-key="</w:t>
+      </w:r>
+      <w:r>
+        <w:t>my-api-key-here</w:t>
+      </w:r>
+      <w:r>
+        <w:t>"&gt;</w:t>
+      </w:r>
+    </w:p>
+    <w:p>
+      <w:pPr>
+        <w:pStyle w:val="Code"/>
+      </w:pPr>
+      <w:r>
+        <w:t xml:space="preserve">        &lt;/script&gt;</w:t>
+      </w:r>
+    </w:p>
+    <w:p>
+      <w:pPr>
+        <w:pStyle w:val="Code"/>
+      </w:pPr>
+      <w:r>
+        <w:t xml:space="preserve">    &lt;/environment&gt;</w:t>
+      </w:r>
+    </w:p>
+    <w:p>
+      <w:pPr>
+        <w:pStyle w:val="Code"/>
+      </w:pPr>
+      <w:r>
+        <w:t xml:space="preserve">    </w:t>
+      </w:r>
+      <w:r>
+        <w:t>…</w:t>
+      </w:r>
+    </w:p>
+    <w:p>
+      <w:pPr>
+        <w:pStyle w:val="Code"/>
+      </w:pPr>
+      <w:r>
+        <w:t>&lt;/body&gt;</w:t>
+      </w:r>
+    </w:p>
+    <w:p>
+      <w:pPr>
+        <w:pStyle w:val="Code"/>
+      </w:pPr>
+    </w:p>
+    <w:p/>
+    <w:p/>
+    <w:p>
+      <w:r>
+        <w:lastRenderedPageBreak/>
+        <w:t>The next step is to create buttons to initiate the Add To Cart action from Snipcart. To do this, once</w:t>
+      </w:r>
+      <w:r>
+        <w:t xml:space="preserve"> your products in your database successfully show on your screen, it’s only a matter of adding the attributes to your Add To Cart button’s html code with you dynamic data. </w:t>
+      </w:r>
+    </w:p>
+    <w:p>
+      <w:r>
+        <w:t>Here is an example of a button that adds the specified product to the cart:</w:t>
+      </w:r>
+    </w:p>
+    <w:p>
+      <w:pPr>
+        <w:pStyle w:val="Code"/>
+      </w:pPr>
+      <w:r>
+        <w:t>&lt;button</w:t>
+      </w:r>
+    </w:p>
+    <w:p>
+      <w:pPr>
+        <w:pStyle w:val="Code"/>
+      </w:pPr>
+      <w:r>
+        <w:t xml:space="preserve">                class="snipcart-add-item btn btn-success product-col__product-add-to-cart-btn"</w:t>
+      </w:r>
+    </w:p>
+    <w:p>
+      <w:pPr>
+        <w:pStyle w:val="Code"/>
+      </w:pPr>
+      <w:r>
+        <w:t xml:space="preserve">                data-item-id="@Model.Id"</w:t>
+      </w:r>
+    </w:p>
+    <w:p>
+      <w:pPr>
+        <w:pStyle w:val="Code"/>
+      </w:pPr>
+      <w:r>
+        <w:t xml:space="preserve">                data-item-name="@Model.Title"</w:t>
+      </w:r>
+    </w:p>
+    <w:p>
+      <w:pPr>
+        <w:pStyle w:val="Code"/>
+      </w:pPr>
+      <w:r>
+        <w:t xml:space="preserve">                data-item-price="@Model.Price"</w:t>
+      </w:r>
+    </w:p>
+    <w:p>
+      <w:pPr>
+        <w:pStyle w:val="Code"/>
+      </w:pPr>
+      <w:r>
+        <w:t xml:space="preserve">                data-item-weight="0"</w:t>
+      </w:r>
+    </w:p>
+    <w:p>
+      <w:pPr>
+        <w:pStyle w:val="Code"/>
+      </w:pPr>
+      <w:r>
+        <w:t xml:space="preserve">                data-item-url="/Home/Product/@Model.Id"</w:t>
+      </w:r>
+    </w:p>
+    <w:p>
+      <w:pPr>
+        <w:pStyle w:val="Code"/>
+      </w:pPr>
+      <w:r>
+        <w:t xml:space="preserve">                data-item-image="@Model.Image"</w:t>
+      </w:r>
+    </w:p>
+    <w:p>
+      <w:pPr>
+        <w:pStyle w:val="Code"/>
+      </w:pPr>
+      <w:r>
+        <w:t xml:space="preserve">                data-item-description="@Model.Description"&gt;</w:t>
+      </w:r>
+    </w:p>
+    <w:p>
+      <w:pPr>
+        <w:pStyle w:val="Code"/>
+      </w:pPr>
+      <w:r>
+        <w:t xml:space="preserve">                    Add to cart</w:t>
+      </w:r>
+    </w:p>
+    <w:p>
+      <w:pPr>
+        <w:pStyle w:val="Code"/>
+      </w:pPr>
+      <w:r>
+        <w:t xml:space="preserve">            &lt;/button&gt;</w:t>
+      </w:r>
+    </w:p>
+    <w:p>
+      <w:pPr>
+        <w:pStyle w:val="Code"/>
+      </w:pPr>
+    </w:p>
+    <w:p>
+      <w:r>
+        <w:t>Upon click of this button,</w:t>
+      </w:r>
+      <w:r>
+        <w:t xml:space="preserve"> the Snipcart cart will pop up and we will see the contents of the newly updated cart</w:t>
+      </w:r>
+      <w:r>
+        <w:t>.</w:t>
+      </w:r>
+    </w:p>
+    <w:p>
+      <w:pPr>
+        <w:rPr>
+          <w:b/>
+        </w:rPr>
+      </w:pPr>
+      <w:r>
+        <w:rPr>
+          <w:b/>
+        </w:rPr>
+        <w:t>Exciting</w:t>
       </w:r>
       <w:bookmarkStart w:id="0" w:name="_GoBack"/>
       <w:bookmarkEnd w:id="0"/>
       <w:r>
-        <w:t>)</w:t>
-      </w:r>
-      <w:r>
-        <w:t>.</w:t>
-      </w:r>
-    </w:p>
+        <w:rPr>
+          <w:b/>
+        </w:rPr>
+        <w:t>!</w:t>
+      </w:r>
+    </w:p>
+    <w:p/>
     <w:sectPr>
       <w:pgSz w:w="12240" w:h="15840"/>
       <w:pgMar w:top="1440" w:right="1440" w:bottom="1440" w:left="1440" w:header="720" w:footer="720" w:gutter="0"/>

</xml_diff>

<commit_message>
Doc word updated, project only missing the checkout now. Url vaidation fails.
</commit_message>
<xml_diff>
--- a/SnipCart VSCode Integration Document.docx
+++ b/SnipCart VSCode Integration Document.docx
@@ -11,32 +11,61 @@
           <w:u w:val="single"/>
         </w:rPr>
       </w:pPr>
+      <w:proofErr w:type="spellStart"/>
       <w:r>
         <w:rPr>
           <w:b/>
           <w:sz w:val="32"/>
           <w:u w:val="single"/>
         </w:rPr>
-        <w:t>SnipCart intergration with .NET Core</w:t>
-      </w:r>
+        <w:t>SnipCart</w:t>
+      </w:r>
+      <w:proofErr w:type="spellEnd"/>
       <w:r>
         <w:rPr>
           <w:b/>
           <w:sz w:val="32"/>
           <w:u w:val="single"/>
         </w:rPr>
-        <w:t xml:space="preserve"> and </w:t>
-      </w:r>
+        <w:t xml:space="preserve"> </w:t>
+      </w:r>
+      <w:proofErr w:type="spellStart"/>
       <w:r>
         <w:rPr>
           <w:b/>
           <w:sz w:val="32"/>
           <w:u w:val="single"/>
         </w:rPr>
+        <w:t>intergration</w:t>
+      </w:r>
+      <w:proofErr w:type="spellEnd"/>
+      <w:r>
+        <w:rPr>
+          <w:b/>
+          <w:sz w:val="32"/>
+          <w:u w:val="single"/>
+        </w:rPr>
+        <w:t xml:space="preserve"> with .NET Core</w:t>
+      </w:r>
+      <w:r>
+        <w:rPr>
+          <w:b/>
+          <w:sz w:val="32"/>
+          <w:u w:val="single"/>
+        </w:rPr>
+        <w:t xml:space="preserve"> and </w:t>
+      </w:r>
+      <w:r>
+        <w:rPr>
+          <w:b/>
+          <w:sz w:val="32"/>
+          <w:u w:val="single"/>
+        </w:rPr>
         <w:t>VS Code</w:t>
       </w:r>
     </w:p>
     <w:p>
+      <w:proofErr w:type="gramStart"/>
       <w:r>
         <w:rPr>
           <w:b/>
@@ -45,7 +74,11 @@
         <w:t>Goal</w:t>
       </w:r>
       <w:r>
-        <w:t xml:space="preserve"> : The goal of this </w:t>
+        <w:t> :</w:t>
+      </w:r>
+      <w:proofErr w:type="gramEnd"/>
+      <w:r>
+        <w:t xml:space="preserve"> The goal of this </w:t>
       </w:r>
       <w:r>
         <w:t>document is to</w:t>
@@ -71,10 +104,63 @@
       <w:r>
         <w:t xml:space="preserve"> any website using </w:t>
       </w:r>
-      <w:r>
-        <w:t>SnipCart.</w:t>
-      </w:r>
-    </w:p>
+      <w:proofErr w:type="spellStart"/>
+      <w:r>
+        <w:t>SnipCart</w:t>
+      </w:r>
+      <w:proofErr w:type="spellEnd"/>
+      <w:r>
+        <w:t>.</w:t>
+      </w:r>
+    </w:p>
+    <w:p>
+      <w:bookmarkStart w:id="0" w:name="_GoBack"/>
+      <w:bookmarkEnd w:id="0"/>
+    </w:p>
+    <w:p>
+      <w:pPr>
+        <w:rPr>
+          <w:highlight w:val="yellow"/>
+        </w:rPr>
+      </w:pPr>
+      <w:r>
+        <w:rPr>
+          <w:highlight w:val="yellow"/>
+        </w:rPr>
+        <w:t>ERREUR DANS LA PAGE:</w:t>
+      </w:r>
+    </w:p>
+    <w:p>
+      <w:pPr>
+        <w:rPr>
+          <w:highlight w:val="yellow"/>
+        </w:rPr>
+      </w:pPr>
+      <w:r>
+        <w:rPr>
+          <w:highlight w:val="yellow"/>
+        </w:rPr>
+        <w:t>https://docs.snipcart.com/configuration/json-crawler</w:t>
+      </w:r>
+    </w:p>
+    <w:p>
+      <w:r>
+        <w:rPr>
+          <w:highlight w:val="yellow"/>
+        </w:rPr>
+        <w:t xml:space="preserve"> </w:t>
+      </w:r>
+      <w:r>
+        <w:rPr>
+          <w:rFonts w:ascii="Arial" w:hAnsi="Arial" w:cs="Arial"/>
+          <w:color w:val="2C2E31"/>
+          <w:highlight w:val="yellow"/>
+          <w:shd w:val="clear" w:color="auto" w:fill="F3F3F3"/>
+        </w:rPr>
+        <w:t>Most times, the value you'll specify for this attribute will be the unique URL where you're selling the item. However, some merchants could sometimes slightly more complex scenarios.</w:t>
+      </w:r>
+    </w:p>
+    <w:p/>
     <w:p>
       <w:pPr>
         <w:rPr>
@@ -181,11 +267,21 @@
         </w:numPr>
       </w:pPr>
       <w:r>
-        <w:t>Working directory: aspnetcoreapp/</w:t>
-      </w:r>
+        <w:t xml:space="preserve">Working directory: </w:t>
+      </w:r>
+      <w:proofErr w:type="spellStart"/>
+      <w:r>
+        <w:t>aspnetcoreapp</w:t>
+      </w:r>
+      <w:proofErr w:type="spellEnd"/>
+      <w:r>
+        <w:t>/</w:t>
+      </w:r>
+      <w:proofErr w:type="spellStart"/>
       <w:r>
         <w:t>snipcart</w:t>
       </w:r>
+      <w:proofErr w:type="spellEnd"/>
     </w:p>
     <w:p>
       <w:pPr>
@@ -202,8 +298,29 @@
         <w:t>n</w:t>
       </w:r>
       <w:r>
-        <w:t>ode packages: npm install –g yo bower grunt-cli gulp generator-aspnet</w:t>
-      </w:r>
+        <w:t xml:space="preserve">ode packages: </w:t>
+      </w:r>
+      <w:proofErr w:type="spellStart"/>
+      <w:r>
+        <w:t>npm</w:t>
+      </w:r>
+      <w:proofErr w:type="spellEnd"/>
+      <w:r>
+        <w:t xml:space="preserve"> install –g </w:t>
+      </w:r>
+      <w:proofErr w:type="spellStart"/>
+      <w:r>
+        <w:t>yo</w:t>
+      </w:r>
+      <w:proofErr w:type="spellEnd"/>
+      <w:r>
+        <w:t xml:space="preserve"> bower grunt-cli gulp generator-</w:t>
+      </w:r>
+      <w:proofErr w:type="spellStart"/>
+      <w:r>
+        <w:t>aspnet</w:t>
+      </w:r>
+      <w:proofErr w:type="spellEnd"/>
     </w:p>
     <w:p>
       <w:pPr>
@@ -220,8 +337,29 @@
         <w:t>Yeoman</w:t>
       </w:r>
       <w:r>
-        <w:t>: yo aspnet &gt; Web Application Basic [without Membership and Authorization] &gt; Bootstrap 3.3.7 &gt; snipcart</w:t>
-      </w:r>
+        <w:t xml:space="preserve">: </w:t>
+      </w:r>
+      <w:proofErr w:type="spellStart"/>
+      <w:r>
+        <w:t>yo</w:t>
+      </w:r>
+      <w:proofErr w:type="spellEnd"/>
+      <w:r>
+        <w:t xml:space="preserve"> </w:t>
+      </w:r>
+      <w:proofErr w:type="spellStart"/>
+      <w:r>
+        <w:t>aspnet</w:t>
+      </w:r>
+      <w:proofErr w:type="spellEnd"/>
+      <w:r>
+        <w:t xml:space="preserve"> &gt; Web Application Basic [without Membership and Authorization] &gt; Bootstrap 3.3.7 &gt; </w:t>
+      </w:r>
+      <w:proofErr w:type="spellStart"/>
+      <w:r>
+        <w:t>snipcart</w:t>
+      </w:r>
+      <w:proofErr w:type="spellEnd"/>
     </w:p>
     <w:p>
       <w:pPr>
@@ -253,7 +391,15 @@
         </w:numPr>
       </w:pPr>
       <w:r>
-        <w:t xml:space="preserve">cd snipcart </w:t>
+        <w:t xml:space="preserve">cd </w:t>
+      </w:r>
+      <w:proofErr w:type="spellStart"/>
+      <w:r>
+        <w:t>snipcart</w:t>
+      </w:r>
+      <w:proofErr w:type="spellEnd"/>
+      <w:r>
+        <w:t xml:space="preserve"> </w:t>
       </w:r>
     </w:p>
     <w:p>
@@ -264,11 +410,16 @@
           <w:numId w:val="1"/>
         </w:numPr>
       </w:pPr>
+      <w:proofErr w:type="spellStart"/>
       <w:r>
         <w:t>dotn</w:t>
       </w:r>
       <w:r>
-        <w:t>et restore</w:t>
+        <w:t>et</w:t>
+      </w:r>
+      <w:proofErr w:type="spellEnd"/>
+      <w:r>
+        <w:t xml:space="preserve"> restore</w:t>
       </w:r>
       <w:r>
         <w:t xml:space="preserve"> </w:t>
@@ -282,8 +433,13 @@
           <w:numId w:val="1"/>
         </w:numPr>
       </w:pPr>
-      <w:r>
-        <w:t>dotnet build</w:t>
+      <w:proofErr w:type="spellStart"/>
+      <w:r>
+        <w:t>dotnet</w:t>
+      </w:r>
+      <w:proofErr w:type="spellEnd"/>
+      <w:r>
+        <w:t xml:space="preserve"> build</w:t>
       </w:r>
     </w:p>
     <w:p>
@@ -294,8 +450,13 @@
           <w:numId w:val="1"/>
         </w:numPr>
       </w:pPr>
-      <w:r>
-        <w:t>dotnet run</w:t>
+      <w:proofErr w:type="spellStart"/>
+      <w:r>
+        <w:t>dotnet</w:t>
+      </w:r>
+      <w:proofErr w:type="spellEnd"/>
+      <w:r>
+        <w:t xml:space="preserve"> run</w:t>
       </w:r>
     </w:p>
     <w:p>
@@ -310,7 +471,15 @@
         <w:t xml:space="preserve">Get </w:t>
       </w:r>
       <w:r>
-        <w:t>VS Code extensions: C# and .Net Core Project Manager (Nuget)</w:t>
+        <w:t>VS Code extensions: C# and .Net Core Project Manager (</w:t>
+      </w:r>
+      <w:proofErr w:type="spellStart"/>
+      <w:r>
+        <w:t>Nuget</w:t>
+      </w:r>
+      <w:proofErr w:type="spellEnd"/>
+      <w:r>
+        <w:t>)</w:t>
       </w:r>
     </w:p>
     <w:p>
@@ -432,7 +601,15 @@
         <w:t>our first shot is</w:t>
       </w:r>
       <w:r>
-        <w:t xml:space="preserve"> extremely slim, only having a general idea will help us go a long way.</w:t>
+        <w:t xml:space="preserve"> extremely slim, only having a </w:t>
+      </w:r>
+      <w:proofErr w:type="gramStart"/>
+      <w:r>
+        <w:t>general</w:t>
+      </w:r>
+      <w:proofErr w:type="gramEnd"/>
+      <w:r>
+        <w:t xml:space="preserve"> idea will help us go a long way.</w:t>
       </w:r>
       <w:r>
         <w:t xml:space="preserve"> </w:t>
@@ -478,6 +655,7 @@
     </w:p>
     <w:p>
       <w:r>
+        <w:lastRenderedPageBreak/>
         <w:t>Knowing that we will be dealing with products in our project, now is the time to determine what information we will need to have displayed to the user. Usually, products will have these:</w:t>
       </w:r>
     </w:p>
@@ -558,7 +736,6 @@
           <w:b/>
           <w:u w:val="single"/>
         </w:rPr>
-        <w:lastRenderedPageBreak/>
         <w:t xml:space="preserve">Prototyping </w:t>
       </w:r>
       <w:r>
@@ -686,7 +863,15 @@
     </w:p>
     <w:p>
       <w:r>
-        <w:t>As we know, we will only be needing a single model for this project, which will be named “Product”. To set this up, we will create a new folder in the root of the project named “Models”, which we will then create a Product.cs file within it.</w:t>
+        <w:t xml:space="preserve">As we know, we will only be needing a single model for this project, which will be named “Product”. To set this up, we will create a new folder in the root of the project named “Models”, which we will then create a </w:t>
+      </w:r>
+      <w:proofErr w:type="spellStart"/>
+      <w:r>
+        <w:t>Product.cs</w:t>
+      </w:r>
+      <w:proofErr w:type="spellEnd"/>
+      <w:r>
+        <w:t xml:space="preserve"> file within it.</w:t>
       </w:r>
     </w:p>
     <w:p>
@@ -703,7 +888,15 @@
         </w:numPr>
       </w:pPr>
       <w:r>
-        <w:t>Id (int)</w:t>
+        <w:t>Id (</w:t>
+      </w:r>
+      <w:proofErr w:type="spellStart"/>
+      <w:r>
+        <w:t>int</w:t>
+      </w:r>
+      <w:proofErr w:type="spellEnd"/>
+      <w:r>
+        <w:t>)</w:t>
       </w:r>
     </w:p>
     <w:p>
@@ -766,25 +959,49 @@
       <w:pPr>
         <w:pStyle w:val="Code"/>
       </w:pPr>
-      <w:r>
-        <w:t>using System.Collections.Generic;</w:t>
-      </w:r>
-    </w:p>
-    <w:p>
-      <w:pPr>
-        <w:pStyle w:val="Code"/>
-      </w:pPr>
+      <w:proofErr w:type="gramStart"/>
+      <w:r>
+        <w:lastRenderedPageBreak/>
+        <w:t>using</w:t>
+      </w:r>
+      <w:proofErr w:type="gramEnd"/>
       <w:r>
         <w:t xml:space="preserve"> </w:t>
       </w:r>
-    </w:p>
-    <w:p>
-      <w:pPr>
-        <w:pStyle w:val="Code"/>
-      </w:pPr>
-      <w:r>
-        <w:t>namespace snipcart.Models</w:t>
-      </w:r>
+      <w:proofErr w:type="spellStart"/>
+      <w:r>
+        <w:t>System.Collections.Generic</w:t>
+      </w:r>
+      <w:proofErr w:type="spellEnd"/>
+      <w:r>
+        <w:t>;</w:t>
+      </w:r>
+    </w:p>
+    <w:p>
+      <w:pPr>
+        <w:pStyle w:val="Code"/>
+      </w:pPr>
+      <w:r>
+        <w:t xml:space="preserve"> </w:t>
+      </w:r>
+    </w:p>
+    <w:p>
+      <w:pPr>
+        <w:pStyle w:val="Code"/>
+      </w:pPr>
+      <w:proofErr w:type="gramStart"/>
+      <w:r>
+        <w:t>namespace</w:t>
+      </w:r>
+      <w:proofErr w:type="gramEnd"/>
+      <w:r>
+        <w:t xml:space="preserve"> </w:t>
+      </w:r>
+      <w:proofErr w:type="spellStart"/>
+      <w:r>
+        <w:t>snipcart.Models</w:t>
+      </w:r>
+      <w:proofErr w:type="spellEnd"/>
     </w:p>
     <w:p>
       <w:pPr>
@@ -799,7 +1016,15 @@
         <w:pStyle w:val="Code"/>
       </w:pPr>
       <w:r>
-        <w:t xml:space="preserve">    public class Product</w:t>
+        <w:t xml:space="preserve">    </w:t>
+      </w:r>
+      <w:proofErr w:type="gramStart"/>
+      <w:r>
+        <w:t>public</w:t>
+      </w:r>
+      <w:proofErr w:type="gramEnd"/>
+      <w:r>
+        <w:t xml:space="preserve"> class Product</w:t>
       </w:r>
     </w:p>
     <w:p>
@@ -815,48 +1040,103 @@
         <w:pStyle w:val="Code"/>
       </w:pPr>
       <w:r>
-        <w:t xml:space="preserve">        public int Id { get; set; }</w:t>
-      </w:r>
-    </w:p>
-    <w:p>
-      <w:pPr>
-        <w:pStyle w:val="Code"/>
-      </w:pPr>
-      <w:r>
-        <w:t xml:space="preserve">        public string Title { get; set; }</w:t>
-      </w:r>
-    </w:p>
-    <w:p>
-      <w:pPr>
-        <w:pStyle w:val="Code"/>
-      </w:pPr>
-      <w:r>
-        <w:t xml:space="preserve">        public string Description { get; set; }</w:t>
-      </w:r>
-    </w:p>
-    <w:p>
-      <w:pPr>
-        <w:pStyle w:val="Code"/>
-      </w:pPr>
-      <w:r>
-        <w:t xml:space="preserve">        public double Price { get; set; }</w:t>
-      </w:r>
-    </w:p>
-    <w:p>
-      <w:pPr>
-        <w:pStyle w:val="Code"/>
-      </w:pPr>
-      <w:r>
-        <w:lastRenderedPageBreak/>
-        <w:t xml:space="preserve">        public string Image { get; set; }</w:t>
-      </w:r>
-    </w:p>
-    <w:p>
-      <w:pPr>
-        <w:pStyle w:val="Code"/>
-      </w:pPr>
-      <w:r>
-        <w:t xml:space="preserve">        public List&lt;Product&gt; Products { get; set; }</w:t>
+        <w:t xml:space="preserve">        </w:t>
+      </w:r>
+      <w:proofErr w:type="gramStart"/>
+      <w:r>
+        <w:t>public</w:t>
+      </w:r>
+      <w:proofErr w:type="gramEnd"/>
+      <w:r>
+        <w:t xml:space="preserve"> </w:t>
+      </w:r>
+      <w:proofErr w:type="spellStart"/>
+      <w:r>
+        <w:t>int</w:t>
+      </w:r>
+      <w:proofErr w:type="spellEnd"/>
+      <w:r>
+        <w:t xml:space="preserve"> Id { get; set; }</w:t>
+      </w:r>
+    </w:p>
+    <w:p>
+      <w:pPr>
+        <w:pStyle w:val="Code"/>
+      </w:pPr>
+      <w:r>
+        <w:t xml:space="preserve">        </w:t>
+      </w:r>
+      <w:proofErr w:type="gramStart"/>
+      <w:r>
+        <w:t>public</w:t>
+      </w:r>
+      <w:proofErr w:type="gramEnd"/>
+      <w:r>
+        <w:t xml:space="preserve"> string Title { get; set; }</w:t>
+      </w:r>
+    </w:p>
+    <w:p>
+      <w:pPr>
+        <w:pStyle w:val="Code"/>
+      </w:pPr>
+      <w:r>
+        <w:t xml:space="preserve">        </w:t>
+      </w:r>
+      <w:proofErr w:type="gramStart"/>
+      <w:r>
+        <w:t>public</w:t>
+      </w:r>
+      <w:proofErr w:type="gramEnd"/>
+      <w:r>
+        <w:t xml:space="preserve"> string Description { get; set; }</w:t>
+      </w:r>
+    </w:p>
+    <w:p>
+      <w:pPr>
+        <w:pStyle w:val="Code"/>
+      </w:pPr>
+      <w:r>
+        <w:t xml:space="preserve">        </w:t>
+      </w:r>
+      <w:proofErr w:type="gramStart"/>
+      <w:r>
+        <w:t>public</w:t>
+      </w:r>
+      <w:proofErr w:type="gramEnd"/>
+      <w:r>
+        <w:t xml:space="preserve"> double Price { get; set; }</w:t>
+      </w:r>
+    </w:p>
+    <w:p>
+      <w:pPr>
+        <w:pStyle w:val="Code"/>
+      </w:pPr>
+      <w:r>
+        <w:t xml:space="preserve">        </w:t>
+      </w:r>
+      <w:proofErr w:type="gramStart"/>
+      <w:r>
+        <w:t>public</w:t>
+      </w:r>
+      <w:proofErr w:type="gramEnd"/>
+      <w:r>
+        <w:t xml:space="preserve"> string Image { get; set; }</w:t>
+      </w:r>
+    </w:p>
+    <w:p>
+      <w:pPr>
+        <w:pStyle w:val="Code"/>
+      </w:pPr>
+      <w:r>
+        <w:t xml:space="preserve">        </w:t>
+      </w:r>
+      <w:proofErr w:type="gramStart"/>
+      <w:r>
+        <w:t>public</w:t>
+      </w:r>
+      <w:proofErr w:type="gramEnd"/>
+      <w:r>
+        <w:t xml:space="preserve"> List&lt;Product&gt; Products { get; set; }</w:t>
       </w:r>
     </w:p>
     <w:p>
@@ -887,61 +1167,119 @@
           <w:u w:val="single"/>
         </w:rPr>
       </w:pPr>
+      <w:proofErr w:type="spellStart"/>
       <w:r>
         <w:rPr>
           <w:b/>
           <w:u w:val="single"/>
         </w:rPr>
-        <w:t>EntityFrameWork Core In-Memory database</w:t>
-      </w:r>
-    </w:p>
-    <w:p>
-      <w:r>
-        <w:t>For simplicity, we will be using an in-memory database, which will simulate calls to a real EntityFrameWork database.</w:t>
+        <w:t>EntityFrameWork</w:t>
+      </w:r>
+      <w:proofErr w:type="spellEnd"/>
+      <w:r>
+        <w:rPr>
+          <w:b/>
+          <w:u w:val="single"/>
+        </w:rPr>
+        <w:t xml:space="preserve"> Core In-Memory database</w:t>
+      </w:r>
+    </w:p>
+    <w:p>
+      <w:r>
+        <w:t xml:space="preserve">For simplicity, we will be using an in-memory database, which will simulate calls to a real </w:t>
+      </w:r>
+      <w:proofErr w:type="spellStart"/>
+      <w:r>
+        <w:t>EntityFrameWork</w:t>
+      </w:r>
+      <w:proofErr w:type="spellEnd"/>
+      <w:r>
+        <w:t xml:space="preserve"> database.</w:t>
       </w:r>
     </w:p>
     <w:p>
       <w:r>
         <w:t xml:space="preserve">To set it up, let’s create a file called </w:t>
       </w:r>
+      <w:proofErr w:type="spellStart"/>
       <w:r>
         <w:t>InMemoryDB</w:t>
       </w:r>
       <w:r>
-        <w:t>.cs within the Models folder and insert the following code:</w:t>
-      </w:r>
-    </w:p>
-    <w:p>
-      <w:pPr>
-        <w:pStyle w:val="Code"/>
-      </w:pPr>
-      <w:r>
-        <w:t>using Microsoft.EntityFrameworkCore;</w:t>
-      </w:r>
-    </w:p>
-    <w:p>
-      <w:pPr>
-        <w:pStyle w:val="Code"/>
-      </w:pPr>
-      <w:r>
-        <w:t>using snipcart.Models;</w:t>
-      </w:r>
-    </w:p>
-    <w:p>
-      <w:pPr>
-        <w:pStyle w:val="Code"/>
-      </w:pPr>
+        <w:t>.cs</w:t>
+      </w:r>
+      <w:proofErr w:type="spellEnd"/>
+      <w:r>
+        <w:t xml:space="preserve"> within the Models folder and insert the following code:</w:t>
+      </w:r>
+    </w:p>
+    <w:p>
+      <w:pPr>
+        <w:pStyle w:val="Code"/>
+      </w:pPr>
+      <w:proofErr w:type="gramStart"/>
+      <w:r>
+        <w:t>using</w:t>
+      </w:r>
+      <w:proofErr w:type="gramEnd"/>
       <w:r>
         <w:t xml:space="preserve"> </w:t>
       </w:r>
-    </w:p>
-    <w:p>
-      <w:pPr>
-        <w:pStyle w:val="Code"/>
-      </w:pPr>
-      <w:r>
-        <w:t>namespace snipcart</w:t>
-      </w:r>
+      <w:proofErr w:type="spellStart"/>
+      <w:r>
+        <w:t>Microsoft.EntityFrameworkCore</w:t>
+      </w:r>
+      <w:proofErr w:type="spellEnd"/>
+      <w:r>
+        <w:t>;</w:t>
+      </w:r>
+    </w:p>
+    <w:p>
+      <w:pPr>
+        <w:pStyle w:val="Code"/>
+      </w:pPr>
+      <w:proofErr w:type="gramStart"/>
+      <w:r>
+        <w:t>using</w:t>
+      </w:r>
+      <w:proofErr w:type="gramEnd"/>
+      <w:r>
+        <w:t xml:space="preserve"> </w:t>
+      </w:r>
+      <w:proofErr w:type="spellStart"/>
+      <w:r>
+        <w:t>snipcart.Models</w:t>
+      </w:r>
+      <w:proofErr w:type="spellEnd"/>
+      <w:r>
+        <w:t>;</w:t>
+      </w:r>
+    </w:p>
+    <w:p>
+      <w:pPr>
+        <w:pStyle w:val="Code"/>
+      </w:pPr>
+      <w:r>
+        <w:t xml:space="preserve"> </w:t>
+      </w:r>
+    </w:p>
+    <w:p>
+      <w:pPr>
+        <w:pStyle w:val="Code"/>
+      </w:pPr>
+      <w:proofErr w:type="gramStart"/>
+      <w:r>
+        <w:t>namespace</w:t>
+      </w:r>
+      <w:proofErr w:type="gramEnd"/>
+      <w:r>
+        <w:t xml:space="preserve"> </w:t>
+      </w:r>
+      <w:proofErr w:type="spellStart"/>
+      <w:r>
+        <w:t>snipcart</w:t>
+      </w:r>
+      <w:proofErr w:type="spellEnd"/>
     </w:p>
     <w:p>
       <w:pPr>
@@ -956,14 +1294,29 @@
         <w:pStyle w:val="Code"/>
       </w:pPr>
       <w:r>
-        <w:t xml:space="preserve">    public class </w:t>
-      </w:r>
+        <w:t xml:space="preserve">    </w:t>
+      </w:r>
+      <w:proofErr w:type="gramStart"/>
+      <w:r>
+        <w:t>public</w:t>
+      </w:r>
+      <w:proofErr w:type="gramEnd"/>
+      <w:r>
+        <w:t xml:space="preserve"> class </w:t>
+      </w:r>
+      <w:proofErr w:type="spellStart"/>
       <w:r>
         <w:t>InMemoryDB</w:t>
       </w:r>
-      <w:r>
-        <w:t>: DbContext</w:t>
-      </w:r>
+      <w:proofErr w:type="spellEnd"/>
+      <w:r>
+        <w:t xml:space="preserve">: </w:t>
+      </w:r>
+      <w:proofErr w:type="spellStart"/>
+      <w:r>
+        <w:t>DbContext</w:t>
+      </w:r>
+      <w:proofErr w:type="spellEnd"/>
     </w:p>
     <w:p>
       <w:pPr>
@@ -981,17 +1334,40 @@
         <w:pStyle w:val="Code"/>
       </w:pPr>
       <w:r>
-        <w:t xml:space="preserve">        public </w:t>
-      </w:r>
-      <w:r>
-        <w:t xml:space="preserve">InMemoryDB </w:t>
-      </w:r>
-      <w:r>
-        <w:t>(DbContextOptions&lt;</w:t>
-      </w:r>
+        <w:t xml:space="preserve">        </w:t>
+      </w:r>
+      <w:proofErr w:type="gramStart"/>
+      <w:r>
+        <w:t>public</w:t>
+      </w:r>
+      <w:proofErr w:type="gramEnd"/>
+      <w:r>
+        <w:t xml:space="preserve"> </w:t>
+      </w:r>
+      <w:proofErr w:type="spellStart"/>
       <w:r>
         <w:t>InMemoryDB</w:t>
       </w:r>
+      <w:proofErr w:type="spellEnd"/>
+      <w:r>
+        <w:t xml:space="preserve"> </w:t>
+      </w:r>
+      <w:r>
+        <w:t>(</w:t>
+      </w:r>
+      <w:proofErr w:type="spellStart"/>
+      <w:r>
+        <w:t>DbContextOptions</w:t>
+      </w:r>
+      <w:proofErr w:type="spellEnd"/>
+      <w:r>
+        <w:t>&lt;</w:t>
+      </w:r>
+      <w:proofErr w:type="spellStart"/>
+      <w:r>
+        <w:t>InMemoryDB</w:t>
+      </w:r>
+      <w:proofErr w:type="spellEnd"/>
       <w:r>
         <w:t>&gt; options)</w:t>
       </w:r>
@@ -1004,7 +1380,15 @@
         <w:t xml:space="preserve">            </w:t>
       </w:r>
       <w:r>
-        <w:t>: base(options)</w:t>
+        <w:t xml:space="preserve">: </w:t>
+      </w:r>
+      <w:proofErr w:type="gramStart"/>
+      <w:r>
+        <w:t>base(</w:t>
+      </w:r>
+      <w:proofErr w:type="gramEnd"/>
+      <w:r>
+        <w:t>options)</w:t>
       </w:r>
     </w:p>
     <w:p>
@@ -1036,7 +1420,23 @@
         <w:pStyle w:val="Code"/>
       </w:pPr>
       <w:r>
-        <w:t xml:space="preserve">        public DbSet&lt;Product&gt; Products { get; set; }</w:t>
+        <w:t xml:space="preserve">        </w:t>
+      </w:r>
+      <w:proofErr w:type="gramStart"/>
+      <w:r>
+        <w:t>public</w:t>
+      </w:r>
+      <w:proofErr w:type="gramEnd"/>
+      <w:r>
+        <w:t xml:space="preserve"> </w:t>
+      </w:r>
+      <w:proofErr w:type="spellStart"/>
+      <w:r>
+        <w:t>DbSet</w:t>
+      </w:r>
+      <w:proofErr w:type="spellEnd"/>
+      <w:r>
+        <w:t>&lt;Product&gt; Products { get; set; }</w:t>
       </w:r>
     </w:p>
     <w:p>
@@ -1058,15 +1458,36 @@
     <w:p/>
     <w:p>
       <w:r>
-        <w:t>Next, in the Startup.cs file of the root of the project, use our In-Memory database by adding the following code to the top of the file:</w:t>
-      </w:r>
-    </w:p>
-    <w:p>
-      <w:pPr>
-        <w:pStyle w:val="Code"/>
-      </w:pPr>
-      <w:r>
-        <w:t>using snipcart;</w:t>
+        <w:t xml:space="preserve">Next, in the </w:t>
+      </w:r>
+      <w:proofErr w:type="spellStart"/>
+      <w:r>
+        <w:t>Startup.cs</w:t>
+      </w:r>
+      <w:proofErr w:type="spellEnd"/>
+      <w:r>
+        <w:t xml:space="preserve"> file of the root of the project, use our In-Memory database by adding the following code to the top of the file:</w:t>
+      </w:r>
+    </w:p>
+    <w:p>
+      <w:pPr>
+        <w:pStyle w:val="Code"/>
+      </w:pPr>
+      <w:proofErr w:type="gramStart"/>
+      <w:r>
+        <w:t>using</w:t>
+      </w:r>
+      <w:proofErr w:type="gramEnd"/>
+      <w:r>
+        <w:t xml:space="preserve"> </w:t>
+      </w:r>
+      <w:proofErr w:type="spellStart"/>
+      <w:r>
+        <w:t>snipcart</w:t>
+      </w:r>
+      <w:proofErr w:type="spellEnd"/>
+      <w:r>
+        <w:t>;</w:t>
       </w:r>
     </w:p>
     <w:p>
@@ -1086,8 +1507,53 @@
       <w:pPr>
         <w:pStyle w:val="Code"/>
       </w:pPr>
-      <w:r>
-        <w:t>public void Configure(IApplicationBuilder app, IHostingEnvironment env, ILoggerFactory loggerFactory)</w:t>
+      <w:proofErr w:type="gramStart"/>
+      <w:r>
+        <w:t>public</w:t>
+      </w:r>
+      <w:proofErr w:type="gramEnd"/>
+      <w:r>
+        <w:t xml:space="preserve"> void Configure(</w:t>
+      </w:r>
+      <w:proofErr w:type="spellStart"/>
+      <w:r>
+        <w:t>IApplicationBuilder</w:t>
+      </w:r>
+      <w:proofErr w:type="spellEnd"/>
+      <w:r>
+        <w:t xml:space="preserve"> app, </w:t>
+      </w:r>
+      <w:proofErr w:type="spellStart"/>
+      <w:r>
+        <w:t>IHostingEnvironment</w:t>
+      </w:r>
+      <w:proofErr w:type="spellEnd"/>
+      <w:r>
+        <w:t xml:space="preserve"> </w:t>
+      </w:r>
+      <w:proofErr w:type="spellStart"/>
+      <w:r>
+        <w:t>env</w:t>
+      </w:r>
+      <w:proofErr w:type="spellEnd"/>
+      <w:r>
+        <w:t xml:space="preserve">, </w:t>
+      </w:r>
+      <w:proofErr w:type="spellStart"/>
+      <w:r>
+        <w:t>ILoggerFactory</w:t>
+      </w:r>
+      <w:proofErr w:type="spellEnd"/>
+      <w:r>
+        <w:t xml:space="preserve"> </w:t>
+      </w:r>
+      <w:proofErr w:type="spellStart"/>
+      <w:r>
+        <w:t>loggerFactory</w:t>
+      </w:r>
+      <w:proofErr w:type="spellEnd"/>
+      <w:r>
+        <w:t>)</w:t>
       </w:r>
     </w:p>
     <w:p>
@@ -1103,32 +1569,84 @@
         <w:pStyle w:val="Code"/>
       </w:pPr>
       <w:r>
-        <w:t xml:space="preserve">            loggerFactory.AddConsole(Configuration.GetSection("Logging"));</w:t>
-      </w:r>
-    </w:p>
-    <w:p>
-      <w:pPr>
-        <w:pStyle w:val="Code"/>
-      </w:pPr>
-      <w:r>
-        <w:t xml:space="preserve">            loggerFactory.AddDebug();</w:t>
-      </w:r>
-    </w:p>
-    <w:p>
-      <w:pPr>
-        <w:pStyle w:val="Code"/>
-      </w:pPr>
-    </w:p>
-    <w:p>
-      <w:pPr>
-        <w:pStyle w:val="Code"/>
-      </w:pPr>
-      <w:r>
-        <w:t xml:space="preserve">            var context = app.ApplicationServices.GetService&lt;</w:t>
-      </w:r>
+        <w:lastRenderedPageBreak/>
+        <w:t xml:space="preserve">            </w:t>
+      </w:r>
+      <w:proofErr w:type="spellStart"/>
+      <w:proofErr w:type="gramStart"/>
+      <w:r>
+        <w:t>loggerFactory.AddConsole</w:t>
+      </w:r>
+      <w:proofErr w:type="spellEnd"/>
+      <w:r>
+        <w:t>(</w:t>
+      </w:r>
+      <w:proofErr w:type="spellStart"/>
+      <w:proofErr w:type="gramEnd"/>
+      <w:r>
+        <w:t>Configuration.GetSection</w:t>
+      </w:r>
+      <w:proofErr w:type="spellEnd"/>
+      <w:r>
+        <w:t>("Logging"));</w:t>
+      </w:r>
+    </w:p>
+    <w:p>
+      <w:pPr>
+        <w:pStyle w:val="Code"/>
+      </w:pPr>
+      <w:r>
+        <w:t xml:space="preserve">            </w:t>
+      </w:r>
+      <w:proofErr w:type="spellStart"/>
+      <w:proofErr w:type="gramStart"/>
+      <w:r>
+        <w:t>loggerFactory.AddDebug</w:t>
+      </w:r>
+      <w:proofErr w:type="spellEnd"/>
+      <w:r>
+        <w:t>(</w:t>
+      </w:r>
+      <w:proofErr w:type="gramEnd"/>
+      <w:r>
+        <w:t>);</w:t>
+      </w:r>
+    </w:p>
+    <w:p>
+      <w:pPr>
+        <w:pStyle w:val="Code"/>
+      </w:pPr>
+    </w:p>
+    <w:p>
+      <w:pPr>
+        <w:pStyle w:val="Code"/>
+      </w:pPr>
+      <w:r>
+        <w:t xml:space="preserve">            </w:t>
+      </w:r>
+      <w:proofErr w:type="spellStart"/>
+      <w:proofErr w:type="gramStart"/>
+      <w:r>
+        <w:t>var</w:t>
+      </w:r>
+      <w:proofErr w:type="spellEnd"/>
+      <w:proofErr w:type="gramEnd"/>
+      <w:r>
+        <w:t xml:space="preserve"> context = </w:t>
+      </w:r>
+      <w:proofErr w:type="spellStart"/>
+      <w:r>
+        <w:t>app.ApplicationServices.GetService</w:t>
+      </w:r>
+      <w:proofErr w:type="spellEnd"/>
+      <w:r>
+        <w:t>&lt;</w:t>
+      </w:r>
+      <w:proofErr w:type="spellStart"/>
       <w:r>
         <w:t>InMemoryDB</w:t>
       </w:r>
+      <w:proofErr w:type="spellEnd"/>
       <w:r>
         <w:t>&gt;();</w:t>
       </w:r>
@@ -1143,7 +1661,20 @@
         <w:pStyle w:val="Code"/>
       </w:pPr>
       <w:r>
-        <w:t xml:space="preserve">            AddTestData(context);</w:t>
+        <w:t xml:space="preserve">            </w:t>
+      </w:r>
+      <w:proofErr w:type="spellStart"/>
+      <w:proofErr w:type="gramStart"/>
+      <w:r>
+        <w:t>AddTestData</w:t>
+      </w:r>
+      <w:proofErr w:type="spellEnd"/>
+      <w:r>
+        <w:t>(</w:t>
+      </w:r>
+      <w:proofErr w:type="gramEnd"/>
+      <w:r>
+        <w:t>context);</w:t>
       </w:r>
     </w:p>
     <w:p>
@@ -1167,25 +1698,52 @@
         <w:t>An</w:t>
       </w:r>
       <w:r>
-        <w:t>d by adding the AddTestData() method at the end like so:</w:t>
-      </w:r>
-    </w:p>
-    <w:p>
-      <w:pPr>
-        <w:pStyle w:val="Code"/>
-      </w:pPr>
-    </w:p>
-    <w:p>
-      <w:pPr>
-        <w:pStyle w:val="Code"/>
-      </w:pPr>
-      <w:r>
-        <w:lastRenderedPageBreak/>
-        <w:t>private static void AddTestData(</w:t>
-      </w:r>
+        <w:t xml:space="preserve">d by adding the </w:t>
+      </w:r>
+      <w:proofErr w:type="spellStart"/>
+      <w:proofErr w:type="gramStart"/>
+      <w:r>
+        <w:t>AddTestData</w:t>
+      </w:r>
+      <w:proofErr w:type="spellEnd"/>
+      <w:r>
+        <w:t>(</w:t>
+      </w:r>
+      <w:proofErr w:type="gramEnd"/>
+      <w:r>
+        <w:t>) method at the end like so:</w:t>
+      </w:r>
+    </w:p>
+    <w:p>
+      <w:pPr>
+        <w:pStyle w:val="Code"/>
+      </w:pPr>
+    </w:p>
+    <w:p>
+      <w:pPr>
+        <w:pStyle w:val="Code"/>
+      </w:pPr>
+      <w:proofErr w:type="gramStart"/>
+      <w:r>
+        <w:t>private</w:t>
+      </w:r>
+      <w:proofErr w:type="gramEnd"/>
+      <w:r>
+        <w:t xml:space="preserve"> static void </w:t>
+      </w:r>
+      <w:proofErr w:type="spellStart"/>
+      <w:r>
+        <w:t>AddTestData</w:t>
+      </w:r>
+      <w:proofErr w:type="spellEnd"/>
+      <w:r>
+        <w:t>(</w:t>
+      </w:r>
+      <w:proofErr w:type="spellStart"/>
       <w:r>
         <w:t>InMemoryDB</w:t>
       </w:r>
+      <w:proofErr w:type="spellEnd"/>
       <w:r>
         <w:t xml:space="preserve"> </w:t>
       </w:r>
@@ -1206,8 +1764,23 @@
         <w:pStyle w:val="Code"/>
       </w:pPr>
       <w:r>
-        <w:t xml:space="preserve">            var testProd1 = new snipcart.Models.Product</w:t>
-      </w:r>
+        <w:t xml:space="preserve">            </w:t>
+      </w:r>
+      <w:proofErr w:type="spellStart"/>
+      <w:proofErr w:type="gramStart"/>
+      <w:r>
+        <w:t>var</w:t>
+      </w:r>
+      <w:proofErr w:type="spellEnd"/>
+      <w:proofErr w:type="gramEnd"/>
+      <w:r>
+        <w:t xml:space="preserve"> testProd1 = new </w:t>
+      </w:r>
+      <w:proofErr w:type="spellStart"/>
+      <w:r>
+        <w:t>snipcart.Models.Product</w:t>
+      </w:r>
+      <w:proofErr w:type="spellEnd"/>
     </w:p>
     <w:p>
       <w:pPr>
@@ -1230,15 +1803,55 @@
         <w:pStyle w:val="Code"/>
       </w:pPr>
       <w:r>
-        <w:t xml:space="preserve">                Title = "Jordans S2K Sr edition",</w:t>
-      </w:r>
-    </w:p>
-    <w:p>
-      <w:pPr>
-        <w:pStyle w:val="Code"/>
-      </w:pPr>
-      <w:r>
-        <w:t xml:space="preserve">                Description = "The Jordans S2K Sr edition is the best bang for your buck.", </w:t>
+        <w:t xml:space="preserve">                Title = "</w:t>
+      </w:r>
+      <w:proofErr w:type="spellStart"/>
+      <w:r>
+        <w:t>Jordans</w:t>
+      </w:r>
+      <w:proofErr w:type="spellEnd"/>
+      <w:r>
+        <w:t xml:space="preserve"> S2K </w:t>
+      </w:r>
+      <w:proofErr w:type="spellStart"/>
+      <w:r>
+        <w:t>Sr</w:t>
+      </w:r>
+      <w:proofErr w:type="spellEnd"/>
+      <w:r>
+        <w:t xml:space="preserve"> edition",</w:t>
+      </w:r>
+    </w:p>
+    <w:p>
+      <w:pPr>
+        <w:pStyle w:val="Code"/>
+      </w:pPr>
+      <w:r>
+        <w:t xml:space="preserve">                Description = "The </w:t>
+      </w:r>
+      <w:proofErr w:type="spellStart"/>
+      <w:r>
+        <w:t>Jordans</w:t>
+      </w:r>
+      <w:proofErr w:type="spellEnd"/>
+      <w:r>
+        <w:t xml:space="preserve"> S2K </w:t>
+      </w:r>
+      <w:proofErr w:type="spellStart"/>
+      <w:r>
+        <w:t>Sr</w:t>
+      </w:r>
+      <w:proofErr w:type="spellEnd"/>
+      <w:r>
+        <w:t xml:space="preserve"> edition is the best bang for your buck.</w:t>
+      </w:r>
+      <w:proofErr w:type="gramStart"/>
+      <w:r>
+        <w:t>",</w:t>
+      </w:r>
+      <w:proofErr w:type="gramEnd"/>
+      <w:r>
+        <w:t xml:space="preserve"> </w:t>
       </w:r>
     </w:p>
     <w:p>
@@ -1270,8 +1883,23 @@
         <w:pStyle w:val="Code"/>
       </w:pPr>
       <w:r>
-        <w:t xml:space="preserve">            var testProd2 = new snipcart.Models.Product</w:t>
-      </w:r>
+        <w:t xml:space="preserve">            </w:t>
+      </w:r>
+      <w:proofErr w:type="spellStart"/>
+      <w:proofErr w:type="gramStart"/>
+      <w:r>
+        <w:t>var</w:t>
+      </w:r>
+      <w:proofErr w:type="spellEnd"/>
+      <w:proofErr w:type="gramEnd"/>
+      <w:r>
+        <w:t xml:space="preserve"> testProd2 = new </w:t>
+      </w:r>
+      <w:proofErr w:type="spellStart"/>
+      <w:r>
+        <w:t>snipcart.Models.Product</w:t>
+      </w:r>
+      <w:proofErr w:type="spellEnd"/>
     </w:p>
     <w:p>
       <w:pPr>
@@ -1294,15 +1922,39 @@
         <w:pStyle w:val="Code"/>
       </w:pPr>
       <w:r>
-        <w:t xml:space="preserve">                Title = "Lamborghini Huracan",</w:t>
-      </w:r>
-    </w:p>
-    <w:p>
-      <w:pPr>
-        <w:pStyle w:val="Code"/>
-      </w:pPr>
-      <w:r>
-        <w:t xml:space="preserve">                Description = "The Lamborghini Huracan is definitely the best supercar for the money.", </w:t>
+        <w:t xml:space="preserve">                Title = "Lamborghini </w:t>
+      </w:r>
+      <w:proofErr w:type="spellStart"/>
+      <w:r>
+        <w:t>Huracan</w:t>
+      </w:r>
+      <w:proofErr w:type="spellEnd"/>
+      <w:r>
+        <w:t>",</w:t>
+      </w:r>
+    </w:p>
+    <w:p>
+      <w:pPr>
+        <w:pStyle w:val="Code"/>
+      </w:pPr>
+      <w:r>
+        <w:t xml:space="preserve">                Description = "The Lamborghini </w:t>
+      </w:r>
+      <w:proofErr w:type="spellStart"/>
+      <w:r>
+        <w:t>Huracan</w:t>
+      </w:r>
+      <w:proofErr w:type="spellEnd"/>
+      <w:r>
+        <w:t xml:space="preserve"> is definitely the best supercar for the money.</w:t>
+      </w:r>
+      <w:proofErr w:type="gramStart"/>
+      <w:r>
+        <w:t>",</w:t>
+      </w:r>
+      <w:proofErr w:type="gramEnd"/>
+      <w:r>
+        <w:t xml:space="preserve"> </w:t>
       </w:r>
     </w:p>
     <w:p>
@@ -1342,23 +1994,62 @@
         <w:pStyle w:val="Code"/>
       </w:pPr>
       <w:r>
-        <w:t xml:space="preserve">            context.Products.Add(testProd1);</w:t>
-      </w:r>
-    </w:p>
-    <w:p>
-      <w:pPr>
-        <w:pStyle w:val="Code"/>
-      </w:pPr>
-      <w:r>
-        <w:t xml:space="preserve">            context.Products.Add(testProd2);</w:t>
-      </w:r>
-    </w:p>
-    <w:p>
-      <w:pPr>
-        <w:pStyle w:val="Code"/>
-      </w:pPr>
-      <w:r>
-        <w:t xml:space="preserve">            context.SaveChanges();</w:t>
+        <w:t xml:space="preserve">            </w:t>
+      </w:r>
+      <w:proofErr w:type="spellStart"/>
+      <w:proofErr w:type="gramStart"/>
+      <w:r>
+        <w:t>context.Products.Add</w:t>
+      </w:r>
+      <w:proofErr w:type="spellEnd"/>
+      <w:r>
+        <w:t>(</w:t>
+      </w:r>
+      <w:proofErr w:type="gramEnd"/>
+      <w:r>
+        <w:t>testProd1);</w:t>
+      </w:r>
+    </w:p>
+    <w:p>
+      <w:pPr>
+        <w:pStyle w:val="Code"/>
+      </w:pPr>
+      <w:r>
+        <w:t xml:space="preserve">            </w:t>
+      </w:r>
+      <w:proofErr w:type="spellStart"/>
+      <w:proofErr w:type="gramStart"/>
+      <w:r>
+        <w:t>context.Products.Add</w:t>
+      </w:r>
+      <w:proofErr w:type="spellEnd"/>
+      <w:r>
+        <w:t>(</w:t>
+      </w:r>
+      <w:proofErr w:type="gramEnd"/>
+      <w:r>
+        <w:t>testProd2);</w:t>
+      </w:r>
+    </w:p>
+    <w:p>
+      <w:pPr>
+        <w:pStyle w:val="Code"/>
+      </w:pPr>
+      <w:r>
+        <w:t xml:space="preserve">            </w:t>
+      </w:r>
+      <w:proofErr w:type="spellStart"/>
+      <w:proofErr w:type="gramStart"/>
+      <w:r>
+        <w:t>context.SaveChanges</w:t>
+      </w:r>
+      <w:proofErr w:type="spellEnd"/>
+      <w:r>
+        <w:t>(</w:t>
+      </w:r>
+      <w:proofErr w:type="gramEnd"/>
+      <w:r>
+        <w:t>);</w:t>
       </w:r>
     </w:p>
     <w:p>
@@ -1372,7 +2063,15 @@
     <w:p/>
     <w:p>
       <w:r>
-        <w:t>In a nutshell, the code that we’ve just added in the Startup.cs file will do the following when the project starts up:</w:t>
+        <w:t xml:space="preserve">In a nutshell, the code that we’ve just added in the </w:t>
+      </w:r>
+      <w:proofErr w:type="spellStart"/>
+      <w:r>
+        <w:t>Startup.cs</w:t>
+      </w:r>
+      <w:proofErr w:type="spellEnd"/>
+      <w:r>
+        <w:t xml:space="preserve"> file will do the following when the project starts up:</w:t>
       </w:r>
     </w:p>
     <w:p>
@@ -1384,7 +2083,15 @@
         </w:numPr>
       </w:pPr>
       <w:r>
-        <w:t>Tell our project we want to use the snipcart namespace</w:t>
+        <w:t xml:space="preserve">Tell our project we want to use the </w:t>
+      </w:r>
+      <w:proofErr w:type="spellStart"/>
+      <w:r>
+        <w:t>snipcart</w:t>
+      </w:r>
+      <w:proofErr w:type="spellEnd"/>
+      <w:r>
+        <w:t xml:space="preserve"> namespace</w:t>
       </w:r>
     </w:p>
     <w:p>
@@ -1398,9 +2105,11 @@
       <w:r>
         <w:t xml:space="preserve">Tell our project to use the </w:t>
       </w:r>
+      <w:proofErr w:type="spellStart"/>
       <w:r>
         <w:t>InMemoryDB</w:t>
       </w:r>
+      <w:proofErr w:type="spellEnd"/>
       <w:r>
         <w:t xml:space="preserve"> </w:t>
       </w:r>
@@ -1424,9 +2133,11 @@
       <w:r>
         <w:t xml:space="preserve">At this point, we now have access to the </w:t>
       </w:r>
+      <w:proofErr w:type="spellStart"/>
       <w:r>
         <w:t>InMemoryDB</w:t>
       </w:r>
+      <w:proofErr w:type="spellEnd"/>
       <w:r>
         <w:t xml:space="preserve"> and its contents</w:t>
       </w:r>
@@ -1454,15 +2165,32 @@
     </w:p>
     <w:p>
       <w:r>
-        <w:t>To use our database, we simply need to use the snipcart namespace like the following:</w:t>
-      </w:r>
-    </w:p>
-    <w:p>
-      <w:pPr>
-        <w:pStyle w:val="Code"/>
-      </w:pPr>
-      <w:r>
-        <w:t>Using snipcart;</w:t>
+        <w:lastRenderedPageBreak/>
+        <w:t xml:space="preserve">To use our database, we simply need to use the </w:t>
+      </w:r>
+      <w:proofErr w:type="spellStart"/>
+      <w:r>
+        <w:t>snipcart</w:t>
+      </w:r>
+      <w:proofErr w:type="spellEnd"/>
+      <w:r>
+        <w:t xml:space="preserve"> namespace like the following:</w:t>
+      </w:r>
+    </w:p>
+    <w:p>
+      <w:pPr>
+        <w:pStyle w:val="Code"/>
+      </w:pPr>
+      <w:r>
+        <w:t xml:space="preserve">Using </w:t>
+      </w:r>
+      <w:proofErr w:type="spellStart"/>
+      <w:r>
+        <w:t>snipcart</w:t>
+      </w:r>
+      <w:proofErr w:type="spellEnd"/>
+      <w:r>
+        <w:t>;</w:t>
       </w:r>
     </w:p>
     <w:p/>
@@ -1475,18 +2203,46 @@
       <w:pPr>
         <w:pStyle w:val="Code"/>
       </w:pPr>
-      <w:r>
-        <w:t>private readonly InMemoryDB _context;</w:t>
+      <w:proofErr w:type="gramStart"/>
+      <w:r>
+        <w:t>private</w:t>
+      </w:r>
+      <w:proofErr w:type="gramEnd"/>
+      <w:r>
+        <w:t xml:space="preserve"> </w:t>
+      </w:r>
+      <w:proofErr w:type="spellStart"/>
+      <w:r>
+        <w:t>readonly</w:t>
+      </w:r>
+      <w:proofErr w:type="spellEnd"/>
+      <w:r>
+        <w:t xml:space="preserve"> </w:t>
+      </w:r>
+      <w:proofErr w:type="spellStart"/>
+      <w:r>
+        <w:t>InMemoryDB</w:t>
+      </w:r>
+      <w:proofErr w:type="spellEnd"/>
+      <w:r>
+        <w:t xml:space="preserve"> _context;</w:t>
       </w:r>
     </w:p>
     <w:p/>
     <w:p>
       <w:r>
-        <w:lastRenderedPageBreak/>
         <w:t>Now, we will want to initialize our _context variable</w:t>
       </w:r>
       <w:r>
-        <w:t xml:space="preserve"> in the HomeController’s constructor</w:t>
+        <w:t xml:space="preserve"> in the </w:t>
+      </w:r>
+      <w:proofErr w:type="spellStart"/>
+      <w:r>
+        <w:t>HomeController’s</w:t>
+      </w:r>
+      <w:proofErr w:type="spellEnd"/>
+      <w:r>
+        <w:t xml:space="preserve"> constructor</w:t>
       </w:r>
       <w:r>
         <w:t xml:space="preserve"> so we can use it in our methods:</w:t>
@@ -1496,8 +2252,29 @@
       <w:pPr>
         <w:pStyle w:val="Code"/>
       </w:pPr>
-      <w:r>
-        <w:t>public HomeController(InMemoryDB context)</w:t>
+      <w:proofErr w:type="gramStart"/>
+      <w:r>
+        <w:t>public</w:t>
+      </w:r>
+      <w:proofErr w:type="gramEnd"/>
+      <w:r>
+        <w:t xml:space="preserve"> </w:t>
+      </w:r>
+      <w:proofErr w:type="spellStart"/>
+      <w:r>
+        <w:t>HomeController</w:t>
+      </w:r>
+      <w:proofErr w:type="spellEnd"/>
+      <w:r>
+        <w:t>(</w:t>
+      </w:r>
+      <w:proofErr w:type="spellStart"/>
+      <w:r>
+        <w:t>InMemoryDB</w:t>
+      </w:r>
+      <w:proofErr w:type="spellEnd"/>
+      <w:r>
+        <w:t xml:space="preserve"> context)</w:t>
       </w:r>
     </w:p>
     <w:p>
@@ -1538,26 +2315,85 @@
       <w:pPr>
         <w:pStyle w:val="Code"/>
       </w:pPr>
-      <w:r>
-        <w:t>var prodList = from p in _context.Products select p;</w:t>
-      </w:r>
-    </w:p>
-    <w:p>
-      <w:pPr>
-        <w:pStyle w:val="Code"/>
-      </w:pPr>
-    </w:p>
-    <w:p>
-      <w:r>
-        <w:t>or…</w:t>
-      </w:r>
-    </w:p>
-    <w:p>
-      <w:pPr>
-        <w:pStyle w:val="Code"/>
-      </w:pPr>
-      <w:r>
-        <w:t>var prod = (from p in _context.Products where p.Id.Equals(id)  select p).FirstOrDefault();</w:t>
+      <w:proofErr w:type="spellStart"/>
+      <w:proofErr w:type="gramStart"/>
+      <w:r>
+        <w:t>var</w:t>
+      </w:r>
+      <w:proofErr w:type="spellEnd"/>
+      <w:proofErr w:type="gramEnd"/>
+      <w:r>
+        <w:t xml:space="preserve"> </w:t>
+      </w:r>
+      <w:proofErr w:type="spellStart"/>
+      <w:r>
+        <w:t>prodList</w:t>
+      </w:r>
+      <w:proofErr w:type="spellEnd"/>
+      <w:r>
+        <w:t xml:space="preserve"> = from p in _</w:t>
+      </w:r>
+      <w:proofErr w:type="spellStart"/>
+      <w:r>
+        <w:t>context.Products</w:t>
+      </w:r>
+      <w:proofErr w:type="spellEnd"/>
+      <w:r>
+        <w:t xml:space="preserve"> select p;</w:t>
+      </w:r>
+    </w:p>
+    <w:p>
+      <w:pPr>
+        <w:pStyle w:val="Code"/>
+      </w:pPr>
+    </w:p>
+    <w:p>
+      <w:proofErr w:type="gramStart"/>
+      <w:r>
+        <w:t>or</w:t>
+      </w:r>
+      <w:proofErr w:type="gramEnd"/>
+      <w:r>
+        <w:t>…</w:t>
+      </w:r>
+    </w:p>
+    <w:p>
+      <w:pPr>
+        <w:pStyle w:val="Code"/>
+      </w:pPr>
+      <w:proofErr w:type="spellStart"/>
+      <w:proofErr w:type="gramStart"/>
+      <w:r>
+        <w:t>var</w:t>
+      </w:r>
+      <w:proofErr w:type="spellEnd"/>
+      <w:proofErr w:type="gramEnd"/>
+      <w:r>
+        <w:t xml:space="preserve"> prod = (from p in _</w:t>
+      </w:r>
+      <w:proofErr w:type="spellStart"/>
+      <w:r>
+        <w:t>context.Products</w:t>
+      </w:r>
+      <w:proofErr w:type="spellEnd"/>
+      <w:r>
+        <w:t xml:space="preserve"> where </w:t>
+      </w:r>
+      <w:proofErr w:type="spellStart"/>
+      <w:r>
+        <w:t>p.Id.Equals</w:t>
+      </w:r>
+      <w:proofErr w:type="spellEnd"/>
+      <w:r>
+        <w:t>(id)  select p).</w:t>
+      </w:r>
+      <w:proofErr w:type="spellStart"/>
+      <w:r>
+        <w:t>FirstOrDefault</w:t>
+      </w:r>
+      <w:proofErr w:type="spellEnd"/>
+      <w:r>
+        <w:t>();</w:t>
       </w:r>
     </w:p>
     <w:p>
@@ -1615,8 +2451,29 @@
       <w:pPr>
         <w:pStyle w:val="Code"/>
       </w:pPr>
-      <w:r>
-        <w:t>public IActionResult AddNew()</w:t>
+      <w:proofErr w:type="gramStart"/>
+      <w:r>
+        <w:t>public</w:t>
+      </w:r>
+      <w:proofErr w:type="gramEnd"/>
+      <w:r>
+        <w:t xml:space="preserve"> </w:t>
+      </w:r>
+      <w:proofErr w:type="spellStart"/>
+      <w:r>
+        <w:t>IActionResult</w:t>
+      </w:r>
+      <w:proofErr w:type="spellEnd"/>
+      <w:r>
+        <w:t xml:space="preserve"> </w:t>
+      </w:r>
+      <w:proofErr w:type="spellStart"/>
+      <w:r>
+        <w:t>AddNew</w:t>
+      </w:r>
+      <w:proofErr w:type="spellEnd"/>
+      <w:r>
+        <w:t>()</w:t>
       </w:r>
     </w:p>
     <w:p>
@@ -1632,7 +2489,15 @@
         <w:pStyle w:val="Code"/>
       </w:pPr>
       <w:r>
-        <w:t xml:space="preserve">            return View();</w:t>
+        <w:t xml:space="preserve">            </w:t>
+      </w:r>
+      <w:proofErr w:type="gramStart"/>
+      <w:r>
+        <w:t>return</w:t>
+      </w:r>
+      <w:proofErr w:type="gramEnd"/>
+      <w:r>
+        <w:t xml:space="preserve"> View();</w:t>
       </w:r>
     </w:p>
     <w:p>
@@ -1648,7 +2513,31 @@
         <w:pStyle w:val="Code"/>
       </w:pPr>
       <w:r>
-        <w:t xml:space="preserve">        public IActionResult Edit(int id)</w:t>
+        <w:t xml:space="preserve">        </w:t>
+      </w:r>
+      <w:proofErr w:type="gramStart"/>
+      <w:r>
+        <w:t>public</w:t>
+      </w:r>
+      <w:proofErr w:type="gramEnd"/>
+      <w:r>
+        <w:t xml:space="preserve"> </w:t>
+      </w:r>
+      <w:proofErr w:type="spellStart"/>
+      <w:r>
+        <w:t>IActionResult</w:t>
+      </w:r>
+      <w:proofErr w:type="spellEnd"/>
+      <w:r>
+        <w:t xml:space="preserve"> Edit(</w:t>
+      </w:r>
+      <w:proofErr w:type="spellStart"/>
+      <w:r>
+        <w:t>int</w:t>
+      </w:r>
+      <w:proofErr w:type="spellEnd"/>
+      <w:r>
+        <w:t xml:space="preserve"> id)</w:t>
       </w:r>
     </w:p>
     <w:p>
@@ -1664,20 +2553,62 @@
         <w:pStyle w:val="Code"/>
       </w:pPr>
       <w:r>
-        <w:t xml:space="preserve">            var prod = (from p in _context.Products where p.Id.Equals(id)  select p).FirstOrDefault();</w:t>
-      </w:r>
-    </w:p>
-    <w:p>
-      <w:pPr>
-        <w:pStyle w:val="Code"/>
-      </w:pPr>
-    </w:p>
-    <w:p>
-      <w:pPr>
-        <w:pStyle w:val="Code"/>
-      </w:pPr>
-      <w:r>
-        <w:t xml:space="preserve">            return View(prod);</w:t>
+        <w:t xml:space="preserve">            </w:t>
+      </w:r>
+      <w:proofErr w:type="spellStart"/>
+      <w:proofErr w:type="gramStart"/>
+      <w:r>
+        <w:t>var</w:t>
+      </w:r>
+      <w:proofErr w:type="spellEnd"/>
+      <w:proofErr w:type="gramEnd"/>
+      <w:r>
+        <w:t xml:space="preserve"> prod = (from p in _</w:t>
+      </w:r>
+      <w:proofErr w:type="spellStart"/>
+      <w:r>
+        <w:t>context.Products</w:t>
+      </w:r>
+      <w:proofErr w:type="spellEnd"/>
+      <w:r>
+        <w:t xml:space="preserve"> where </w:t>
+      </w:r>
+      <w:proofErr w:type="spellStart"/>
+      <w:r>
+        <w:t>p.Id.Equals</w:t>
+      </w:r>
+      <w:proofErr w:type="spellEnd"/>
+      <w:r>
+        <w:t>(id)  select p).</w:t>
+      </w:r>
+      <w:proofErr w:type="spellStart"/>
+      <w:r>
+        <w:t>FirstOrDefault</w:t>
+      </w:r>
+      <w:proofErr w:type="spellEnd"/>
+      <w:r>
+        <w:t>();</w:t>
+      </w:r>
+    </w:p>
+    <w:p>
+      <w:pPr>
+        <w:pStyle w:val="Code"/>
+      </w:pPr>
+    </w:p>
+    <w:p>
+      <w:pPr>
+        <w:pStyle w:val="Code"/>
+      </w:pPr>
+      <w:r>
+        <w:t xml:space="preserve">            </w:t>
+      </w:r>
+      <w:proofErr w:type="gramStart"/>
+      <w:r>
+        <w:t>return</w:t>
+      </w:r>
+      <w:proofErr w:type="gramEnd"/>
+      <w:r>
+        <w:t xml:space="preserve"> View(prod);</w:t>
       </w:r>
     </w:p>
     <w:p>
@@ -1698,7 +2629,31 @@
         <w:pStyle w:val="Code"/>
       </w:pPr>
       <w:r>
-        <w:t xml:space="preserve">        public IActionResult Product(int id)</w:t>
+        <w:t xml:space="preserve">        </w:t>
+      </w:r>
+      <w:proofErr w:type="gramStart"/>
+      <w:r>
+        <w:t>public</w:t>
+      </w:r>
+      <w:proofErr w:type="gramEnd"/>
+      <w:r>
+        <w:t xml:space="preserve"> </w:t>
+      </w:r>
+      <w:proofErr w:type="spellStart"/>
+      <w:r>
+        <w:t>IActionResult</w:t>
+      </w:r>
+      <w:proofErr w:type="spellEnd"/>
+      <w:r>
+        <w:t xml:space="preserve"> Product(</w:t>
+      </w:r>
+      <w:proofErr w:type="spellStart"/>
+      <w:r>
+        <w:t>int</w:t>
+      </w:r>
+      <w:proofErr w:type="spellEnd"/>
+      <w:r>
+        <w:t xml:space="preserve"> id)</w:t>
       </w:r>
     </w:p>
     <w:p>
@@ -1714,27 +2669,70 @@
         <w:pStyle w:val="Code"/>
       </w:pPr>
       <w:r>
-        <w:t xml:space="preserve">            var prod = (from p in _context.Products where p.Id.Equals(id)  select p).FirstOrDefault();</w:t>
-      </w:r>
-    </w:p>
-    <w:p>
-      <w:pPr>
-        <w:pStyle w:val="Code"/>
-      </w:pPr>
-    </w:p>
-    <w:p>
-      <w:pPr>
-        <w:pStyle w:val="Code"/>
-      </w:pPr>
-      <w:r>
-        <w:t xml:space="preserve">            return View(prod);</w:t>
-      </w:r>
-    </w:p>
-    <w:p>
-      <w:pPr>
-        <w:pStyle w:val="Code"/>
-      </w:pPr>
-      <w:r>
+        <w:t xml:space="preserve">            </w:t>
+      </w:r>
+      <w:proofErr w:type="spellStart"/>
+      <w:proofErr w:type="gramStart"/>
+      <w:r>
+        <w:t>var</w:t>
+      </w:r>
+      <w:proofErr w:type="spellEnd"/>
+      <w:proofErr w:type="gramEnd"/>
+      <w:r>
+        <w:t xml:space="preserve"> prod = (from p in _</w:t>
+      </w:r>
+      <w:proofErr w:type="spellStart"/>
+      <w:r>
+        <w:t>context.Products</w:t>
+      </w:r>
+      <w:proofErr w:type="spellEnd"/>
+      <w:r>
+        <w:t xml:space="preserve"> where </w:t>
+      </w:r>
+      <w:proofErr w:type="spellStart"/>
+      <w:r>
+        <w:t>p.Id.Equals</w:t>
+      </w:r>
+      <w:proofErr w:type="spellEnd"/>
+      <w:r>
+        <w:t>(id)  select p).</w:t>
+      </w:r>
+      <w:proofErr w:type="spellStart"/>
+      <w:r>
+        <w:t>FirstOrDefault</w:t>
+      </w:r>
+      <w:proofErr w:type="spellEnd"/>
+      <w:r>
+        <w:t>();</w:t>
+      </w:r>
+    </w:p>
+    <w:p>
+      <w:pPr>
+        <w:pStyle w:val="Code"/>
+      </w:pPr>
+    </w:p>
+    <w:p>
+      <w:pPr>
+        <w:pStyle w:val="Code"/>
+      </w:pPr>
+      <w:r>
+        <w:t xml:space="preserve">            </w:t>
+      </w:r>
+      <w:proofErr w:type="gramStart"/>
+      <w:r>
+        <w:t>return</w:t>
+      </w:r>
+      <w:proofErr w:type="gramEnd"/>
+      <w:r>
+        <w:t xml:space="preserve"> View(prod);</w:t>
+      </w:r>
+    </w:p>
+    <w:p>
+      <w:pPr>
+        <w:pStyle w:val="Code"/>
+      </w:pPr>
+      <w:r>
+        <w:lastRenderedPageBreak/>
         <w:t xml:space="preserve">        }</w:t>
       </w:r>
     </w:p>
@@ -1753,24 +2751,79 @@
         <w:pStyle w:val="Code"/>
       </w:pPr>
       <w:r>
-        <w:t>[HttpGetAttribute]</w:t>
-      </w:r>
-    </w:p>
-    <w:p>
-      <w:pPr>
-        <w:pStyle w:val="Code"/>
-      </w:pPr>
-      <w:r>
-        <w:t xml:space="preserve">        public string CreateNewProduct(string title, string desc, double price, string image){</w:t>
-      </w:r>
-    </w:p>
-    <w:p>
-      <w:pPr>
-        <w:pStyle w:val="Code"/>
-      </w:pPr>
-      <w:r>
-        <w:t xml:space="preserve">            var testProd = new snipcart.Models.Product</w:t>
-      </w:r>
+        <w:t>[</w:t>
+      </w:r>
+      <w:proofErr w:type="spellStart"/>
+      <w:r>
+        <w:t>HttpGetAttribute</w:t>
+      </w:r>
+      <w:proofErr w:type="spellEnd"/>
+      <w:r>
+        <w:t>]</w:t>
+      </w:r>
+    </w:p>
+    <w:p>
+      <w:pPr>
+        <w:pStyle w:val="Code"/>
+      </w:pPr>
+      <w:r>
+        <w:t xml:space="preserve">        </w:t>
+      </w:r>
+      <w:proofErr w:type="gramStart"/>
+      <w:r>
+        <w:t>public</w:t>
+      </w:r>
+      <w:proofErr w:type="gramEnd"/>
+      <w:r>
+        <w:t xml:space="preserve"> string </w:t>
+      </w:r>
+      <w:proofErr w:type="spellStart"/>
+      <w:r>
+        <w:t>CreateNewProduct</w:t>
+      </w:r>
+      <w:proofErr w:type="spellEnd"/>
+      <w:r>
+        <w:t xml:space="preserve">(string title, string </w:t>
+      </w:r>
+      <w:proofErr w:type="spellStart"/>
+      <w:r>
+        <w:t>desc</w:t>
+      </w:r>
+      <w:proofErr w:type="spellEnd"/>
+      <w:r>
+        <w:t>, double price, string image){</w:t>
+      </w:r>
+    </w:p>
+    <w:p>
+      <w:pPr>
+        <w:pStyle w:val="Code"/>
+      </w:pPr>
+      <w:r>
+        <w:t xml:space="preserve">            </w:t>
+      </w:r>
+      <w:proofErr w:type="spellStart"/>
+      <w:proofErr w:type="gramStart"/>
+      <w:r>
+        <w:t>var</w:t>
+      </w:r>
+      <w:proofErr w:type="spellEnd"/>
+      <w:proofErr w:type="gramEnd"/>
+      <w:r>
+        <w:t xml:space="preserve"> </w:t>
+      </w:r>
+      <w:proofErr w:type="spellStart"/>
+      <w:r>
+        <w:t>testProd</w:t>
+      </w:r>
+      <w:proofErr w:type="spellEnd"/>
+      <w:r>
+        <w:t xml:space="preserve"> = new </w:t>
+      </w:r>
+      <w:proofErr w:type="spellStart"/>
+      <w:r>
+        <w:t>snipcart.Models.Product</w:t>
+      </w:r>
+      <w:proofErr w:type="spellEnd"/>
     </w:p>
     <w:p>
       <w:pPr>
@@ -1793,8 +2846,15 @@
         <w:pStyle w:val="Code"/>
       </w:pPr>
       <w:r>
-        <w:lastRenderedPageBreak/>
-        <w:t xml:space="preserve">                Description = desc, </w:t>
+        <w:t xml:space="preserve">                Description = </w:t>
+      </w:r>
+      <w:proofErr w:type="spellStart"/>
+      <w:r>
+        <w:t>desc</w:t>
+      </w:r>
+      <w:proofErr w:type="spellEnd"/>
+      <w:r>
+        <w:t xml:space="preserve">, </w:t>
       </w:r>
     </w:p>
     <w:p>
@@ -1831,28 +2891,67 @@
         <w:pStyle w:val="Code"/>
       </w:pPr>
       <w:r>
-        <w:t xml:space="preserve">            _context.Products.Add(testProd);</w:t>
-      </w:r>
-    </w:p>
-    <w:p>
-      <w:pPr>
-        <w:pStyle w:val="Code"/>
-      </w:pPr>
-      <w:r>
-        <w:t xml:space="preserve">            _context.SaveChanges();</w:t>
-      </w:r>
-    </w:p>
-    <w:p>
-      <w:pPr>
-        <w:pStyle w:val="Code"/>
-      </w:pPr>
-    </w:p>
-    <w:p>
-      <w:pPr>
-        <w:pStyle w:val="Code"/>
-      </w:pPr>
-      <w:r>
-        <w:t xml:space="preserve">            return "done";</w:t>
+        <w:t xml:space="preserve">            _</w:t>
+      </w:r>
+      <w:proofErr w:type="spellStart"/>
+      <w:proofErr w:type="gramStart"/>
+      <w:r>
+        <w:t>context.Products.Add</w:t>
+      </w:r>
+      <w:proofErr w:type="spellEnd"/>
+      <w:r>
+        <w:t>(</w:t>
+      </w:r>
+      <w:proofErr w:type="spellStart"/>
+      <w:proofErr w:type="gramEnd"/>
+      <w:r>
+        <w:t>testProd</w:t>
+      </w:r>
+      <w:proofErr w:type="spellEnd"/>
+      <w:r>
+        <w:t>);</w:t>
+      </w:r>
+    </w:p>
+    <w:p>
+      <w:pPr>
+        <w:pStyle w:val="Code"/>
+      </w:pPr>
+      <w:r>
+        <w:t xml:space="preserve">            _</w:t>
+      </w:r>
+      <w:proofErr w:type="spellStart"/>
+      <w:proofErr w:type="gramStart"/>
+      <w:r>
+        <w:t>context.SaveChanges</w:t>
+      </w:r>
+      <w:proofErr w:type="spellEnd"/>
+      <w:r>
+        <w:t>(</w:t>
+      </w:r>
+      <w:proofErr w:type="gramEnd"/>
+      <w:r>
+        <w:t>);</w:t>
+      </w:r>
+    </w:p>
+    <w:p>
+      <w:pPr>
+        <w:pStyle w:val="Code"/>
+      </w:pPr>
+    </w:p>
+    <w:p>
+      <w:pPr>
+        <w:pStyle w:val="Code"/>
+      </w:pPr>
+      <w:r>
+        <w:t xml:space="preserve">            </w:t>
+      </w:r>
+      <w:proofErr w:type="gramStart"/>
+      <w:r>
+        <w:t>return</w:t>
+      </w:r>
+      <w:proofErr w:type="gramEnd"/>
+      <w:r>
+        <w:t xml:space="preserve"> "done";</w:t>
       </w:r>
     </w:p>
     <w:p>
@@ -1873,73 +2972,208 @@
         <w:pStyle w:val="Code"/>
       </w:pPr>
       <w:r>
-        <w:t xml:space="preserve">        [HttpGetAttribute]</w:t>
-      </w:r>
-    </w:p>
-    <w:p>
-      <w:pPr>
-        <w:pStyle w:val="Code"/>
-      </w:pPr>
-      <w:r>
-        <w:t xml:space="preserve">        public string EditProduct(int id, string title, string desc, double price, string image){</w:t>
-      </w:r>
-    </w:p>
-    <w:p>
-      <w:pPr>
-        <w:pStyle w:val="Code"/>
-      </w:pPr>
-      <w:r>
-        <w:t xml:space="preserve">            var oldProd = (from p in _context.Products where p.Id.Equals(id)  select p).FirstOrDefault();</w:t>
-      </w:r>
-    </w:p>
-    <w:p>
-      <w:pPr>
-        <w:pStyle w:val="Code"/>
-      </w:pPr>
-    </w:p>
-    <w:p>
-      <w:pPr>
-        <w:pStyle w:val="Code"/>
-      </w:pPr>
-      <w:r>
-        <w:t xml:space="preserve">            oldProd.Title = title;</w:t>
-      </w:r>
-    </w:p>
-    <w:p>
-      <w:pPr>
-        <w:pStyle w:val="Code"/>
-      </w:pPr>
-      <w:r>
-        <w:t xml:space="preserve">            oldProd.Description = desc;</w:t>
-      </w:r>
-    </w:p>
-    <w:p>
-      <w:pPr>
-        <w:pStyle w:val="Code"/>
-      </w:pPr>
-      <w:r>
-        <w:t xml:space="preserve">            oldProd.Price = price;</w:t>
-      </w:r>
-    </w:p>
-    <w:p>
-      <w:pPr>
-        <w:pStyle w:val="Code"/>
-      </w:pPr>
-      <w:r>
-        <w:t xml:space="preserve">            oldProd.Image = image;</w:t>
-      </w:r>
-    </w:p>
-    <w:p>
-      <w:pPr>
-        <w:pStyle w:val="Code"/>
-      </w:pPr>
-    </w:p>
-    <w:p>
-      <w:pPr>
-        <w:pStyle w:val="Code"/>
-      </w:pPr>
-      <w:r>
-        <w:t xml:space="preserve">            _context.SaveChanges();</w:t>
+        <w:t xml:space="preserve">        [</w:t>
+      </w:r>
+      <w:proofErr w:type="spellStart"/>
+      <w:r>
+        <w:t>HttpGetAttribute</w:t>
+      </w:r>
+      <w:proofErr w:type="spellEnd"/>
+      <w:r>
+        <w:t>]</w:t>
+      </w:r>
+    </w:p>
+    <w:p>
+      <w:pPr>
+        <w:pStyle w:val="Code"/>
+      </w:pPr>
+      <w:r>
+        <w:t xml:space="preserve">        </w:t>
+      </w:r>
+      <w:proofErr w:type="gramStart"/>
+      <w:r>
+        <w:t>public</w:t>
+      </w:r>
+      <w:proofErr w:type="gramEnd"/>
+      <w:r>
+        <w:t xml:space="preserve"> string </w:t>
+      </w:r>
+      <w:proofErr w:type="spellStart"/>
+      <w:r>
+        <w:t>EditProduct</w:t>
+      </w:r>
+      <w:proofErr w:type="spellEnd"/>
+      <w:r>
+        <w:t>(</w:t>
+      </w:r>
+      <w:proofErr w:type="spellStart"/>
+      <w:r>
+        <w:t>int</w:t>
+      </w:r>
+      <w:proofErr w:type="spellEnd"/>
+      <w:r>
+        <w:t xml:space="preserve"> id, string title, string </w:t>
+      </w:r>
+      <w:proofErr w:type="spellStart"/>
+      <w:r>
+        <w:t>desc</w:t>
+      </w:r>
+      <w:proofErr w:type="spellEnd"/>
+      <w:r>
+        <w:t>, double price, string image){</w:t>
+      </w:r>
+    </w:p>
+    <w:p>
+      <w:pPr>
+        <w:pStyle w:val="Code"/>
+      </w:pPr>
+      <w:r>
+        <w:t xml:space="preserve">            </w:t>
+      </w:r>
+      <w:proofErr w:type="spellStart"/>
+      <w:proofErr w:type="gramStart"/>
+      <w:r>
+        <w:t>var</w:t>
+      </w:r>
+      <w:proofErr w:type="spellEnd"/>
+      <w:proofErr w:type="gramEnd"/>
+      <w:r>
+        <w:t xml:space="preserve"> </w:t>
+      </w:r>
+      <w:proofErr w:type="spellStart"/>
+      <w:r>
+        <w:t>oldProd</w:t>
+      </w:r>
+      <w:proofErr w:type="spellEnd"/>
+      <w:r>
+        <w:t xml:space="preserve"> = (from p in _</w:t>
+      </w:r>
+      <w:proofErr w:type="spellStart"/>
+      <w:r>
+        <w:t>context.Products</w:t>
+      </w:r>
+      <w:proofErr w:type="spellEnd"/>
+      <w:r>
+        <w:t xml:space="preserve"> where </w:t>
+      </w:r>
+      <w:proofErr w:type="spellStart"/>
+      <w:r>
+        <w:t>p.Id.Equals</w:t>
+      </w:r>
+      <w:proofErr w:type="spellEnd"/>
+      <w:r>
+        <w:t>(id)  select p).</w:t>
+      </w:r>
+      <w:proofErr w:type="spellStart"/>
+      <w:r>
+        <w:t>FirstOrDefault</w:t>
+      </w:r>
+      <w:proofErr w:type="spellEnd"/>
+      <w:r>
+        <w:t>();</w:t>
+      </w:r>
+    </w:p>
+    <w:p>
+      <w:pPr>
+        <w:pStyle w:val="Code"/>
+      </w:pPr>
+    </w:p>
+    <w:p>
+      <w:pPr>
+        <w:pStyle w:val="Code"/>
+      </w:pPr>
+      <w:r>
+        <w:t xml:space="preserve">            </w:t>
+      </w:r>
+      <w:proofErr w:type="spellStart"/>
+      <w:r>
+        <w:t>oldProd.Title</w:t>
+      </w:r>
+      <w:proofErr w:type="spellEnd"/>
+      <w:r>
+        <w:t xml:space="preserve"> = title;</w:t>
+      </w:r>
+    </w:p>
+    <w:p>
+      <w:pPr>
+        <w:pStyle w:val="Code"/>
+      </w:pPr>
+      <w:r>
+        <w:t xml:space="preserve">            </w:t>
+      </w:r>
+      <w:proofErr w:type="spellStart"/>
+      <w:r>
+        <w:t>oldProd.Description</w:t>
+      </w:r>
+      <w:proofErr w:type="spellEnd"/>
+      <w:r>
+        <w:t xml:space="preserve"> = </w:t>
+      </w:r>
+      <w:proofErr w:type="spellStart"/>
+      <w:r>
+        <w:t>desc</w:t>
+      </w:r>
+      <w:proofErr w:type="spellEnd"/>
+      <w:r>
+        <w:t>;</w:t>
+      </w:r>
+    </w:p>
+    <w:p>
+      <w:pPr>
+        <w:pStyle w:val="Code"/>
+      </w:pPr>
+      <w:r>
+        <w:t xml:space="preserve">            </w:t>
+      </w:r>
+      <w:proofErr w:type="spellStart"/>
+      <w:r>
+        <w:t>oldProd.Price</w:t>
+      </w:r>
+      <w:proofErr w:type="spellEnd"/>
+      <w:r>
+        <w:t xml:space="preserve"> = price;</w:t>
+      </w:r>
+    </w:p>
+    <w:p>
+      <w:pPr>
+        <w:pStyle w:val="Code"/>
+      </w:pPr>
+      <w:r>
+        <w:t xml:space="preserve">            </w:t>
+      </w:r>
+      <w:proofErr w:type="spellStart"/>
+      <w:r>
+        <w:t>oldProd.Image</w:t>
+      </w:r>
+      <w:proofErr w:type="spellEnd"/>
+      <w:r>
+        <w:t xml:space="preserve"> = image;</w:t>
+      </w:r>
+    </w:p>
+    <w:p>
+      <w:pPr>
+        <w:pStyle w:val="Code"/>
+      </w:pPr>
+    </w:p>
+    <w:p>
+      <w:pPr>
+        <w:pStyle w:val="Code"/>
+      </w:pPr>
+      <w:r>
+        <w:t xml:space="preserve">            _</w:t>
+      </w:r>
+      <w:proofErr w:type="spellStart"/>
+      <w:proofErr w:type="gramStart"/>
+      <w:r>
+        <w:t>context.SaveChanges</w:t>
+      </w:r>
+      <w:proofErr w:type="spellEnd"/>
+      <w:r>
+        <w:t>(</w:t>
+      </w:r>
+      <w:proofErr w:type="gramEnd"/>
+      <w:r>
+        <w:t>);</w:t>
       </w:r>
     </w:p>
     <w:p>
@@ -1955,7 +3189,15 @@
         <w:pStyle w:val="Code"/>
       </w:pPr>
       <w:r>
-        <w:t xml:space="preserve">            return "done";</w:t>
+        <w:t xml:space="preserve">            </w:t>
+      </w:r>
+      <w:proofErr w:type="gramStart"/>
+      <w:r>
+        <w:t>return</w:t>
+      </w:r>
+      <w:proofErr w:type="gramEnd"/>
+      <w:r>
+        <w:t xml:space="preserve"> "done";</w:t>
       </w:r>
     </w:p>
     <w:p>
@@ -1976,49 +3218,141 @@
         <w:pStyle w:val="Code"/>
       </w:pPr>
       <w:r>
-        <w:t xml:space="preserve">        [HttpGetAttribute]</w:t>
-      </w:r>
-    </w:p>
-    <w:p>
-      <w:pPr>
-        <w:pStyle w:val="Code"/>
-      </w:pPr>
-      <w:r>
-        <w:t xml:space="preserve">        public string DeleteProduct(int id){</w:t>
-      </w:r>
-    </w:p>
-    <w:p>
-      <w:pPr>
-        <w:pStyle w:val="Code"/>
-      </w:pPr>
-      <w:r>
-        <w:t xml:space="preserve">            var prod = (from p in _context.Products where p.Id.Equals(id)  select p).FirstOrDefault();</w:t>
-      </w:r>
-    </w:p>
-    <w:p>
-      <w:pPr>
-        <w:pStyle w:val="Code"/>
-      </w:pPr>
-    </w:p>
-    <w:p>
-      <w:pPr>
-        <w:pStyle w:val="Code"/>
-      </w:pPr>
-      <w:r>
-        <w:t xml:space="preserve">            _context.Products.Remove(prod);</w:t>
-      </w:r>
-    </w:p>
-    <w:p>
-      <w:pPr>
-        <w:pStyle w:val="Code"/>
-      </w:pPr>
-    </w:p>
-    <w:p>
-      <w:pPr>
-        <w:pStyle w:val="Code"/>
-      </w:pPr>
-      <w:r>
-        <w:t xml:space="preserve">            _context.SaveChanges();</w:t>
+        <w:t xml:space="preserve">        [</w:t>
+      </w:r>
+      <w:proofErr w:type="spellStart"/>
+      <w:r>
+        <w:t>HttpGetAttribute</w:t>
+      </w:r>
+      <w:proofErr w:type="spellEnd"/>
+      <w:r>
+        <w:t>]</w:t>
+      </w:r>
+    </w:p>
+    <w:p>
+      <w:pPr>
+        <w:pStyle w:val="Code"/>
+      </w:pPr>
+      <w:r>
+        <w:t xml:space="preserve">        </w:t>
+      </w:r>
+      <w:proofErr w:type="gramStart"/>
+      <w:r>
+        <w:t>public</w:t>
+      </w:r>
+      <w:proofErr w:type="gramEnd"/>
+      <w:r>
+        <w:t xml:space="preserve"> string </w:t>
+      </w:r>
+      <w:proofErr w:type="spellStart"/>
+      <w:r>
+        <w:t>DeleteProduct</w:t>
+      </w:r>
+      <w:proofErr w:type="spellEnd"/>
+      <w:r>
+        <w:t>(</w:t>
+      </w:r>
+      <w:proofErr w:type="spellStart"/>
+      <w:r>
+        <w:t>int</w:t>
+      </w:r>
+      <w:proofErr w:type="spellEnd"/>
+      <w:r>
+        <w:t xml:space="preserve"> id){</w:t>
+      </w:r>
+    </w:p>
+    <w:p>
+      <w:pPr>
+        <w:pStyle w:val="Code"/>
+      </w:pPr>
+      <w:r>
+        <w:t xml:space="preserve">            </w:t>
+      </w:r>
+      <w:proofErr w:type="spellStart"/>
+      <w:proofErr w:type="gramStart"/>
+      <w:r>
+        <w:t>var</w:t>
+      </w:r>
+      <w:proofErr w:type="spellEnd"/>
+      <w:proofErr w:type="gramEnd"/>
+      <w:r>
+        <w:t xml:space="preserve"> prod = (from p in _</w:t>
+      </w:r>
+      <w:proofErr w:type="spellStart"/>
+      <w:r>
+        <w:t>context.Products</w:t>
+      </w:r>
+      <w:proofErr w:type="spellEnd"/>
+      <w:r>
+        <w:t xml:space="preserve"> where </w:t>
+      </w:r>
+      <w:proofErr w:type="spellStart"/>
+      <w:r>
+        <w:t>p.Id.Equals</w:t>
+      </w:r>
+      <w:proofErr w:type="spellEnd"/>
+      <w:r>
+        <w:t>(id)  select p).</w:t>
+      </w:r>
+      <w:proofErr w:type="spellStart"/>
+      <w:r>
+        <w:t>FirstOrDefault</w:t>
+      </w:r>
+      <w:proofErr w:type="spellEnd"/>
+      <w:r>
+        <w:t>();</w:t>
+      </w:r>
+    </w:p>
+    <w:p>
+      <w:pPr>
+        <w:pStyle w:val="Code"/>
+      </w:pPr>
+    </w:p>
+    <w:p>
+      <w:pPr>
+        <w:pStyle w:val="Code"/>
+      </w:pPr>
+      <w:r>
+        <w:t xml:space="preserve">            _</w:t>
+      </w:r>
+      <w:proofErr w:type="spellStart"/>
+      <w:proofErr w:type="gramStart"/>
+      <w:r>
+        <w:t>context.Products.Remove</w:t>
+      </w:r>
+      <w:proofErr w:type="spellEnd"/>
+      <w:r>
+        <w:t>(</w:t>
+      </w:r>
+      <w:proofErr w:type="gramEnd"/>
+      <w:r>
+        <w:t>prod);</w:t>
+      </w:r>
+    </w:p>
+    <w:p>
+      <w:pPr>
+        <w:pStyle w:val="Code"/>
+      </w:pPr>
+    </w:p>
+    <w:p>
+      <w:pPr>
+        <w:pStyle w:val="Code"/>
+      </w:pPr>
+      <w:r>
+        <w:t xml:space="preserve">            _</w:t>
+      </w:r>
+      <w:proofErr w:type="spellStart"/>
+      <w:proofErr w:type="gramStart"/>
+      <w:r>
+        <w:t>context.SaveChanges</w:t>
+      </w:r>
+      <w:proofErr w:type="spellEnd"/>
+      <w:r>
+        <w:t>(</w:t>
+      </w:r>
+      <w:proofErr w:type="gramEnd"/>
+      <w:r>
+        <w:t>);</w:t>
       </w:r>
     </w:p>
     <w:p>
@@ -2034,7 +3368,15 @@
         <w:pStyle w:val="Code"/>
       </w:pPr>
       <w:r>
-        <w:t xml:space="preserve">            return "done";</w:t>
+        <w:t xml:space="preserve">            </w:t>
+      </w:r>
+      <w:proofErr w:type="gramStart"/>
+      <w:r>
+        <w:t>return</w:t>
+      </w:r>
+      <w:proofErr w:type="gramEnd"/>
+      <w:r>
+        <w:t xml:space="preserve"> "done";</w:t>
       </w:r>
     </w:p>
     <w:p>
@@ -2063,7 +3405,31 @@
     </w:p>
     <w:p>
       <w:r>
-        <w:t>As for the views, we will need the AddNew.cshtml, Edit.cshtml and product.cshtml files.</w:t>
+        <w:t xml:space="preserve">As for the views, we will need the </w:t>
+      </w:r>
+      <w:proofErr w:type="spellStart"/>
+      <w:r>
+        <w:t>AddNew.cshtml</w:t>
+      </w:r>
+      <w:proofErr w:type="spellEnd"/>
+      <w:r>
+        <w:t xml:space="preserve">, </w:t>
+      </w:r>
+      <w:proofErr w:type="spellStart"/>
+      <w:r>
+        <w:t>Edit.cshtml</w:t>
+      </w:r>
+      <w:proofErr w:type="spellEnd"/>
+      <w:r>
+        <w:t xml:space="preserve"> and </w:t>
+      </w:r>
+      <w:proofErr w:type="spellStart"/>
+      <w:r>
+        <w:t>product.cshtml</w:t>
+      </w:r>
+      <w:proofErr w:type="spellEnd"/>
+      <w:r>
+        <w:t xml:space="preserve"> files.</w:t>
       </w:r>
     </w:p>
     <w:p>
@@ -2071,6 +3437,7 @@
         <w:rPr>
           <w:b/>
         </w:rPr>
+        <w:lastRenderedPageBreak/>
         <w:t>To populate the views with the data</w:t>
       </w:r>
       <w:r>
@@ -2088,7 +3455,23 @@
         <w:pStyle w:val="Code"/>
       </w:pPr>
       <w:r>
-        <w:t>@model IEnumerable&lt;snipcart.Models.Product&gt;</w:t>
+        <w:t xml:space="preserve">@model </w:t>
+      </w:r>
+      <w:proofErr w:type="spellStart"/>
+      <w:r>
+        <w:t>IEnumerable</w:t>
+      </w:r>
+      <w:proofErr w:type="spellEnd"/>
+      <w:r>
+        <w:t>&lt;</w:t>
+      </w:r>
+      <w:proofErr w:type="spellStart"/>
+      <w:r>
+        <w:t>snipcart.Models.Product</w:t>
+      </w:r>
+      <w:proofErr w:type="spellEnd"/>
+      <w:r>
+        <w:t>&gt;</w:t>
       </w:r>
     </w:p>
     <w:p/>
@@ -2112,12 +3495,14 @@
       <w:r>
         <w:t xml:space="preserve">@model </w:t>
       </w:r>
+      <w:proofErr w:type="spellStart"/>
       <w:r>
         <w:t>s</w:t>
       </w:r>
       <w:r>
         <w:t>nipcart.Models.Product</w:t>
       </w:r>
+      <w:proofErr w:type="spellEnd"/>
     </w:p>
     <w:p/>
     <w:p>
@@ -2125,26 +3510,57 @@
         <w:t xml:space="preserve">And then use the </w:t>
       </w:r>
       <w:r>
-        <w:t>@Model.paramWanted to display the info needed. Alternatively, if more than one record has been sent, a may be used to iterate through the different products:</w:t>
-      </w:r>
-    </w:p>
-    <w:p>
-      <w:pPr>
-        <w:pStyle w:val="Code"/>
-      </w:pPr>
-      <w:r>
-        <w:t>@foreach(var prod in Model)</w:t>
-      </w:r>
-      <w:r>
-        <w:t>{</w:t>
-      </w:r>
-    </w:p>
-    <w:p>
-      <w:pPr>
-        <w:pStyle w:val="Code"/>
-      </w:pPr>
-      <w:r>
-        <w:t>… contents …</w:t>
+        <w:t>@</w:t>
+      </w:r>
+      <w:proofErr w:type="spellStart"/>
+      <w:r>
+        <w:t>Model.paramWanted</w:t>
+      </w:r>
+      <w:proofErr w:type="spellEnd"/>
+      <w:r>
+        <w:t xml:space="preserve"> to display the info needed. Alternatively, if more than one record has been sent, a may be used to iterate through the different products:</w:t>
+      </w:r>
+    </w:p>
+    <w:p>
+      <w:pPr>
+        <w:pStyle w:val="Code"/>
+      </w:pPr>
+      <w:proofErr w:type="gramStart"/>
+      <w:r>
+        <w:t>@</w:t>
+      </w:r>
+      <w:proofErr w:type="spellStart"/>
+      <w:r>
+        <w:t>foreach</w:t>
+      </w:r>
+      <w:proofErr w:type="spellEnd"/>
+      <w:r>
+        <w:t>(</w:t>
+      </w:r>
+      <w:proofErr w:type="spellStart"/>
+      <w:proofErr w:type="gramEnd"/>
+      <w:r>
+        <w:t>var</w:t>
+      </w:r>
+      <w:proofErr w:type="spellEnd"/>
+      <w:r>
+        <w:t xml:space="preserve"> prod in Model){</w:t>
+      </w:r>
+    </w:p>
+    <w:p>
+      <w:pPr>
+        <w:pStyle w:val="Code"/>
+      </w:pPr>
+      <w:r>
+        <w:t xml:space="preserve">… </w:t>
+      </w:r>
+      <w:proofErr w:type="gramStart"/>
+      <w:r>
+        <w:t>contents</w:t>
+      </w:r>
+      <w:proofErr w:type="gramEnd"/>
+      <w:r>
+        <w:t xml:space="preserve"> …</w:t>
       </w:r>
     </w:p>
     <w:p>
@@ -2184,28 +3600,83 @@
         <w:pStyle w:val="Code"/>
       </w:pPr>
       <w:r>
-        <w:t xml:space="preserve">  $(".btn__edit-product-btn").click(function(e){</w:t>
-      </w:r>
-    </w:p>
-    <w:p>
-      <w:pPr>
-        <w:pStyle w:val="Code"/>
-      </w:pPr>
-      <w:r>
-        <w:t xml:space="preserve">                e.preventDefault();</w:t>
-      </w:r>
-    </w:p>
-    <w:p>
-      <w:pPr>
-        <w:pStyle w:val="Code"/>
-      </w:pPr>
-    </w:p>
-    <w:p>
-      <w:pPr>
-        <w:pStyle w:val="Code"/>
-      </w:pPr>
-      <w:r>
-        <w:t xml:space="preserve">                var title = $("#prod-title").val();</w:t>
+        <w:t xml:space="preserve">  $(".</w:t>
+      </w:r>
+      <w:proofErr w:type="spellStart"/>
+      <w:r>
+        <w:t>btn</w:t>
+      </w:r>
+      <w:proofErr w:type="spellEnd"/>
+      <w:r>
+        <w:t>__edit-product-</w:t>
+      </w:r>
+      <w:proofErr w:type="spellStart"/>
+      <w:r>
+        <w:t>btn</w:t>
+      </w:r>
+      <w:proofErr w:type="spellEnd"/>
+      <w:r>
+        <w:t>").</w:t>
+      </w:r>
+      <w:proofErr w:type="gramStart"/>
+      <w:r>
+        <w:t>click(</w:t>
+      </w:r>
+      <w:proofErr w:type="gramEnd"/>
+      <w:r>
+        <w:t>function(e){</w:t>
+      </w:r>
+    </w:p>
+    <w:p>
+      <w:pPr>
+        <w:pStyle w:val="Code"/>
+      </w:pPr>
+      <w:r>
+        <w:t xml:space="preserve">                </w:t>
+      </w:r>
+      <w:proofErr w:type="spellStart"/>
+      <w:proofErr w:type="gramStart"/>
+      <w:r>
+        <w:t>e.preventDefault</w:t>
+      </w:r>
+      <w:proofErr w:type="spellEnd"/>
+      <w:r>
+        <w:t>(</w:t>
+      </w:r>
+      <w:proofErr w:type="gramEnd"/>
+      <w:r>
+        <w:t>);</w:t>
+      </w:r>
+    </w:p>
+    <w:p>
+      <w:pPr>
+        <w:pStyle w:val="Code"/>
+      </w:pPr>
+    </w:p>
+    <w:p>
+      <w:pPr>
+        <w:pStyle w:val="Code"/>
+      </w:pPr>
+      <w:r>
+        <w:t xml:space="preserve">                </w:t>
+      </w:r>
+      <w:proofErr w:type="spellStart"/>
+      <w:proofErr w:type="gramStart"/>
+      <w:r>
+        <w:t>var</w:t>
+      </w:r>
+      <w:proofErr w:type="spellEnd"/>
+      <w:proofErr w:type="gramEnd"/>
+      <w:r>
+        <w:t xml:space="preserve"> title = $("#prod-title").</w:t>
+      </w:r>
+      <w:proofErr w:type="spellStart"/>
+      <w:r>
+        <w:t>val</w:t>
+      </w:r>
+      <w:proofErr w:type="spellEnd"/>
+      <w:r>
+        <w:t>();</w:t>
       </w:r>
     </w:p>
     <w:p>
@@ -2222,114 +3693,278 @@
         <w:rPr>
           <w:lang w:val="fr-CA"/>
         </w:rPr>
-        <w:t xml:space="preserve">var description = $("#prod-desc").val(); </w:t>
-      </w:r>
-    </w:p>
-    <w:p>
-      <w:pPr>
-        <w:pStyle w:val="Code"/>
-      </w:pPr>
+        <w:t>var description = $("#</w:t>
+      </w:r>
+      <w:proofErr w:type="spellStart"/>
       <w:r>
         <w:rPr>
           <w:lang w:val="fr-CA"/>
         </w:rPr>
+        <w:t>prod-desc</w:t>
+      </w:r>
+      <w:proofErr w:type="spellEnd"/>
+      <w:r>
+        <w:rPr>
+          <w:lang w:val="fr-CA"/>
+        </w:rPr>
+        <w:t>").</w:t>
+      </w:r>
+      <w:proofErr w:type="gramStart"/>
+      <w:r>
+        <w:rPr>
+          <w:lang w:val="fr-CA"/>
+        </w:rPr>
+        <w:t>val(</w:t>
+      </w:r>
+      <w:proofErr w:type="gramEnd"/>
+      <w:r>
+        <w:rPr>
+          <w:lang w:val="fr-CA"/>
+        </w:rPr>
+        <w:t xml:space="preserve">); </w:t>
+      </w:r>
+    </w:p>
+    <w:p>
+      <w:pPr>
+        <w:pStyle w:val="Code"/>
+      </w:pPr>
+      <w:r>
+        <w:rPr>
+          <w:lang w:val="fr-CA"/>
+        </w:rPr>
         <w:t xml:space="preserve">                </w:t>
       </w:r>
-      <w:r>
-        <w:t>var price = $("#prod-price").val();</w:t>
-      </w:r>
-    </w:p>
-    <w:p>
-      <w:pPr>
-        <w:pStyle w:val="Code"/>
-      </w:pPr>
-      <w:r>
-        <w:t xml:space="preserve">                var image = $("#prod-image").val();</w:t>
-      </w:r>
-    </w:p>
-    <w:p>
-      <w:pPr>
-        <w:pStyle w:val="Code"/>
-      </w:pPr>
-    </w:p>
-    <w:p>
-      <w:pPr>
-        <w:pStyle w:val="Code"/>
-      </w:pPr>
-      <w:r>
-        <w:t xml:space="preserve">                $.ajax({</w:t>
-      </w:r>
-    </w:p>
-    <w:p>
-      <w:pPr>
-        <w:pStyle w:val="Code"/>
-      </w:pPr>
-      <w:r>
-        <w:t xml:space="preserve">                    url: "/Home/EditProduct",</w:t>
-      </w:r>
-    </w:p>
-    <w:p>
-      <w:pPr>
-        <w:pStyle w:val="Code"/>
-      </w:pPr>
-      <w:r>
-        <w:t xml:space="preserve">                    type: "GET",</w:t>
-      </w:r>
-    </w:p>
-    <w:p>
-      <w:pPr>
-        <w:pStyle w:val="Code"/>
-      </w:pPr>
-      <w:r>
-        <w:t xml:space="preserve">                    datatype: 'json',</w:t>
-      </w:r>
-    </w:p>
-    <w:p>
-      <w:pPr>
-        <w:pStyle w:val="Code"/>
-      </w:pPr>
-      <w:r>
-        <w:t xml:space="preserve">                    data: { </w:t>
-      </w:r>
-    </w:p>
-    <w:p>
-      <w:pPr>
-        <w:pStyle w:val="Code"/>
-      </w:pPr>
-      <w:r>
-        <w:t xml:space="preserve">                        id: @Model.Id,</w:t>
-      </w:r>
-    </w:p>
-    <w:p>
-      <w:pPr>
-        <w:pStyle w:val="Code"/>
-      </w:pPr>
-      <w:r>
-        <w:t xml:space="preserve">                        title: title, </w:t>
-      </w:r>
-    </w:p>
-    <w:p>
-      <w:pPr>
-        <w:pStyle w:val="Code"/>
-      </w:pPr>
-      <w:r>
-        <w:t xml:space="preserve">                        desc: description, </w:t>
-      </w:r>
-    </w:p>
-    <w:p>
-      <w:pPr>
-        <w:pStyle w:val="Code"/>
-      </w:pPr>
-      <w:r>
-        <w:t xml:space="preserve">                        price: price, </w:t>
-      </w:r>
-    </w:p>
-    <w:p>
-      <w:pPr>
-        <w:pStyle w:val="Code"/>
-      </w:pPr>
-      <w:r>
-        <w:t xml:space="preserve">                        image: image </w:t>
+      <w:proofErr w:type="spellStart"/>
+      <w:proofErr w:type="gramStart"/>
+      <w:r>
+        <w:t>var</w:t>
+      </w:r>
+      <w:proofErr w:type="spellEnd"/>
+      <w:proofErr w:type="gramEnd"/>
+      <w:r>
+        <w:t xml:space="preserve"> price = $("#prod-price").</w:t>
+      </w:r>
+      <w:proofErr w:type="spellStart"/>
+      <w:r>
+        <w:t>val</w:t>
+      </w:r>
+      <w:proofErr w:type="spellEnd"/>
+      <w:r>
+        <w:t>();</w:t>
+      </w:r>
+    </w:p>
+    <w:p>
+      <w:pPr>
+        <w:pStyle w:val="Code"/>
+      </w:pPr>
+      <w:r>
+        <w:t xml:space="preserve">                </w:t>
+      </w:r>
+      <w:proofErr w:type="spellStart"/>
+      <w:proofErr w:type="gramStart"/>
+      <w:r>
+        <w:t>var</w:t>
+      </w:r>
+      <w:proofErr w:type="spellEnd"/>
+      <w:proofErr w:type="gramEnd"/>
+      <w:r>
+        <w:t xml:space="preserve"> image = $("#prod-image").</w:t>
+      </w:r>
+      <w:proofErr w:type="spellStart"/>
+      <w:r>
+        <w:t>val</w:t>
+      </w:r>
+      <w:proofErr w:type="spellEnd"/>
+      <w:r>
+        <w:t>();</w:t>
+      </w:r>
+    </w:p>
+    <w:p>
+      <w:pPr>
+        <w:pStyle w:val="Code"/>
+      </w:pPr>
+    </w:p>
+    <w:p>
+      <w:pPr>
+        <w:pStyle w:val="Code"/>
+      </w:pPr>
+      <w:r>
+        <w:t xml:space="preserve">                $.</w:t>
+      </w:r>
+      <w:proofErr w:type="gramStart"/>
+      <w:r>
+        <w:t>ajax({</w:t>
+      </w:r>
+      <w:proofErr w:type="gramEnd"/>
+    </w:p>
+    <w:p>
+      <w:pPr>
+        <w:pStyle w:val="Code"/>
+      </w:pPr>
+      <w:r>
+        <w:t xml:space="preserve">                    </w:t>
+      </w:r>
+      <w:proofErr w:type="gramStart"/>
+      <w:r>
+        <w:t>url</w:t>
+      </w:r>
+      <w:proofErr w:type="gramEnd"/>
+      <w:r>
+        <w:t>: "/Home/</w:t>
+      </w:r>
+      <w:proofErr w:type="spellStart"/>
+      <w:r>
+        <w:t>EditProduct</w:t>
+      </w:r>
+      <w:proofErr w:type="spellEnd"/>
+      <w:r>
+        <w:t>",</w:t>
+      </w:r>
+    </w:p>
+    <w:p>
+      <w:pPr>
+        <w:pStyle w:val="Code"/>
+      </w:pPr>
+      <w:r>
+        <w:t xml:space="preserve">                    </w:t>
+      </w:r>
+      <w:proofErr w:type="gramStart"/>
+      <w:r>
+        <w:t>type</w:t>
+      </w:r>
+      <w:proofErr w:type="gramEnd"/>
+      <w:r>
+        <w:t>: "GET",</w:t>
+      </w:r>
+    </w:p>
+    <w:p>
+      <w:pPr>
+        <w:pStyle w:val="Code"/>
+      </w:pPr>
+      <w:r>
+        <w:t xml:space="preserve">                    </w:t>
+      </w:r>
+      <w:proofErr w:type="gramStart"/>
+      <w:r>
+        <w:t>datatype</w:t>
+      </w:r>
+      <w:proofErr w:type="gramEnd"/>
+      <w:r>
+        <w:t>: '</w:t>
+      </w:r>
+      <w:proofErr w:type="spellStart"/>
+      <w:r>
+        <w:t>json</w:t>
+      </w:r>
+      <w:proofErr w:type="spellEnd"/>
+      <w:r>
+        <w:t>',</w:t>
+      </w:r>
+    </w:p>
+    <w:p>
+      <w:pPr>
+        <w:pStyle w:val="Code"/>
+      </w:pPr>
+      <w:r>
+        <w:t xml:space="preserve">                    </w:t>
+      </w:r>
+      <w:proofErr w:type="gramStart"/>
+      <w:r>
+        <w:t>data</w:t>
+      </w:r>
+      <w:proofErr w:type="gramEnd"/>
+      <w:r>
+        <w:t xml:space="preserve">: { </w:t>
+      </w:r>
+    </w:p>
+    <w:p>
+      <w:pPr>
+        <w:pStyle w:val="Code"/>
+      </w:pPr>
+      <w:r>
+        <w:t xml:space="preserve">                        </w:t>
+      </w:r>
+      <w:proofErr w:type="gramStart"/>
+      <w:r>
+        <w:t>id</w:t>
+      </w:r>
+      <w:proofErr w:type="gramEnd"/>
+      <w:r>
+        <w:t>: @</w:t>
+      </w:r>
+      <w:proofErr w:type="spellStart"/>
+      <w:r>
+        <w:t>Model.Id</w:t>
+      </w:r>
+      <w:proofErr w:type="spellEnd"/>
+      <w:r>
+        <w:t>,</w:t>
+      </w:r>
+    </w:p>
+    <w:p>
+      <w:pPr>
+        <w:pStyle w:val="Code"/>
+      </w:pPr>
+      <w:r>
+        <w:t xml:space="preserve">                        </w:t>
+      </w:r>
+      <w:proofErr w:type="gramStart"/>
+      <w:r>
+        <w:t>title</w:t>
+      </w:r>
+      <w:proofErr w:type="gramEnd"/>
+      <w:r>
+        <w:t xml:space="preserve">: title, </w:t>
+      </w:r>
+    </w:p>
+    <w:p>
+      <w:pPr>
+        <w:pStyle w:val="Code"/>
+      </w:pPr>
+      <w:r>
+        <w:t xml:space="preserve">                        </w:t>
+      </w:r>
+      <w:proofErr w:type="spellStart"/>
+      <w:proofErr w:type="gramStart"/>
+      <w:r>
+        <w:t>desc</w:t>
+      </w:r>
+      <w:proofErr w:type="spellEnd"/>
+      <w:proofErr w:type="gramEnd"/>
+      <w:r>
+        <w:t xml:space="preserve">: description, </w:t>
+      </w:r>
+    </w:p>
+    <w:p>
+      <w:pPr>
+        <w:pStyle w:val="Code"/>
+      </w:pPr>
+      <w:r>
+        <w:t xml:space="preserve">                        </w:t>
+      </w:r>
+      <w:proofErr w:type="gramStart"/>
+      <w:r>
+        <w:t>price</w:t>
+      </w:r>
+      <w:proofErr w:type="gramEnd"/>
+      <w:r>
+        <w:t xml:space="preserve">: price, </w:t>
+      </w:r>
+    </w:p>
+    <w:p>
+      <w:pPr>
+        <w:pStyle w:val="Code"/>
+      </w:pPr>
+      <w:r>
+        <w:t xml:space="preserve">                        </w:t>
+      </w:r>
+      <w:proofErr w:type="gramStart"/>
+      <w:r>
+        <w:t>image</w:t>
+      </w:r>
+      <w:proofErr w:type="gramEnd"/>
+      <w:r>
+        <w:t xml:space="preserve">: image </w:t>
       </w:r>
     </w:p>
     <w:p>
@@ -2345,16 +3980,37 @@
         <w:pStyle w:val="Code"/>
       </w:pPr>
       <w:r>
-        <w:t xml:space="preserve">                    success: function (data, status, jqXHR) {</w:t>
-      </w:r>
-    </w:p>
-    <w:p>
-      <w:pPr>
-        <w:pStyle w:val="Code"/>
-      </w:pPr>
-      <w:r>
-        <w:t xml:space="preserve">                        $(".form-edit-product").prepend(</w:t>
-      </w:r>
+        <w:t xml:space="preserve">                    </w:t>
+      </w:r>
+      <w:proofErr w:type="gramStart"/>
+      <w:r>
+        <w:t>success</w:t>
+      </w:r>
+      <w:proofErr w:type="gramEnd"/>
+      <w:r>
+        <w:t xml:space="preserve">: function (data, status, </w:t>
+      </w:r>
+      <w:proofErr w:type="spellStart"/>
+      <w:r>
+        <w:t>jqXHR</w:t>
+      </w:r>
+      <w:proofErr w:type="spellEnd"/>
+      <w:r>
+        <w:t>) {</w:t>
+      </w:r>
+    </w:p>
+    <w:p>
+      <w:pPr>
+        <w:pStyle w:val="Code"/>
+      </w:pPr>
+      <w:r>
+        <w:t xml:space="preserve">                        $(".form-edit-product").</w:t>
+      </w:r>
+      <w:proofErr w:type="gramStart"/>
+      <w:r>
+        <w:t>prepend(</w:t>
+      </w:r>
+      <w:proofErr w:type="gramEnd"/>
     </w:p>
     <w:p>
       <w:pPr>
@@ -2369,7 +4025,15 @@
         <w:pStyle w:val="Code"/>
       </w:pPr>
       <w:r>
-        <w:t xml:space="preserve">                                '&lt;strong&gt;Your product has been successfully modified!&lt;/strong&gt;' +</w:t>
+        <w:t xml:space="preserve">                                '&lt;strong&gt;Your product has been successfully modified</w:t>
+      </w:r>
+      <w:proofErr w:type="gramStart"/>
+      <w:r>
+        <w:t>!&lt;</w:t>
+      </w:r>
+      <w:proofErr w:type="gramEnd"/>
+      <w:r>
+        <w:t>/strong&gt;' +</w:t>
       </w:r>
     </w:p>
     <w:p>
@@ -2401,16 +4065,38 @@
         <w:pStyle w:val="Code"/>
       </w:pPr>
       <w:r>
-        <w:t xml:space="preserve">                    error: function (jqXHR, status, err) {</w:t>
-      </w:r>
-    </w:p>
-    <w:p>
-      <w:pPr>
-        <w:pStyle w:val="Code"/>
-      </w:pPr>
-      <w:r>
-        <w:t xml:space="preserve">                        $(".form-edit-product").prepend(</w:t>
-      </w:r>
+        <w:t xml:space="preserve">                    </w:t>
+      </w:r>
+      <w:proofErr w:type="gramStart"/>
+      <w:r>
+        <w:t>error</w:t>
+      </w:r>
+      <w:proofErr w:type="gramEnd"/>
+      <w:r>
+        <w:t>: function (</w:t>
+      </w:r>
+      <w:proofErr w:type="spellStart"/>
+      <w:r>
+        <w:t>jqXHR</w:t>
+      </w:r>
+      <w:proofErr w:type="spellEnd"/>
+      <w:r>
+        <w:t>, status, err) {</w:t>
+      </w:r>
+    </w:p>
+    <w:p>
+      <w:pPr>
+        <w:pStyle w:val="Code"/>
+      </w:pPr>
+      <w:r>
+        <w:lastRenderedPageBreak/>
+        <w:t xml:space="preserve">                        $(".form-edit-product").</w:t>
+      </w:r>
+      <w:proofErr w:type="gramStart"/>
+      <w:r>
+        <w:t>prepend(</w:t>
+      </w:r>
+      <w:proofErr w:type="gramEnd"/>
     </w:p>
     <w:p>
       <w:pPr>
@@ -2425,7 +4111,23 @@
         <w:pStyle w:val="Code"/>
       </w:pPr>
       <w:r>
-        <w:t xml:space="preserve">                                '&lt;strong&gt;An error has been detected in your request. Please try again.&lt;/strong&gt;' +</w:t>
+        <w:t xml:space="preserve">                                '&lt;</w:t>
+      </w:r>
+      <w:proofErr w:type="gramStart"/>
+      <w:r>
+        <w:t>strong&gt;</w:t>
+      </w:r>
+      <w:proofErr w:type="gramEnd"/>
+      <w:r>
+        <w:t>An error has been detected in your request. Please try again</w:t>
+      </w:r>
+      <w:proofErr w:type="gramStart"/>
+      <w:r>
+        <w:t>.&lt;</w:t>
+      </w:r>
+      <w:proofErr w:type="gramEnd"/>
+      <w:r>
+        <w:t>/strong&gt;' +</w:t>
       </w:r>
     </w:p>
     <w:p>
@@ -2492,17 +4194,37 @@
       <w:r>
         <w:t xml:space="preserve"> object definition and the targeted method is set using the </w:t>
       </w:r>
+      <w:proofErr w:type="spellStart"/>
+      <w:proofErr w:type="gramStart"/>
       <w:r>
         <w:rPr>
           <w:b/>
         </w:rPr>
         <w:t>url</w:t>
       </w:r>
+      <w:proofErr w:type="spellEnd"/>
+      <w:proofErr w:type="gramEnd"/>
       <w:r>
         <w:t xml:space="preserve"> object definition.</w:t>
       </w:r>
       <w:r>
-        <w:t xml:space="preserve"> In the above example, we want to call the EditProduct method from the Home controller and send it the id, title, desc, price and image parameters.</w:t>
+        <w:t xml:space="preserve"> In the above example, we want to call the </w:t>
+      </w:r>
+      <w:proofErr w:type="spellStart"/>
+      <w:r>
+        <w:t>EditProduct</w:t>
+      </w:r>
+      <w:proofErr w:type="spellEnd"/>
+      <w:r>
+        <w:t xml:space="preserve"> method from the Home controller and send it the id, title, </w:t>
+      </w:r>
+      <w:proofErr w:type="spellStart"/>
+      <w:r>
+        <w:t>desc</w:t>
+      </w:r>
+      <w:proofErr w:type="spellEnd"/>
+      <w:r>
+        <w:t>, price and image parameters.</w:t>
       </w:r>
       <w:r>
         <w:t xml:space="preserve"> We then have a </w:t>
@@ -2539,34 +4261,59 @@
           <w:u w:val="single"/>
         </w:rPr>
       </w:pPr>
+      <w:proofErr w:type="spellStart"/>
       <w:r>
         <w:rPr>
           <w:b/>
           <w:u w:val="single"/>
         </w:rPr>
-        <w:t>Snipcart integration</w:t>
-      </w:r>
-    </w:p>
-    <w:p>
-      <w:r>
-        <w:t>Integrating the Snipcart system is done fairly easily.</w:t>
-      </w:r>
-    </w:p>
-    <w:p>
-      <w:r>
-        <w:t>We only need to insert the JavaScript library , CSS styles and make sure that our project uses JQuery in our project, which will look like this:</w:t>
-      </w:r>
-    </w:p>
-    <w:p>
-      <w:pPr>
-        <w:rPr>
+        <w:t>Snipcart</w:t>
+      </w:r>
+      <w:proofErr w:type="spellEnd"/>
+      <w:r>
+        <w:rPr>
+          <w:b/>
           <w:u w:val="single"/>
         </w:rPr>
-      </w:pPr>
-      <w:r>
+        <w:t xml:space="preserve"> integration</w:t>
+      </w:r>
+    </w:p>
+    <w:p>
+      <w:r>
+        <w:t xml:space="preserve">Integrating the </w:t>
+      </w:r>
+      <w:proofErr w:type="spellStart"/>
+      <w:r>
+        <w:t>Snipcart</w:t>
+      </w:r>
+      <w:proofErr w:type="spellEnd"/>
+      <w:r>
+        <w:t xml:space="preserve"> system is done fairly easily.</w:t>
+      </w:r>
+    </w:p>
+    <w:p>
+      <w:r>
+        <w:t xml:space="preserve">We only need to insert the JavaScript </w:t>
+      </w:r>
+      <w:proofErr w:type="gramStart"/>
+      <w:r>
+        <w:t>library ,</w:t>
+      </w:r>
+      <w:proofErr w:type="gramEnd"/>
+      <w:r>
+        <w:t xml:space="preserve"> CSS styles and make sure that our project uses JQuery in our project, which will look like this:</w:t>
+      </w:r>
+    </w:p>
+    <w:p>
+      <w:pPr>
         <w:rPr>
           <w:u w:val="single"/>
         </w:rPr>
+      </w:pPr>
+      <w:r>
+        <w:rPr>
+          <w:u w:val="single"/>
+        </w:rPr>
         <w:t>CSS</w:t>
       </w:r>
     </w:p>
@@ -2575,18 +4322,23 @@
         <w:pStyle w:val="Code"/>
       </w:pPr>
       <w:r>
-        <w:t>&lt;head&gt;</w:t>
-      </w:r>
-    </w:p>
-    <w:p>
-      <w:pPr>
-        <w:pStyle w:val="Code"/>
-      </w:pPr>
-      <w:r>
-        <w:t xml:space="preserve">   </w:t>
-      </w:r>
-      <w:r>
-        <w:t xml:space="preserve"> …</w:t>
+        <w:t>&lt;</w:t>
+      </w:r>
+      <w:proofErr w:type="gramStart"/>
+      <w:r>
+        <w:t>head</w:t>
+      </w:r>
+      <w:proofErr w:type="gramEnd"/>
+      <w:r>
+        <w:t>&gt;</w:t>
+      </w:r>
+    </w:p>
+    <w:p>
+      <w:pPr>
+        <w:pStyle w:val="Code"/>
+      </w:pPr>
+      <w:r>
+        <w:t xml:space="preserve">    …</w:t>
       </w:r>
     </w:p>
     <w:p>
@@ -2615,7 +4367,31 @@
         <w:pStyle w:val="Code"/>
       </w:pPr>
       <w:r>
-        <w:t xml:space="preserve">        &lt;link href="https://cdn.snipcart.com/themes/2.0/base/snipcart.min.css" type="text/css" rel="stylesheet" /&gt;</w:t>
+        <w:t xml:space="preserve">        &lt;link </w:t>
+      </w:r>
+      <w:proofErr w:type="spellStart"/>
+      <w:r>
+        <w:t>href</w:t>
+      </w:r>
+      <w:proofErr w:type="spellEnd"/>
+      <w:r>
+        <w:t>="https://cdn.snipcart.com/themes/2.0/base/snipcart.min.css" type="text/</w:t>
+      </w:r>
+      <w:proofErr w:type="spellStart"/>
+      <w:r>
+        <w:t>css</w:t>
+      </w:r>
+      <w:proofErr w:type="spellEnd"/>
+      <w:r>
+        <w:t xml:space="preserve">" </w:t>
+      </w:r>
+      <w:proofErr w:type="spellStart"/>
+      <w:r>
+        <w:t>rel</w:t>
+      </w:r>
+      <w:proofErr w:type="spellEnd"/>
+      <w:r>
+        <w:t>="stylesheet" /&gt;</w:t>
       </w:r>
     </w:p>
     <w:p>
@@ -2631,7 +4407,20 @@
         <w:pStyle w:val="Code"/>
       </w:pPr>
       <w:r>
-        <w:t xml:space="preserve">    &lt;environment names="Staging,Production"&gt;</w:t>
+        <w:t xml:space="preserve">    &lt;environment names="</w:t>
+      </w:r>
+      <w:proofErr w:type="spellStart"/>
+      <w:r>
+        <w:t>Staging</w:t>
+      </w:r>
+      <w:proofErr w:type="gramStart"/>
+      <w:r>
+        <w:t>,Production</w:t>
+      </w:r>
+      <w:proofErr w:type="spellEnd"/>
+      <w:proofErr w:type="gramEnd"/>
+      <w:r>
+        <w:t>"&gt;</w:t>
       </w:r>
     </w:p>
     <w:p>
@@ -2647,7 +4436,31 @@
         <w:pStyle w:val="Code"/>
       </w:pPr>
       <w:r>
-        <w:t xml:space="preserve">        &lt;link href="https://cdn.snipcart.com/themes/2.0/base/snipcart.min.css" type="text/css" rel="stylesheet" /&gt;</w:t>
+        <w:t xml:space="preserve">        &lt;link </w:t>
+      </w:r>
+      <w:proofErr w:type="spellStart"/>
+      <w:r>
+        <w:t>href</w:t>
+      </w:r>
+      <w:proofErr w:type="spellEnd"/>
+      <w:r>
+        <w:t>="https://cdn.snipcart.com/themes/2.0/base/snipcart.min.css" type="text/</w:t>
+      </w:r>
+      <w:proofErr w:type="spellStart"/>
+      <w:r>
+        <w:t>css</w:t>
+      </w:r>
+      <w:proofErr w:type="spellEnd"/>
+      <w:r>
+        <w:t xml:space="preserve">" </w:t>
+      </w:r>
+      <w:proofErr w:type="spellStart"/>
+      <w:r>
+        <w:t>rel</w:t>
+      </w:r>
+      <w:proofErr w:type="spellEnd"/>
+      <w:r>
+        <w:t>="stylesheet" /&gt;</w:t>
       </w:r>
     </w:p>
     <w:p>
@@ -2689,26 +4502,44 @@
         <w:pStyle w:val="Code"/>
       </w:pPr>
       <w:r>
-        <w:t>&lt;body&gt;</w:t>
-      </w:r>
-    </w:p>
-    <w:p>
-      <w:pPr>
-        <w:pStyle w:val="Code"/>
-      </w:pPr>
-      <w:r>
-        <w:t xml:space="preserve">    </w:t>
-      </w:r>
-      <w:r>
-        <w:t>…</w:t>
-      </w:r>
-    </w:p>
-    <w:p>
-      <w:pPr>
-        <w:pStyle w:val="Code"/>
-      </w:pPr>
-      <w:r>
-        <w:t xml:space="preserve">    &lt;environment names="Staging,Production"&gt;</w:t>
+        <w:t>&lt;</w:t>
+      </w:r>
+      <w:proofErr w:type="gramStart"/>
+      <w:r>
+        <w:t>body</w:t>
+      </w:r>
+      <w:proofErr w:type="gramEnd"/>
+      <w:r>
+        <w:t>&gt;</w:t>
+      </w:r>
+    </w:p>
+    <w:p>
+      <w:pPr>
+        <w:pStyle w:val="Code"/>
+      </w:pPr>
+      <w:r>
+        <w:t xml:space="preserve">    …</w:t>
+      </w:r>
+    </w:p>
+    <w:p>
+      <w:pPr>
+        <w:pStyle w:val="Code"/>
+      </w:pPr>
+      <w:r>
+        <w:t xml:space="preserve">    &lt;environment names="</w:t>
+      </w:r>
+      <w:proofErr w:type="spellStart"/>
+      <w:r>
+        <w:t>Staging</w:t>
+      </w:r>
+      <w:proofErr w:type="gramStart"/>
+      <w:r>
+        <w:t>,Production</w:t>
+      </w:r>
+      <w:proofErr w:type="spellEnd"/>
+      <w:proofErr w:type="gramEnd"/>
+      <w:r>
+        <w:t>"&gt;</w:t>
       </w:r>
     </w:p>
     <w:p>
@@ -2732,29 +4563,72 @@
         <w:pStyle w:val="Code"/>
       </w:pPr>
       <w:r>
-        <w:t xml:space="preserve">            src="https://cdn.snipcart.com/scripts/2.0/snipcart.js" </w:t>
-      </w:r>
-    </w:p>
-    <w:p>
-      <w:pPr>
-        <w:pStyle w:val="Code"/>
-      </w:pPr>
-      <w:r>
-        <w:t xml:space="preserve">            id="snipcart" </w:t>
-      </w:r>
-    </w:p>
-    <w:p>
-      <w:pPr>
-        <w:pStyle w:val="Code"/>
-      </w:pPr>
-      <w:r>
-        <w:t xml:space="preserve">            data-api-key="</w:t>
-      </w:r>
-      <w:r>
-        <w:t>my-api-key-here</w:t>
-      </w:r>
-      <w:r>
-        <w:t>"&gt;</w:t>
+        <w:t xml:space="preserve">            </w:t>
+      </w:r>
+      <w:proofErr w:type="spellStart"/>
+      <w:r>
+        <w:t>src</w:t>
+      </w:r>
+      <w:proofErr w:type="spellEnd"/>
+      <w:r>
+        <w:t xml:space="preserve">="https://cdn.snipcart.com/scripts/2.0/snipcart.js" </w:t>
+      </w:r>
+    </w:p>
+    <w:p>
+      <w:pPr>
+        <w:pStyle w:val="Code"/>
+      </w:pPr>
+      <w:r>
+        <w:t xml:space="preserve">            </w:t>
+      </w:r>
+      <w:proofErr w:type="gramStart"/>
+      <w:r>
+        <w:t>id</w:t>
+      </w:r>
+      <w:proofErr w:type="gramEnd"/>
+      <w:r>
+        <w:t>="</w:t>
+      </w:r>
+      <w:proofErr w:type="spellStart"/>
+      <w:r>
+        <w:t>snipcart</w:t>
+      </w:r>
+      <w:proofErr w:type="spellEnd"/>
+      <w:r>
+        <w:t xml:space="preserve">" </w:t>
+      </w:r>
+    </w:p>
+    <w:p>
+      <w:pPr>
+        <w:pStyle w:val="Code"/>
+      </w:pPr>
+      <w:r>
+        <w:lastRenderedPageBreak/>
+        <w:t xml:space="preserve">            </w:t>
+      </w:r>
+      <w:proofErr w:type="gramStart"/>
+      <w:r>
+        <w:t>data-</w:t>
+      </w:r>
+      <w:proofErr w:type="spellStart"/>
+      <w:r>
+        <w:t>api</w:t>
+      </w:r>
+      <w:proofErr w:type="spellEnd"/>
+      <w:r>
+        <w:t>-key</w:t>
+      </w:r>
+      <w:proofErr w:type="gramEnd"/>
+      <w:r>
+        <w:t>="my-</w:t>
+      </w:r>
+      <w:proofErr w:type="spellStart"/>
+      <w:r>
+        <w:t>api</w:t>
+      </w:r>
+      <w:proofErr w:type="spellEnd"/>
+      <w:r>
+        <w:t>-key-here"&gt;</w:t>
       </w:r>
     </w:p>
     <w:p>
@@ -2801,11 +4675,34 @@
     <w:p/>
     <w:p>
       <w:r>
-        <w:lastRenderedPageBreak/>
-        <w:t>The next step is to create buttons to initiate the Add To Cart action from Snipcart. To do this, once</w:t>
-      </w:r>
-      <w:r>
-        <w:t xml:space="preserve"> your products in your database successfully show on your screen, it’s only a matter of adding the attributes to your Add To Cart button’s html code with you dynamic data. </w:t>
+        <w:t xml:space="preserve">The next step is to create buttons to initiate the Add </w:t>
+      </w:r>
+      <w:proofErr w:type="gramStart"/>
+      <w:r>
+        <w:t>To</w:t>
+      </w:r>
+      <w:proofErr w:type="gramEnd"/>
+      <w:r>
+        <w:t xml:space="preserve"> Cart action from </w:t>
+      </w:r>
+      <w:proofErr w:type="spellStart"/>
+      <w:r>
+        <w:t>Snipcart</w:t>
+      </w:r>
+      <w:proofErr w:type="spellEnd"/>
+      <w:r>
+        <w:t>. To do this, once</w:t>
+      </w:r>
+      <w:r>
+        <w:t xml:space="preserve"> your products in your database successfully show on your screen, it’s only a matter of adding the attributes to your Add </w:t>
+      </w:r>
+      <w:proofErr w:type="gramStart"/>
+      <w:r>
+        <w:t>To</w:t>
+      </w:r>
+      <w:proofErr w:type="gramEnd"/>
+      <w:r>
+        <w:t xml:space="preserve"> Cart button’s html code with you dynamic data. </w:t>
       </w:r>
     </w:p>
     <w:p>
@@ -2826,63 +4723,175 @@
         <w:pStyle w:val="Code"/>
       </w:pPr>
       <w:r>
-        <w:t xml:space="preserve">                class="snipcart-add-item btn btn-success product-col__product-add-to-cart-btn"</w:t>
-      </w:r>
-    </w:p>
-    <w:p>
-      <w:pPr>
-        <w:pStyle w:val="Code"/>
-      </w:pPr>
-      <w:r>
-        <w:t xml:space="preserve">                data-item-id="@Model.Id"</w:t>
-      </w:r>
-    </w:p>
-    <w:p>
-      <w:pPr>
-        <w:pStyle w:val="Code"/>
-      </w:pPr>
-      <w:r>
-        <w:t xml:space="preserve">                data-item-name="@Model.Title"</w:t>
-      </w:r>
-    </w:p>
-    <w:p>
-      <w:pPr>
-        <w:pStyle w:val="Code"/>
-      </w:pPr>
-      <w:r>
-        <w:t xml:space="preserve">                data-item-price="@Model.Price"</w:t>
-      </w:r>
-    </w:p>
-    <w:p>
-      <w:pPr>
-        <w:pStyle w:val="Code"/>
-      </w:pPr>
-      <w:r>
-        <w:t xml:space="preserve">                data-item-weight="0"</w:t>
-      </w:r>
-    </w:p>
-    <w:p>
-      <w:pPr>
-        <w:pStyle w:val="Code"/>
-      </w:pPr>
-      <w:r>
-        <w:t xml:space="preserve">                data-item-url="/Home/Product/@Model.Id"</w:t>
-      </w:r>
-    </w:p>
-    <w:p>
-      <w:pPr>
-        <w:pStyle w:val="Code"/>
-      </w:pPr>
-      <w:r>
-        <w:t xml:space="preserve">                data-item-image="@Model.Image"</w:t>
-      </w:r>
-    </w:p>
-    <w:p>
-      <w:pPr>
-        <w:pStyle w:val="Code"/>
-      </w:pPr>
-      <w:r>
-        <w:t xml:space="preserve">                data-item-description="@Model.Description"&gt;</w:t>
+        <w:t xml:space="preserve">                </w:t>
+      </w:r>
+      <w:proofErr w:type="gramStart"/>
+      <w:r>
+        <w:t>class</w:t>
+      </w:r>
+      <w:proofErr w:type="gramEnd"/>
+      <w:r>
+        <w:t>="</w:t>
+      </w:r>
+      <w:proofErr w:type="spellStart"/>
+      <w:r>
+        <w:t>snipcart</w:t>
+      </w:r>
+      <w:proofErr w:type="spellEnd"/>
+      <w:r>
+        <w:t xml:space="preserve">-add-item </w:t>
+      </w:r>
+      <w:proofErr w:type="spellStart"/>
+      <w:r>
+        <w:t>btn</w:t>
+      </w:r>
+      <w:proofErr w:type="spellEnd"/>
+      <w:r>
+        <w:t xml:space="preserve"> </w:t>
+      </w:r>
+      <w:proofErr w:type="spellStart"/>
+      <w:r>
+        <w:t>btn</w:t>
+      </w:r>
+      <w:proofErr w:type="spellEnd"/>
+      <w:r>
+        <w:t>-success product-</w:t>
+      </w:r>
+      <w:proofErr w:type="spellStart"/>
+      <w:r>
+        <w:t>col__product</w:t>
+      </w:r>
+      <w:proofErr w:type="spellEnd"/>
+      <w:r>
+        <w:t>-add-to-cart-</w:t>
+      </w:r>
+      <w:proofErr w:type="spellStart"/>
+      <w:r>
+        <w:t>btn</w:t>
+      </w:r>
+      <w:proofErr w:type="spellEnd"/>
+      <w:r>
+        <w:t>"</w:t>
+      </w:r>
+    </w:p>
+    <w:p>
+      <w:pPr>
+        <w:pStyle w:val="Code"/>
+      </w:pPr>
+      <w:r>
+        <w:t xml:space="preserve">                data-item-id="@</w:t>
+      </w:r>
+      <w:proofErr w:type="spellStart"/>
+      <w:r>
+        <w:t>Model.Id</w:t>
+      </w:r>
+      <w:proofErr w:type="spellEnd"/>
+      <w:r>
+        <w:t>"</w:t>
+      </w:r>
+    </w:p>
+    <w:p>
+      <w:pPr>
+        <w:pStyle w:val="Code"/>
+      </w:pPr>
+      <w:r>
+        <w:t xml:space="preserve">                data-item-name="@</w:t>
+      </w:r>
+      <w:proofErr w:type="spellStart"/>
+      <w:r>
+        <w:t>Model.Title</w:t>
+      </w:r>
+      <w:proofErr w:type="spellEnd"/>
+      <w:r>
+        <w:t>"</w:t>
+      </w:r>
+    </w:p>
+    <w:p>
+      <w:pPr>
+        <w:pStyle w:val="Code"/>
+      </w:pPr>
+      <w:r>
+        <w:t xml:space="preserve">                data-item-price="@</w:t>
+      </w:r>
+      <w:proofErr w:type="spellStart"/>
+      <w:r>
+        <w:t>Model.Price</w:t>
+      </w:r>
+      <w:proofErr w:type="spellEnd"/>
+      <w:r>
+        <w:t>"</w:t>
+      </w:r>
+    </w:p>
+    <w:p>
+      <w:pPr>
+        <w:pStyle w:val="Code"/>
+      </w:pPr>
+      <w:r>
+        <w:t xml:space="preserve">                </w:t>
+      </w:r>
+      <w:proofErr w:type="gramStart"/>
+      <w:r>
+        <w:t>data-item-weight</w:t>
+      </w:r>
+      <w:proofErr w:type="gramEnd"/>
+      <w:r>
+        <w:t>="0"</w:t>
+      </w:r>
+    </w:p>
+    <w:p>
+      <w:pPr>
+        <w:pStyle w:val="Code"/>
+      </w:pPr>
+      <w:r>
+        <w:t xml:space="preserve">                data-item-</w:t>
+      </w:r>
+      <w:proofErr w:type="spellStart"/>
+      <w:r>
+        <w:t>url</w:t>
+      </w:r>
+      <w:proofErr w:type="spellEnd"/>
+      <w:r>
+        <w:t>="/Home/Product/@</w:t>
+      </w:r>
+      <w:proofErr w:type="spellStart"/>
+      <w:r>
+        <w:t>Model.Id</w:t>
+      </w:r>
+      <w:proofErr w:type="spellEnd"/>
+      <w:r>
+        <w:t>"</w:t>
+      </w:r>
+    </w:p>
+    <w:p>
+      <w:pPr>
+        <w:pStyle w:val="Code"/>
+      </w:pPr>
+      <w:r>
+        <w:t xml:space="preserve">                data-item-image="@</w:t>
+      </w:r>
+      <w:proofErr w:type="spellStart"/>
+      <w:r>
+        <w:t>Model.Image</w:t>
+      </w:r>
+      <w:proofErr w:type="spellEnd"/>
+      <w:r>
+        <w:t>"</w:t>
+      </w:r>
+    </w:p>
+    <w:p>
+      <w:pPr>
+        <w:pStyle w:val="Code"/>
+      </w:pPr>
+      <w:r>
+        <w:t xml:space="preserve">                data-item-description="@</w:t>
+      </w:r>
+      <w:proofErr w:type="spellStart"/>
+      <w:r>
+        <w:t>Model.Description</w:t>
+      </w:r>
+      <w:proofErr w:type="spellEnd"/>
+      <w:r>
+        <w:t>"&gt;</w:t>
       </w:r>
     </w:p>
     <w:p>
@@ -2911,7 +4920,15 @@
         <w:t>Upon click of this button,</w:t>
       </w:r>
       <w:r>
-        <w:t xml:space="preserve"> the Snipcart cart will pop up and we will see the contents of the newly updated cart</w:t>
+        <w:t xml:space="preserve"> the </w:t>
+      </w:r>
+      <w:proofErr w:type="spellStart"/>
+      <w:r>
+        <w:t>Snipcart</w:t>
+      </w:r>
+      <w:proofErr w:type="spellEnd"/>
+      <w:r>
+        <w:t xml:space="preserve"> cart will pop up and we will see the contents of the newly updated cart</w:t>
       </w:r>
       <w:r>
         <w:t>.</w:t>
@@ -2929,8 +4946,6 @@
         </w:rPr>
         <w:t>Exciting</w:t>
       </w:r>
-      <w:bookmarkStart w:id="0" w:name="_GoBack"/>
-      <w:bookmarkEnd w:id="0"/>
       <w:r>
         <w:rPr>
           <w:b/>

</xml_diff>